<commit_message>
update ref.docx: add *Tok styles
</commit_message>
<xml_diff>
--- a/system/ref.docx
+++ b/system/ref.docx
@@ -2,6 +2,8 @@
 <file path=word/document.xml><?xml version="1.0" encoding="utf-8"?>
 <w:document xmlns:wpc="http://schemas.microsoft.com/office/word/2010/wordprocessingCanvas" xmlns:cx="http://schemas.microsoft.com/office/drawing/2014/chartex" xmlns:cx1="http://schemas.microsoft.com/office/drawing/2015/9/8/chartex" xmlns:cx2="http://schemas.microsoft.com/office/drawing/2015/10/21/chartex" xmlns:cx3="http://schemas.microsoft.com/office/drawing/2016/5/9/chartex" xmlns:cx4="http://schemas.microsoft.com/office/drawing/2016/5/10/chartex" xmlns:cx5="http://schemas.microsoft.com/office/drawing/2016/5/11/chartex" xmlns:cx6="http://schemas.microsoft.com/office/drawing/2016/5/12/chartex" xmlns:cx7="http://schemas.microsoft.com/office/drawing/2016/5/13/chartex" xmlns:cx8="http://schemas.microsoft.com/office/drawing/2016/5/14/chartex" xmlns:mc="http://schemas.openxmlformats.org/markup-compatibility/2006" xmlns:aink="http://schemas.microsoft.com/office/drawing/2016/ink" xmlns:am3d="http://schemas.microsoft.com/office/drawing/2017/model3d" xmlns:o="urn:schemas-microsoft-com:office:office" xmlns:r="http://schemas.openxmlformats.org/officeDocument/2006/relationships" xmlns:m="http://schemas.openxmlformats.org/officeDocument/2006/math" xmlns:v="urn:schemas-microsoft-com:vml" xmlns:wp14="http://schemas.microsoft.com/office/word/2010/wordprocessingDrawing" xmlns:wp="http://schemas.openxmlformats.org/drawingml/2006/wordprocessingDrawing" xmlns:w10="urn:schemas-microsoft-com:office:word" xmlns:w="http://schemas.openxmlformats.org/wordprocessingml/2006/main" xmlns:w14="http://schemas.microsoft.com/office/word/2010/wordml" xmlns:w15="http://schemas.microsoft.com/office/word/2012/wordml" xmlns:w16cid="http://schemas.microsoft.com/office/word/2016/wordml/cid" xmlns:w16se="http://schemas.microsoft.com/office/word/2015/wordml/symex" xmlns:wpg="http://schemas.microsoft.com/office/word/2010/wordprocessingGroup" xmlns:wpi="http://schemas.microsoft.com/office/word/2010/wordprocessingInk" xmlns:wne="http://schemas.microsoft.com/office/word/2006/wordml" xmlns:wps="http://schemas.microsoft.com/office/word/2010/wordprocessingShape" mc:Ignorable="w14 w15 w16se w16cid wp14">
   <w:body>
+    <w:bookmarkStart w:id="0" w:name="_GoBack"/>
+    <w:bookmarkEnd w:id="0"/>
     <w:p>
       <w:pPr>
         <w:pStyle w:val="a6"/>
@@ -1040,14 +1042,14 @@
       <w:pPr>
         <w:pStyle w:val="af2"/>
       </w:pPr>
-      <w:bookmarkStart w:id="0" w:name="_Toc535267732"/>
-      <w:bookmarkStart w:id="1" w:name="_Toc536822928"/>
+      <w:bookmarkStart w:id="1" w:name="_Toc535267732"/>
+      <w:bookmarkStart w:id="2" w:name="_Toc536822928"/>
       <w:r>
         <w:lastRenderedPageBreak/>
         <w:t>Heading 1</w:t>
       </w:r>
-      <w:bookmarkEnd w:id="0"/>
       <w:bookmarkEnd w:id="1"/>
+      <w:bookmarkEnd w:id="2"/>
     </w:p>
     <w:p>
       <w:pPr>
@@ -1056,8 +1058,8 @@
           <w:lang w:eastAsia="ja-JP"/>
         </w:rPr>
       </w:pPr>
-      <w:bookmarkStart w:id="2" w:name="_Toc535267733"/>
-      <w:bookmarkStart w:id="3" w:name="_Toc536822929"/>
+      <w:bookmarkStart w:id="3" w:name="_Toc535267733"/>
+      <w:bookmarkStart w:id="4" w:name="_Toc536822929"/>
       <w:r>
         <w:rPr>
           <w:lang w:eastAsia="ja-JP"/>
@@ -1070,8 +1072,8 @@
         </w:rPr>
         <w:t>2</w:t>
       </w:r>
-      <w:bookmarkEnd w:id="2"/>
       <w:bookmarkEnd w:id="3"/>
+      <w:bookmarkEnd w:id="4"/>
     </w:p>
     <w:p>
       <w:pPr>
@@ -1080,16 +1082,16 @@
           <w:lang w:eastAsia="ja-JP"/>
         </w:rPr>
       </w:pPr>
-      <w:bookmarkStart w:id="4" w:name="_Toc535267734"/>
-      <w:bookmarkStart w:id="5" w:name="_Toc536822930"/>
+      <w:bookmarkStart w:id="5" w:name="_Toc535267734"/>
+      <w:bookmarkStart w:id="6" w:name="_Toc536822930"/>
       <w:r>
         <w:rPr>
           <w:lang w:eastAsia="ja-JP"/>
         </w:rPr>
         <w:t>Heading 3</w:t>
       </w:r>
-      <w:bookmarkEnd w:id="4"/>
       <w:bookmarkEnd w:id="5"/>
+      <w:bookmarkEnd w:id="6"/>
     </w:p>
     <w:p>
       <w:pPr>
@@ -1230,8 +1232,8 @@
       <w:pPr>
         <w:pStyle w:val="HeadingUnnumbered1"/>
       </w:pPr>
-      <w:bookmarkStart w:id="6" w:name="_Toc535267735"/>
-      <w:bookmarkStart w:id="7" w:name="_Toc536822931"/>
+      <w:bookmarkStart w:id="7" w:name="_Toc535267735"/>
+      <w:bookmarkStart w:id="8" w:name="_Toc536822931"/>
       <w:r>
         <w:rPr>
           <w:rFonts w:hint="eastAsia"/>
@@ -1251,15 +1253,15 @@
       <w:r>
         <w:t>bered</w:t>
       </w:r>
-      <w:bookmarkEnd w:id="6"/>
       <w:bookmarkEnd w:id="7"/>
+      <w:bookmarkEnd w:id="8"/>
     </w:p>
     <w:p>
       <w:pPr>
         <w:pStyle w:val="HeadingUnnumbered2"/>
       </w:pPr>
-      <w:bookmarkStart w:id="8" w:name="_Toc535267736"/>
-      <w:bookmarkStart w:id="9" w:name="_Toc536822932"/>
+      <w:bookmarkStart w:id="9" w:name="_Toc535267736"/>
+      <w:bookmarkStart w:id="10" w:name="_Toc536822932"/>
       <w:r>
         <w:rPr>
           <w:rFonts w:hint="eastAsia"/>
@@ -1269,15 +1271,15 @@
       <w:r>
         <w:t>nnumbered 2</w:t>
       </w:r>
-      <w:bookmarkEnd w:id="8"/>
       <w:bookmarkEnd w:id="9"/>
+      <w:bookmarkEnd w:id="10"/>
     </w:p>
     <w:p>
       <w:pPr>
         <w:pStyle w:val="HeadingUnnumbered3"/>
       </w:pPr>
-      <w:bookmarkStart w:id="10" w:name="_Toc535267737"/>
-      <w:bookmarkStart w:id="11" w:name="_Toc536822933"/>
+      <w:bookmarkStart w:id="11" w:name="_Toc535267737"/>
+      <w:bookmarkStart w:id="12" w:name="_Toc536822933"/>
       <w:r>
         <w:rPr>
           <w:rFonts w:hint="eastAsia"/>
@@ -1287,8 +1289,8 @@
       <w:r>
         <w:t>nnumbered 3</w:t>
       </w:r>
-      <w:bookmarkEnd w:id="10"/>
       <w:bookmarkEnd w:id="11"/>
+      <w:bookmarkEnd w:id="12"/>
     </w:p>
     <w:p>
       <w:pPr>
@@ -1410,10 +1412,10 @@
       <w:pPr>
         <w:pStyle w:val="1"/>
       </w:pPr>
-      <w:bookmarkStart w:id="12" w:name="_Toc535267738"/>
-      <w:bookmarkStart w:id="13" w:name="_Toc536822934"/>
-      <w:bookmarkEnd w:id="12"/>
+      <w:bookmarkStart w:id="13" w:name="_Toc535267738"/>
+      <w:bookmarkStart w:id="14" w:name="_Toc536822934"/>
       <w:bookmarkEnd w:id="13"/>
+      <w:bookmarkEnd w:id="14"/>
     </w:p>
     <w:p>
       <w:pPr>
@@ -1964,12 +1966,7 @@
               <w:pStyle w:val="Compact"/>
             </w:pPr>
             <w:r>
-              <w:t>各バイトデー</w:t>
-            </w:r>
-            <w:bookmarkStart w:id="14" w:name="_GoBack"/>
-            <w:bookmarkEnd w:id="14"/>
-            <w:r>
-              <w:t>タの</w:t>
+              <w:t>各バイトデータの</w:t>
             </w:r>
             <w:r>
               <w:t>XOR</w:t>
@@ -3237,7 +3234,7 @@
         <w:noProof/>
         <w:color w:val="0F243E" w:themeColor="text2" w:themeShade="80"/>
       </w:rPr>
-      <w:instrText>7</w:instrText>
+      <w:instrText>8</w:instrText>
     </w:r>
     <w:r>
       <w:rPr>
@@ -3266,7 +3263,7 @@
         <w:noProof/>
         <w:color w:val="0F243E" w:themeColor="text2" w:themeShade="80"/>
       </w:rPr>
-      <w:t>6</w:t>
+      <w:t>7</w:t>
     </w:r>
     <w:r>
       <w:rPr>
@@ -3687,7 +3684,7 @@
   <w:abstractNum w:abstractNumId="1" w15:restartNumberingAfterBreak="0">
     <w:nsid w:val="FFFFFF7C"/>
     <w:multiLevelType w:val="singleLevel"/>
-    <w:tmpl w:val="F5C8A5FE"/>
+    <w:tmpl w:val="A8F8DEB4"/>
     <w:lvl w:ilvl="0">
       <w:start w:val="1"/>
       <w:numFmt w:val="decimal"/>
@@ -3704,7 +3701,7 @@
   <w:abstractNum w:abstractNumId="2" w15:restartNumberingAfterBreak="0">
     <w:nsid w:val="FFFFFF7D"/>
     <w:multiLevelType w:val="singleLevel"/>
-    <w:tmpl w:val="6BC861D2"/>
+    <w:tmpl w:val="2E0E51B8"/>
     <w:lvl w:ilvl="0">
       <w:start w:val="1"/>
       <w:numFmt w:val="decimal"/>
@@ -3721,7 +3718,7 @@
   <w:abstractNum w:abstractNumId="3" w15:restartNumberingAfterBreak="0">
     <w:nsid w:val="FFFFFF7E"/>
     <w:multiLevelType w:val="singleLevel"/>
-    <w:tmpl w:val="2490F0FC"/>
+    <w:tmpl w:val="66927ECE"/>
     <w:lvl w:ilvl="0">
       <w:start w:val="1"/>
       <w:numFmt w:val="decimal"/>
@@ -3738,7 +3735,7 @@
   <w:abstractNum w:abstractNumId="4" w15:restartNumberingAfterBreak="0">
     <w:nsid w:val="FFFFFF7F"/>
     <w:multiLevelType w:val="singleLevel"/>
-    <w:tmpl w:val="7EE6DD74"/>
+    <w:tmpl w:val="315033AE"/>
     <w:lvl w:ilvl="0">
       <w:start w:val="1"/>
       <w:numFmt w:val="decimal"/>
@@ -3755,7 +3752,7 @@
   <w:abstractNum w:abstractNumId="5" w15:restartNumberingAfterBreak="0">
     <w:nsid w:val="FFFFFF80"/>
     <w:multiLevelType w:val="singleLevel"/>
-    <w:tmpl w:val="E9FE6C46"/>
+    <w:tmpl w:val="32C2C788"/>
     <w:lvl w:ilvl="0">
       <w:start w:val="1"/>
       <w:numFmt w:val="bullet"/>
@@ -3775,7 +3772,7 @@
   <w:abstractNum w:abstractNumId="6" w15:restartNumberingAfterBreak="0">
     <w:nsid w:val="FFFFFF81"/>
     <w:multiLevelType w:val="singleLevel"/>
-    <w:tmpl w:val="38DCC0D8"/>
+    <w:tmpl w:val="1FBCB986"/>
     <w:lvl w:ilvl="0">
       <w:start w:val="1"/>
       <w:numFmt w:val="bullet"/>
@@ -3837,7 +3834,7 @@
   <w:abstractNum w:abstractNumId="9" w15:restartNumberingAfterBreak="0">
     <w:nsid w:val="FFFFFF88"/>
     <w:multiLevelType w:val="singleLevel"/>
-    <w:tmpl w:val="6186EB64"/>
+    <w:tmpl w:val="07EADD88"/>
     <w:lvl w:ilvl="0">
       <w:start w:val="1"/>
       <w:numFmt w:val="decimal"/>
@@ -6444,7 +6441,7 @@
       </w:pPr>
     </w:pPrDefault>
   </w:docDefaults>
-  <w:latentStyles w:defLockedState="0" w:defUIPriority="0" w:defSemiHidden="0" w:defUnhideWhenUsed="0" w:defQFormat="0" w:count="376">
+  <w:latentStyles w:defLockedState="0" w:defUIPriority="0" w:defSemiHidden="0" w:defUnhideWhenUsed="0" w:defQFormat="0" w:count="377">
     <w:lsdException w:name="Normal" w:qFormat="1"/>
     <w:lsdException w:name="heading 1" w:uiPriority="9" w:qFormat="1"/>
     <w:lsdException w:name="heading 2" w:uiPriority="9" w:qFormat="1"/>
@@ -6545,7 +6542,6 @@
     <w:lsdException w:name="HTML Sample" w:semiHidden="1" w:unhideWhenUsed="1"/>
     <w:lsdException w:name="HTML Typewriter" w:semiHidden="1" w:unhideWhenUsed="1"/>
     <w:lsdException w:name="HTML Variable" w:semiHidden="1" w:unhideWhenUsed="1"/>
-    <w:lsdException w:name="Normal Table" w:semiHidden="1" w:unhideWhenUsed="1"/>
     <w:lsdException w:name="annotation subject" w:semiHidden="1" w:unhideWhenUsed="1"/>
     <w:lsdException w:name="No List" w:semiHidden="1" w:unhideWhenUsed="1"/>
     <w:lsdException w:name="Outline List 1" w:semiHidden="1" w:unhideWhenUsed="1"/>
@@ -6592,9 +6588,7 @@
     <w:lsdException w:name="Table Subtle 2" w:semiHidden="1" w:unhideWhenUsed="1"/>
     <w:lsdException w:name="Table Web 1" w:semiHidden="1" w:unhideWhenUsed="1"/>
     <w:lsdException w:name="Table Web 2" w:semiHidden="1" w:unhideWhenUsed="1"/>
-    <w:lsdException w:name="Table Web 3" w:semiHidden="1" w:unhideWhenUsed="1"/>
     <w:lsdException w:name="Balloon Text" w:semiHidden="1" w:unhideWhenUsed="1"/>
-    <w:lsdException w:name="Table Theme" w:semiHidden="1" w:unhideWhenUsed="1"/>
     <w:lsdException w:name="Placeholder Text" w:semiHidden="1"/>
     <w:lsdException w:name="No Spacing" w:uiPriority="1" w:qFormat="1"/>
     <w:lsdException w:name="Light Shading"/>
@@ -6616,7 +6610,6 @@
     <w:lsdException w:name="Light Grid Accent 1"/>
     <w:lsdException w:name="Medium Shading 1 Accent 1"/>
     <w:lsdException w:name="Medium Shading 2 Accent 1"/>
-    <w:lsdException w:name="Medium List 1 Accent 1"/>
     <w:lsdException w:name="Revision" w:semiHidden="1"/>
     <w:lsdException w:name="List Paragraph" w:uiPriority="34" w:qFormat="1"/>
     <w:lsdException w:name="Quote" w:uiPriority="29" w:qFormat="1"/>
@@ -6698,7 +6691,6 @@
     <w:lsdException w:name="Dark List Accent 6"/>
     <w:lsdException w:name="Colorful Shading Accent 6"/>
     <w:lsdException w:name="Colorful List Accent 6"/>
-    <w:lsdException w:name="Colorful Grid Accent 6"/>
     <w:lsdException w:name="Subtle Emphasis" w:uiPriority="19" w:qFormat="1"/>
     <w:lsdException w:name="Intense Emphasis" w:uiPriority="21" w:qFormat="1"/>
     <w:lsdException w:name="Subtle Reference" w:uiPriority="31" w:qFormat="1"/>
@@ -6806,6 +6798,7 @@
     <w:lsdException w:name="Hashtag" w:semiHidden="1" w:uiPriority="99" w:unhideWhenUsed="1"/>
     <w:lsdException w:name="Unresolved Mention" w:semiHidden="1" w:uiPriority="99" w:unhideWhenUsed="1"/>
     <w:lsdException w:name="Smart Link" w:semiHidden="1" w:uiPriority="99" w:unhideWhenUsed="1"/>
+    <w:lsdException w:name="Smart Link Error" w:semiHidden="1" w:uiPriority="99" w:unhideWhenUsed="1"/>
   </w:latentStyles>
   <w:style w:type="paragraph" w:default="1" w:styleId="a0">
     <w:name w:val="Normal"/>
@@ -7557,6 +7550,8 @@
       <w:tcPr>
         <w:tcBorders>
           <w:top w:val="single" w:sz="6" w:space="0" w:color="000000"/>
+          <w:tl2br w:val="none" w:sz="0" w:space="0" w:color="auto"/>
+          <w:tr2bl w:val="none" w:sz="0" w:space="0" w:color="auto"/>
         </w:tcBorders>
       </w:tcPr>
     </w:tblStylePr>
@@ -7582,6 +7577,13 @@
         <w:i w:val="0"/>
         <w:iCs/>
       </w:rPr>
+      <w:tblPr/>
+      <w:tcPr>
+        <w:tcBorders>
+          <w:tl2br w:val="none" w:sz="0" w:space="0" w:color="auto"/>
+          <w:tr2bl w:val="none" w:sz="0" w:space="0" w:color="auto"/>
+        </w:tcBorders>
+      </w:tcPr>
     </w:tblStylePr>
     <w:tblStylePr w:type="neCell">
       <w:pPr>
@@ -7612,6 +7614,7 @@
           <w:insideH w:val="single" w:sz="6" w:space="0" w:color="auto"/>
           <w:insideV w:val="single" w:sz="6" w:space="0" w:color="auto"/>
           <w:tl2br w:val="nil"/>
+          <w:tr2bl w:val="none" w:sz="0" w:space="0" w:color="auto"/>
         </w:tcBorders>
         <w:shd w:val="clear" w:color="auto" w:fill="F2F2F2" w:themeFill="background1" w:themeFillShade="F2"/>
       </w:tcPr>
@@ -8654,6 +8657,298 @@
         <w:numId w:val="46"/>
       </w:numPr>
     </w:pPr>
+  </w:style>
+  <w:style w:type="character" w:customStyle="1" w:styleId="BaseNTok">
+    <w:name w:val="BaseNTok"/>
+    <w:basedOn w:val="VerbatimChar"/>
+    <w:qFormat/>
+    <w:rsid w:val="00391EB4"/>
+    <w:rPr>
+      <w:rFonts w:ascii="Source Code Pro" w:eastAsia="Source Han Sans" w:hAnsi="Source Code Pro"/>
+      <w:color w:val="B08000"/>
+      <w:bdr w:val="none" w:sz="0" w:space="0" w:color="auto"/>
+      <w:shd w:val="clear" w:color="auto" w:fill="auto"/>
+    </w:rPr>
+  </w:style>
+  <w:style w:type="character" w:customStyle="1" w:styleId="BuiltInTok">
+    <w:name w:val="BuiltInTok"/>
+    <w:basedOn w:val="VerbatimChar"/>
+    <w:qFormat/>
+    <w:rsid w:val="007B4E76"/>
+    <w:rPr>
+      <w:rFonts w:ascii="Source Code Pro" w:eastAsia="Source Han Sans" w:hAnsi="Source Code Pro"/>
+      <w:b/>
+      <w:color w:val="644A9B"/>
+      <w:bdr w:val="none" w:sz="0" w:space="0" w:color="auto"/>
+      <w:shd w:val="clear" w:color="auto" w:fill="auto"/>
+    </w:rPr>
+  </w:style>
+  <w:style w:type="character" w:customStyle="1" w:styleId="DataTypeTok">
+    <w:name w:val="DataTypeTok"/>
+    <w:basedOn w:val="VerbatimChar"/>
+    <w:qFormat/>
+    <w:rsid w:val="00391EB4"/>
+    <w:rPr>
+      <w:rFonts w:ascii="Source Code Pro" w:eastAsia="Source Han Sans" w:hAnsi="Source Code Pro"/>
+      <w:color w:val="0057AE"/>
+      <w:bdr w:val="none" w:sz="0" w:space="0" w:color="auto"/>
+      <w:shd w:val="clear" w:color="auto" w:fill="auto"/>
+    </w:rPr>
+  </w:style>
+  <w:style w:type="character" w:customStyle="1" w:styleId="ExtensionTok">
+    <w:name w:val="ExtensionTok"/>
+    <w:basedOn w:val="VerbatimChar"/>
+    <w:qFormat/>
+    <w:rsid w:val="00391EB4"/>
+    <w:rPr>
+      <w:rFonts w:ascii="Source Code Pro" w:eastAsia="Source Han Sans" w:hAnsi="Source Code Pro"/>
+      <w:b/>
+      <w:color w:val="0095FF"/>
+      <w:bdr w:val="none" w:sz="0" w:space="0" w:color="auto"/>
+      <w:shd w:val="clear" w:color="auto" w:fill="auto"/>
+    </w:rPr>
+  </w:style>
+  <w:style w:type="character" w:customStyle="1" w:styleId="FunctionTok">
+    <w:name w:val="FunctionTok"/>
+    <w:basedOn w:val="VerbatimChar"/>
+    <w:qFormat/>
+    <w:rsid w:val="00391EB4"/>
+    <w:rPr>
+      <w:rFonts w:ascii="Source Code Pro" w:eastAsia="Source Han Sans" w:hAnsi="Source Code Pro"/>
+      <w:color w:val="644A9B"/>
+      <w:bdr w:val="none" w:sz="0" w:space="0" w:color="auto"/>
+      <w:shd w:val="clear" w:color="auto" w:fill="auto"/>
+    </w:rPr>
+  </w:style>
+  <w:style w:type="character" w:customStyle="1" w:styleId="ImportTok">
+    <w:name w:val="ImportTok"/>
+    <w:basedOn w:val="VerbatimChar"/>
+    <w:qFormat/>
+    <w:rsid w:val="00391EB4"/>
+    <w:rPr>
+      <w:rFonts w:ascii="Source Code Pro" w:eastAsia="Source Han Sans" w:hAnsi="Source Code Pro"/>
+      <w:color w:val="FF5500"/>
+      <w:bdr w:val="none" w:sz="0" w:space="0" w:color="auto"/>
+      <w:shd w:val="clear" w:color="auto" w:fill="auto"/>
+    </w:rPr>
+  </w:style>
+  <w:style w:type="character" w:customStyle="1" w:styleId="InformationTok">
+    <w:name w:val="InformationTok"/>
+    <w:basedOn w:val="VerbatimChar"/>
+    <w:qFormat/>
+    <w:rsid w:val="00391EB4"/>
+    <w:rPr>
+      <w:rFonts w:ascii="Source Code Pro" w:eastAsia="Source Han Sans" w:hAnsi="Source Code Pro"/>
+      <w:color w:val="B08000"/>
+      <w:bdr w:val="none" w:sz="0" w:space="0" w:color="auto"/>
+      <w:shd w:val="clear" w:color="auto" w:fill="auto"/>
+    </w:rPr>
+  </w:style>
+  <w:style w:type="character" w:customStyle="1" w:styleId="KeywordTok">
+    <w:name w:val="KeywordTok"/>
+    <w:basedOn w:val="VerbatimChar"/>
+    <w:qFormat/>
+    <w:rsid w:val="00391EB4"/>
+    <w:rPr>
+      <w:rFonts w:ascii="Source Code Pro" w:eastAsia="Source Han Sans" w:hAnsi="Source Code Pro"/>
+      <w:b/>
+      <w:color w:val="1F1C1B"/>
+      <w:bdr w:val="none" w:sz="0" w:space="0" w:color="auto"/>
+      <w:shd w:val="clear" w:color="auto" w:fill="auto"/>
+    </w:rPr>
+  </w:style>
+  <w:style w:type="character" w:customStyle="1" w:styleId="NormalTok">
+    <w:name w:val="NormalTok"/>
+    <w:basedOn w:val="VerbatimChar"/>
+    <w:qFormat/>
+    <w:rsid w:val="00391EB4"/>
+    <w:rPr>
+      <w:rFonts w:ascii="Source Code Pro" w:eastAsia="Source Han Sans" w:hAnsi="Source Code Pro"/>
+      <w:color w:val="1F1C1B"/>
+      <w:bdr w:val="none" w:sz="0" w:space="0" w:color="auto"/>
+      <w:shd w:val="clear" w:color="auto" w:fill="auto"/>
+    </w:rPr>
+  </w:style>
+  <w:style w:type="character" w:customStyle="1" w:styleId="OperatorTok">
+    <w:name w:val="OperatorTok"/>
+    <w:basedOn w:val="VerbatimChar"/>
+    <w:qFormat/>
+    <w:rsid w:val="007B4E76"/>
+    <w:rPr>
+      <w:rFonts w:ascii="Source Code Pro" w:eastAsia="Source Han Sans" w:hAnsi="Source Code Pro"/>
+      <w:color w:val="1F1C1B"/>
+      <w:bdr w:val="none" w:sz="0" w:space="0" w:color="auto"/>
+      <w:shd w:val="clear" w:color="auto" w:fill="auto"/>
+    </w:rPr>
+  </w:style>
+  <w:style w:type="character" w:customStyle="1" w:styleId="OtherTok">
+    <w:name w:val="OtherTok"/>
+    <w:basedOn w:val="VerbatimChar"/>
+    <w:qFormat/>
+    <w:rsid w:val="007B4E76"/>
+    <w:rPr>
+      <w:rFonts w:ascii="Source Code Pro" w:eastAsia="Source Han Sans" w:hAnsi="Source Code Pro"/>
+      <w:color w:val="006E28"/>
+      <w:bdr w:val="none" w:sz="0" w:space="0" w:color="auto"/>
+      <w:shd w:val="thinDiagStripe" w:color="A6A6A6" w:themeColor="background1" w:themeShade="A6" w:fill="auto"/>
+    </w:rPr>
+  </w:style>
+  <w:style w:type="character" w:customStyle="1" w:styleId="PreprocessorTok">
+    <w:name w:val="PreprocessorTok"/>
+    <w:basedOn w:val="VerbatimChar"/>
+    <w:qFormat/>
+    <w:rsid w:val="007B4E76"/>
+    <w:rPr>
+      <w:rFonts w:ascii="Source Code Pro" w:eastAsia="Source Han Sans" w:hAnsi="Source Code Pro"/>
+      <w:color w:val="006E28"/>
+      <w:bdr w:val="none" w:sz="0" w:space="0" w:color="auto"/>
+      <w:shd w:val="clear" w:color="auto" w:fill="auto"/>
+    </w:rPr>
+  </w:style>
+  <w:style w:type="character" w:customStyle="1" w:styleId="RegionMarkerTok">
+    <w:name w:val="RegionMarkerTok"/>
+    <w:basedOn w:val="VerbatimChar"/>
+    <w:qFormat/>
+    <w:rsid w:val="007B4E76"/>
+    <w:rPr>
+      <w:rFonts w:ascii="Source Code Pro" w:eastAsia="Source Han Sans" w:hAnsi="Source Code Pro"/>
+      <w:color w:val="0057AE"/>
+      <w:bdr w:val="none" w:sz="0" w:space="0" w:color="auto"/>
+      <w:shd w:val="clear" w:color="auto" w:fill="E0E9F8"/>
+    </w:rPr>
+  </w:style>
+  <w:style w:type="character" w:customStyle="1" w:styleId="SpecialCharTok">
+    <w:name w:val="SpecialCharTok"/>
+    <w:basedOn w:val="VerbatimChar"/>
+    <w:qFormat/>
+    <w:rsid w:val="007B4E76"/>
+    <w:rPr>
+      <w:rFonts w:ascii="Source Code Pro" w:eastAsia="Source Han Sans" w:hAnsi="Source Code Pro"/>
+      <w:color w:val="3DAEE9"/>
+      <w:bdr w:val="none" w:sz="0" w:space="0" w:color="auto"/>
+      <w:shd w:val="clear" w:color="auto" w:fill="FFFFFF"/>
+    </w:rPr>
+  </w:style>
+  <w:style w:type="character" w:customStyle="1" w:styleId="SpecialStringTok">
+    <w:name w:val="SpecialStringTok"/>
+    <w:basedOn w:val="VerbatimChar"/>
+    <w:qFormat/>
+    <w:rsid w:val="007B4E76"/>
+    <w:rPr>
+      <w:rFonts w:ascii="Source Code Pro" w:eastAsia="Source Han Sans" w:hAnsi="Source Code Pro"/>
+      <w:color w:val="FF5500"/>
+      <w:bdr w:val="none" w:sz="0" w:space="0" w:color="auto"/>
+      <w:shd w:val="clear" w:color="auto" w:fill="auto"/>
+    </w:rPr>
+  </w:style>
+  <w:style w:type="character" w:customStyle="1" w:styleId="StringTok">
+    <w:name w:val="StringTok"/>
+    <w:basedOn w:val="VerbatimChar"/>
+    <w:qFormat/>
+    <w:rsid w:val="007B4E76"/>
+    <w:rPr>
+      <w:rFonts w:ascii="Source Code Pro" w:eastAsia="Source Han Sans" w:hAnsi="Source Code Pro"/>
+      <w:color w:val="BF0303"/>
+      <w:bdr w:val="none" w:sz="0" w:space="0" w:color="auto"/>
+      <w:shd w:val="clear" w:color="auto" w:fill="auto"/>
+    </w:rPr>
+  </w:style>
+  <w:style w:type="character" w:customStyle="1" w:styleId="AnnotationTok">
+    <w:name w:val="AnnotationTok"/>
+    <w:basedOn w:val="VerbatimChar"/>
+    <w:qFormat/>
+    <w:rsid w:val="00391EB4"/>
+    <w:rPr>
+      <w:rFonts w:ascii="Source Code Pro" w:eastAsia="Source Han Sans" w:hAnsi="Source Code Pro"/>
+      <w:color w:val="CA60CA"/>
+      <w:bdr w:val="none" w:sz="0" w:space="0" w:color="auto"/>
+      <w:shd w:val="clear" w:color="auto" w:fill="auto"/>
+    </w:rPr>
+  </w:style>
+  <w:style w:type="character" w:customStyle="1" w:styleId="AttributeTok">
+    <w:name w:val="AttributeTok"/>
+    <w:basedOn w:val="VerbatimChar"/>
+    <w:qFormat/>
+    <w:rsid w:val="00391EB4"/>
+    <w:rPr>
+      <w:rFonts w:ascii="Source Code Pro" w:eastAsia="Source Han Sans" w:hAnsi="Source Code Pro"/>
+      <w:color w:val="0057AE"/>
+      <w:bdr w:val="none" w:sz="0" w:space="0" w:color="auto"/>
+      <w:shd w:val="clear" w:color="auto" w:fill="auto"/>
+    </w:rPr>
+  </w:style>
+  <w:style w:type="character" w:customStyle="1" w:styleId="CharTok">
+    <w:name w:val="CharTok"/>
+    <w:basedOn w:val="VerbatimChar"/>
+    <w:qFormat/>
+    <w:rsid w:val="00391EB4"/>
+    <w:rPr>
+      <w:rFonts w:ascii="Source Code Pro" w:eastAsia="Source Han Sans" w:hAnsi="Source Code Pro"/>
+      <w:color w:val="924C9D"/>
+      <w:bdr w:val="none" w:sz="0" w:space="0" w:color="auto"/>
+      <w:shd w:val="clear" w:color="auto" w:fill="auto"/>
+    </w:rPr>
+  </w:style>
+  <w:style w:type="character" w:customStyle="1" w:styleId="CommentTok">
+    <w:name w:val="CommentTok"/>
+    <w:basedOn w:val="VerbatimChar"/>
+    <w:qFormat/>
+    <w:rsid w:val="00391EB4"/>
+    <w:rPr>
+      <w:rFonts w:ascii="Source Code Pro" w:eastAsia="Source Han Sans" w:hAnsi="Source Code Pro"/>
+      <w:color w:val="898887"/>
+      <w:bdr w:val="none" w:sz="0" w:space="0" w:color="auto"/>
+      <w:shd w:val="clear" w:color="auto" w:fill="auto"/>
+    </w:rPr>
+  </w:style>
+  <w:style w:type="character" w:customStyle="1" w:styleId="ControlFlowTok">
+    <w:name w:val="ControlFlowTok"/>
+    <w:basedOn w:val="VerbatimChar"/>
+    <w:qFormat/>
+    <w:rsid w:val="00391EB4"/>
+    <w:rPr>
+      <w:rFonts w:ascii="Source Code Pro" w:eastAsia="Source Han Sans" w:hAnsi="Source Code Pro"/>
+      <w:b/>
+      <w:color w:val="1F1C1B"/>
+      <w:bdr w:val="none" w:sz="0" w:space="0" w:color="auto"/>
+      <w:shd w:val="clear" w:color="auto" w:fill="auto"/>
+    </w:rPr>
+  </w:style>
+  <w:style w:type="character" w:customStyle="1" w:styleId="DecValTok">
+    <w:name w:val="DecValTok"/>
+    <w:basedOn w:val="VerbatimChar"/>
+    <w:qFormat/>
+    <w:rsid w:val="00391EB4"/>
+    <w:rPr>
+      <w:rFonts w:ascii="Source Code Pro" w:eastAsia="Source Han Sans" w:hAnsi="Source Code Pro"/>
+      <w:color w:val="B08000"/>
+      <w:bdr w:val="none" w:sz="0" w:space="0" w:color="auto"/>
+      <w:shd w:val="clear" w:color="auto" w:fill="auto"/>
+    </w:rPr>
+  </w:style>
+  <w:style w:type="character" w:customStyle="1" w:styleId="ErrorTok">
+    <w:name w:val="ErrorTok"/>
+    <w:basedOn w:val="VerbatimChar"/>
+    <w:qFormat/>
+    <w:rsid w:val="00391EB4"/>
+    <w:rPr>
+      <w:rFonts w:ascii="Source Code Pro" w:eastAsia="Source Han Sans" w:hAnsi="Source Code Pro"/>
+      <w:color w:val="BF0303"/>
+      <w:bdr w:val="none" w:sz="0" w:space="0" w:color="auto"/>
+      <w:shd w:val="clear" w:color="auto" w:fill="auto"/>
+    </w:rPr>
+  </w:style>
+  <w:style w:type="character" w:customStyle="1" w:styleId="FloatTok">
+    <w:name w:val="FloatTok"/>
+    <w:basedOn w:val="VerbatimChar"/>
+    <w:qFormat/>
+    <w:rsid w:val="00391EB4"/>
+    <w:rPr>
+      <w:rFonts w:ascii="Source Code Pro" w:eastAsia="Source Han Sans" w:hAnsi="Source Code Pro"/>
+      <w:color w:val="B08000"/>
+      <w:bdr w:val="none" w:sz="0" w:space="0" w:color="auto"/>
+      <w:shd w:val="clear" w:color="auto" w:fill="FFFFFF"/>
+    </w:rPr>
   </w:style>
 </w:styles>
 </file>
@@ -8923,7 +9218,7 @@
 </file>
 
 <file path=customXml/itemProps1.xml><?xml version="1.0" encoding="utf-8"?>
-<ds:datastoreItem xmlns:ds="http://schemas.openxmlformats.org/officeDocument/2006/customXml" ds:itemID="{CDB28FFF-D0A5-FF44-BC92-BF602538EA39}">
+<ds:datastoreItem xmlns:ds="http://schemas.openxmlformats.org/officeDocument/2006/customXml" ds:itemID="{40319B35-35C0-594A-B932-5EC172CEAA6B}">
   <ds:schemaRefs>
     <ds:schemaRef ds:uri="http://schemas.openxmlformats.org/officeDocument/2006/bibliography"/>
   </ds:schemaRefs>

</xml_diff>

<commit_message>
update ref.docx: block quote style
</commit_message>
<xml_diff>
--- a/system/ref.docx
+++ b/system/ref.docx
@@ -2,8 +2,6 @@
 <file path=word/document.xml><?xml version="1.0" encoding="utf-8"?>
 <w:document xmlns:wpc="http://schemas.microsoft.com/office/word/2010/wordprocessingCanvas" xmlns:cx="http://schemas.microsoft.com/office/drawing/2014/chartex" xmlns:cx1="http://schemas.microsoft.com/office/drawing/2015/9/8/chartex" xmlns:cx2="http://schemas.microsoft.com/office/drawing/2015/10/21/chartex" xmlns:cx3="http://schemas.microsoft.com/office/drawing/2016/5/9/chartex" xmlns:cx4="http://schemas.microsoft.com/office/drawing/2016/5/10/chartex" xmlns:cx5="http://schemas.microsoft.com/office/drawing/2016/5/11/chartex" xmlns:cx6="http://schemas.microsoft.com/office/drawing/2016/5/12/chartex" xmlns:cx7="http://schemas.microsoft.com/office/drawing/2016/5/13/chartex" xmlns:cx8="http://schemas.microsoft.com/office/drawing/2016/5/14/chartex" xmlns:mc="http://schemas.openxmlformats.org/markup-compatibility/2006" xmlns:aink="http://schemas.microsoft.com/office/drawing/2016/ink" xmlns:am3d="http://schemas.microsoft.com/office/drawing/2017/model3d" xmlns:o="urn:schemas-microsoft-com:office:office" xmlns:r="http://schemas.openxmlformats.org/officeDocument/2006/relationships" xmlns:m="http://schemas.openxmlformats.org/officeDocument/2006/math" xmlns:v="urn:schemas-microsoft-com:vml" xmlns:wp14="http://schemas.microsoft.com/office/word/2010/wordprocessingDrawing" xmlns:wp="http://schemas.openxmlformats.org/drawingml/2006/wordprocessingDrawing" xmlns:w10="urn:schemas-microsoft-com:office:word" xmlns:w="http://schemas.openxmlformats.org/wordprocessingml/2006/main" xmlns:w14="http://schemas.microsoft.com/office/word/2010/wordml" xmlns:w15="http://schemas.microsoft.com/office/word/2012/wordml" xmlns:w16cid="http://schemas.microsoft.com/office/word/2016/wordml/cid" xmlns:w16se="http://schemas.microsoft.com/office/word/2015/wordml/symex" xmlns:wpg="http://schemas.microsoft.com/office/word/2010/wordprocessingGroup" xmlns:wpi="http://schemas.microsoft.com/office/word/2010/wordprocessingInk" xmlns:wne="http://schemas.microsoft.com/office/word/2006/wordml" xmlns:wps="http://schemas.microsoft.com/office/word/2010/wordprocessingShape" mc:Ignorable="w14 w15 w16se w16cid wp14">
   <w:body>
-    <w:bookmarkStart w:id="0" w:name="_GoBack"/>
-    <w:bookmarkEnd w:id="0"/>
     <w:p>
       <w:pPr>
         <w:pStyle w:val="a6"/>
@@ -1042,14 +1040,14 @@
       <w:pPr>
         <w:pStyle w:val="af2"/>
       </w:pPr>
-      <w:bookmarkStart w:id="1" w:name="_Toc535267732"/>
-      <w:bookmarkStart w:id="2" w:name="_Toc536822928"/>
+      <w:bookmarkStart w:id="0" w:name="_Toc535267732"/>
+      <w:bookmarkStart w:id="1" w:name="_Toc536822928"/>
       <w:r>
         <w:lastRenderedPageBreak/>
         <w:t>Heading 1</w:t>
       </w:r>
+      <w:bookmarkEnd w:id="0"/>
       <w:bookmarkEnd w:id="1"/>
-      <w:bookmarkEnd w:id="2"/>
     </w:p>
     <w:p>
       <w:pPr>
@@ -1058,8 +1056,8 @@
           <w:lang w:eastAsia="ja-JP"/>
         </w:rPr>
       </w:pPr>
-      <w:bookmarkStart w:id="3" w:name="_Toc535267733"/>
-      <w:bookmarkStart w:id="4" w:name="_Toc536822929"/>
+      <w:bookmarkStart w:id="2" w:name="_Toc535267733"/>
+      <w:bookmarkStart w:id="3" w:name="_Toc536822929"/>
       <w:r>
         <w:rPr>
           <w:lang w:eastAsia="ja-JP"/>
@@ -1072,8 +1070,8 @@
         </w:rPr>
         <w:t>2</w:t>
       </w:r>
+      <w:bookmarkEnd w:id="2"/>
       <w:bookmarkEnd w:id="3"/>
-      <w:bookmarkEnd w:id="4"/>
     </w:p>
     <w:p>
       <w:pPr>
@@ -1082,16 +1080,16 @@
           <w:lang w:eastAsia="ja-JP"/>
         </w:rPr>
       </w:pPr>
-      <w:bookmarkStart w:id="5" w:name="_Toc535267734"/>
-      <w:bookmarkStart w:id="6" w:name="_Toc536822930"/>
+      <w:bookmarkStart w:id="4" w:name="_Toc535267734"/>
+      <w:bookmarkStart w:id="5" w:name="_Toc536822930"/>
       <w:r>
         <w:rPr>
           <w:lang w:eastAsia="ja-JP"/>
         </w:rPr>
         <w:t>Heading 3</w:t>
       </w:r>
+      <w:bookmarkEnd w:id="4"/>
       <w:bookmarkEnd w:id="5"/>
-      <w:bookmarkEnd w:id="6"/>
     </w:p>
     <w:p>
       <w:pPr>
@@ -1232,8 +1230,8 @@
       <w:pPr>
         <w:pStyle w:val="HeadingUnnumbered1"/>
       </w:pPr>
-      <w:bookmarkStart w:id="7" w:name="_Toc535267735"/>
-      <w:bookmarkStart w:id="8" w:name="_Toc536822931"/>
+      <w:bookmarkStart w:id="6" w:name="_Toc535267735"/>
+      <w:bookmarkStart w:id="7" w:name="_Toc536822931"/>
       <w:r>
         <w:rPr>
           <w:rFonts w:hint="eastAsia"/>
@@ -1253,15 +1251,15 @@
       <w:r>
         <w:t>bered</w:t>
       </w:r>
+      <w:bookmarkEnd w:id="6"/>
       <w:bookmarkEnd w:id="7"/>
-      <w:bookmarkEnd w:id="8"/>
     </w:p>
     <w:p>
       <w:pPr>
         <w:pStyle w:val="HeadingUnnumbered2"/>
       </w:pPr>
-      <w:bookmarkStart w:id="9" w:name="_Toc535267736"/>
-      <w:bookmarkStart w:id="10" w:name="_Toc536822932"/>
+      <w:bookmarkStart w:id="8" w:name="_Toc535267736"/>
+      <w:bookmarkStart w:id="9" w:name="_Toc536822932"/>
       <w:r>
         <w:rPr>
           <w:rFonts w:hint="eastAsia"/>
@@ -1271,15 +1269,15 @@
       <w:r>
         <w:t>nnumbered 2</w:t>
       </w:r>
+      <w:bookmarkEnd w:id="8"/>
       <w:bookmarkEnd w:id="9"/>
-      <w:bookmarkEnd w:id="10"/>
     </w:p>
     <w:p>
       <w:pPr>
         <w:pStyle w:val="HeadingUnnumbered3"/>
       </w:pPr>
-      <w:bookmarkStart w:id="11" w:name="_Toc535267737"/>
-      <w:bookmarkStart w:id="12" w:name="_Toc536822933"/>
+      <w:bookmarkStart w:id="10" w:name="_Toc535267737"/>
+      <w:bookmarkStart w:id="11" w:name="_Toc536822933"/>
       <w:r>
         <w:rPr>
           <w:rFonts w:hint="eastAsia"/>
@@ -1289,8 +1287,8 @@
       <w:r>
         <w:t>nnumbered 3</w:t>
       </w:r>
+      <w:bookmarkEnd w:id="10"/>
       <w:bookmarkEnd w:id="11"/>
-      <w:bookmarkEnd w:id="12"/>
     </w:p>
     <w:p>
       <w:pPr>
@@ -1398,6 +1396,9 @@
       </w:r>
     </w:p>
     <w:p>
+      <w:pPr>
+        <w:pStyle w:val="ac"/>
+      </w:pPr>
       <w:r>
         <w:rPr>
           <w:rFonts w:hint="eastAsia"/>
@@ -1407,6 +1408,11 @@
       <w:r>
         <w:t>OC Heading</w:t>
       </w:r>
+      <w:r>
+        <w:br/>
+      </w:r>
+      <w:bookmarkStart w:id="12" w:name="_GoBack"/>
+      <w:bookmarkEnd w:id="12"/>
     </w:p>
     <w:p>
       <w:pPr>
@@ -3234,7 +3240,7 @@
         <w:noProof/>
         <w:color w:val="0F243E" w:themeColor="text2" w:themeShade="80"/>
       </w:rPr>
-      <w:instrText>8</w:instrText>
+      <w:instrText>6</w:instrText>
     </w:r>
     <w:r>
       <w:rPr>
@@ -3263,7 +3269,7 @@
         <w:noProof/>
         <w:color w:val="0F243E" w:themeColor="text2" w:themeShade="80"/>
       </w:rPr>
-      <w:t>7</w:t>
+      <w:t>5</w:t>
     </w:r>
     <w:r>
       <w:rPr>
@@ -3684,7 +3690,7 @@
   <w:abstractNum w:abstractNumId="1" w15:restartNumberingAfterBreak="0">
     <w:nsid w:val="FFFFFF7C"/>
     <w:multiLevelType w:val="singleLevel"/>
-    <w:tmpl w:val="F732BFB6"/>
+    <w:tmpl w:val="6B08B09A"/>
     <w:lvl w:ilvl="0">
       <w:start w:val="1"/>
       <w:numFmt w:val="decimal"/>
@@ -3701,7 +3707,7 @@
   <w:abstractNum w:abstractNumId="2" w15:restartNumberingAfterBreak="0">
     <w:nsid w:val="FFFFFF7D"/>
     <w:multiLevelType w:val="singleLevel"/>
-    <w:tmpl w:val="50AAEEDA"/>
+    <w:tmpl w:val="72E8A450"/>
     <w:lvl w:ilvl="0">
       <w:start w:val="1"/>
       <w:numFmt w:val="decimal"/>
@@ -3718,7 +3724,7 @@
   <w:abstractNum w:abstractNumId="3" w15:restartNumberingAfterBreak="0">
     <w:nsid w:val="FFFFFF7E"/>
     <w:multiLevelType w:val="singleLevel"/>
-    <w:tmpl w:val="C0FC0640"/>
+    <w:tmpl w:val="44445C50"/>
     <w:lvl w:ilvl="0">
       <w:start w:val="1"/>
       <w:numFmt w:val="decimal"/>
@@ -3735,7 +3741,7 @@
   <w:abstractNum w:abstractNumId="4" w15:restartNumberingAfterBreak="0">
     <w:nsid w:val="FFFFFF7F"/>
     <w:multiLevelType w:val="singleLevel"/>
-    <w:tmpl w:val="182492F0"/>
+    <w:tmpl w:val="DAB4CF04"/>
     <w:lvl w:ilvl="0">
       <w:start w:val="1"/>
       <w:numFmt w:val="decimal"/>
@@ -3752,7 +3758,7 @@
   <w:abstractNum w:abstractNumId="5" w15:restartNumberingAfterBreak="0">
     <w:nsid w:val="FFFFFF80"/>
     <w:multiLevelType w:val="singleLevel"/>
-    <w:tmpl w:val="F6E69842"/>
+    <w:tmpl w:val="5ADC3F6C"/>
     <w:lvl w:ilvl="0">
       <w:start w:val="1"/>
       <w:numFmt w:val="bullet"/>
@@ -3772,7 +3778,7 @@
   <w:abstractNum w:abstractNumId="6" w15:restartNumberingAfterBreak="0">
     <w:nsid w:val="FFFFFF81"/>
     <w:multiLevelType w:val="singleLevel"/>
-    <w:tmpl w:val="919C6F9E"/>
+    <w:tmpl w:val="93A0CA44"/>
     <w:lvl w:ilvl="0">
       <w:start w:val="1"/>
       <w:numFmt w:val="bullet"/>
@@ -3834,7 +3840,7 @@
   <w:abstractNum w:abstractNumId="9" w15:restartNumberingAfterBreak="0">
     <w:nsid w:val="FFFFFF88"/>
     <w:multiLevelType w:val="singleLevel"/>
-    <w:tmpl w:val="71A899B4"/>
+    <w:tmpl w:val="56149090"/>
     <w:lvl w:ilvl="0">
       <w:start w:val="1"/>
       <w:numFmt w:val="decimal"/>
@@ -6523,6 +6529,7 @@
     <w:lsdException w:name="Body Text 2" w:semiHidden="1" w:unhideWhenUsed="1"/>
     <w:lsdException w:name="Body Text 3" w:semiHidden="1" w:unhideWhenUsed="1"/>
     <w:lsdException w:name="Body Text Indent 2" w:semiHidden="1" w:unhideWhenUsed="1"/>
+    <w:lsdException w:name="Block Text" w:qFormat="1"/>
     <w:lsdException w:name="Hyperlink" w:uiPriority="99" w:qFormat="1"/>
     <w:lsdException w:name="Strong" w:uiPriority="22" w:qFormat="1"/>
     <w:lsdException w:name="Emphasis" w:uiPriority="20" w:qFormat="1"/>
@@ -7205,14 +7212,23 @@
     <w:name w:val="Block Text"/>
     <w:basedOn w:val="a4"/>
     <w:next w:val="a4"/>
+    <w:autoRedefine/>
     <w:uiPriority w:val="9"/>
     <w:unhideWhenUsed/>
+    <w:qFormat/>
+    <w:rsid w:val="002A3839"/>
     <w:pPr>
-      <w:spacing w:before="100" w:after="100"/>
+      <w:pBdr>
+        <w:left w:val="single" w:sz="24" w:space="2" w:color="808080" w:themeColor="background1" w:themeShade="80"/>
+      </w:pBdr>
+      <w:spacing w:line="240" w:lineRule="auto"/>
+      <w:contextualSpacing/>
     </w:pPr>
     <w:rPr>
-      <w:rFonts w:asciiTheme="majorHAnsi" w:eastAsiaTheme="majorEastAsia" w:hAnsiTheme="majorHAnsi" w:cstheme="majorBidi"/>
+      <w:rFonts w:asciiTheme="minorHAnsi" w:eastAsia="Ricty Diminished" w:hAnsiTheme="minorHAnsi" w:cs="Times New Roman (見出しのフォント - コンプ"/>
       <w:bCs/>
+      <w:color w:val="BFBFBF" w:themeColor="background1" w:themeShade="BF"/>
+      <w:sz w:val="18"/>
       <w:szCs w:val="20"/>
     </w:rPr>
   </w:style>
@@ -9260,7 +9276,7 @@
 </file>
 
 <file path=customXml/itemProps1.xml><?xml version="1.0" encoding="utf-8"?>
-<ds:datastoreItem xmlns:ds="http://schemas.openxmlformats.org/officeDocument/2006/customXml" ds:itemID="{8933B694-6226-3B4F-85E9-3C96FDBBDC05}">
+<ds:datastoreItem xmlns:ds="http://schemas.openxmlformats.org/officeDocument/2006/customXml" ds:itemID="{770B8AAC-59D7-1F4D-8A6C-54E896B13B6E}">
   <ds:schemaRefs>
     <ds:schemaRef ds:uri="http://schemas.openxmlformats.org/officeDocument/2006/bibliography"/>
   </ds:schemaRefs>

</xml_diff>

<commit_message>
add docx-image-styles.lua in system/Makefile.in; add Graphic Anchor style to ref.docx; update Figure Caption style
</commit_message>
<xml_diff>
--- a/system/ref.docx
+++ b/system/ref.docx
@@ -1411,17 +1411,15 @@
       <w:r>
         <w:br/>
       </w:r>
-      <w:bookmarkStart w:id="12" w:name="_GoBack"/>
-      <w:bookmarkEnd w:id="12"/>
     </w:p>
     <w:p>
       <w:pPr>
         <w:pStyle w:val="1"/>
       </w:pPr>
-      <w:bookmarkStart w:id="13" w:name="_Toc535267738"/>
-      <w:bookmarkStart w:id="14" w:name="_Toc536822934"/>
+      <w:bookmarkStart w:id="12" w:name="_Toc535267738"/>
+      <w:bookmarkStart w:id="13" w:name="_Toc536822934"/>
+      <w:bookmarkEnd w:id="12"/>
       <w:bookmarkEnd w:id="13"/>
-      <w:bookmarkEnd w:id="14"/>
     </w:p>
     <w:p>
       <w:pPr>
@@ -1472,14 +1470,13 @@
     </w:p>
     <w:p>
       <w:pPr>
-        <w:pStyle w:val="ImageCaption"/>
-      </w:pPr>
-      <w:r>
-        <w:rPr>
-          <w:noProof/>
-        </w:rPr>
+        <w:pStyle w:val="GraphicAnchor"/>
+        <w:spacing w:before="180"/>
+      </w:pPr>
+      <w:bookmarkStart w:id="14" w:name="_GoBack"/>
+      <w:r>
         <w:drawing>
-          <wp:inline distT="0" distB="0" distL="0" distR="0" wp14:anchorId="0E1F490A" wp14:editId="01C2AE8B">
+          <wp:inline distT="0" distB="0" distL="0" distR="0" wp14:anchorId="0E1F490A" wp14:editId="15BE4B06">
             <wp:extent cx="2794000" cy="381000"/>
             <wp:effectExtent l="0" t="0" r="0" b="0"/>
             <wp:docPr id="1" name="図 1"/>
@@ -1514,6 +1511,7 @@
           </wp:inline>
         </w:drawing>
       </w:r>
+      <w:bookmarkEnd w:id="14"/>
     </w:p>
     <w:p>
       <w:pPr>
@@ -3690,7 +3688,7 @@
   <w:abstractNum w:abstractNumId="1" w15:restartNumberingAfterBreak="0">
     <w:nsid w:val="FFFFFF7C"/>
     <w:multiLevelType w:val="singleLevel"/>
-    <w:tmpl w:val="6B08B09A"/>
+    <w:tmpl w:val="919A64D0"/>
     <w:lvl w:ilvl="0">
       <w:start w:val="1"/>
       <w:numFmt w:val="decimal"/>
@@ -3707,7 +3705,7 @@
   <w:abstractNum w:abstractNumId="2" w15:restartNumberingAfterBreak="0">
     <w:nsid w:val="FFFFFF7D"/>
     <w:multiLevelType w:val="singleLevel"/>
-    <w:tmpl w:val="72E8A450"/>
+    <w:tmpl w:val="ED5EB200"/>
     <w:lvl w:ilvl="0">
       <w:start w:val="1"/>
       <w:numFmt w:val="decimal"/>
@@ -3724,7 +3722,7 @@
   <w:abstractNum w:abstractNumId="3" w15:restartNumberingAfterBreak="0">
     <w:nsid w:val="FFFFFF7E"/>
     <w:multiLevelType w:val="singleLevel"/>
-    <w:tmpl w:val="44445C50"/>
+    <w:tmpl w:val="5638F762"/>
     <w:lvl w:ilvl="0">
       <w:start w:val="1"/>
       <w:numFmt w:val="decimal"/>
@@ -3741,7 +3739,7 @@
   <w:abstractNum w:abstractNumId="4" w15:restartNumberingAfterBreak="0">
     <w:nsid w:val="FFFFFF7F"/>
     <w:multiLevelType w:val="singleLevel"/>
-    <w:tmpl w:val="DAB4CF04"/>
+    <w:tmpl w:val="F49833C8"/>
     <w:lvl w:ilvl="0">
       <w:start w:val="1"/>
       <w:numFmt w:val="decimal"/>
@@ -3758,7 +3756,7 @@
   <w:abstractNum w:abstractNumId="5" w15:restartNumberingAfterBreak="0">
     <w:nsid w:val="FFFFFF80"/>
     <w:multiLevelType w:val="singleLevel"/>
-    <w:tmpl w:val="5ADC3F6C"/>
+    <w:tmpl w:val="AC083D4E"/>
     <w:lvl w:ilvl="0">
       <w:start w:val="1"/>
       <w:numFmt w:val="bullet"/>
@@ -3778,7 +3776,7 @@
   <w:abstractNum w:abstractNumId="6" w15:restartNumberingAfterBreak="0">
     <w:nsid w:val="FFFFFF81"/>
     <w:multiLevelType w:val="singleLevel"/>
-    <w:tmpl w:val="93A0CA44"/>
+    <w:tmpl w:val="63CACD76"/>
     <w:lvl w:ilvl="0">
       <w:start w:val="1"/>
       <w:numFmt w:val="bullet"/>
@@ -3840,7 +3838,7 @@
   <w:abstractNum w:abstractNumId="9" w15:restartNumberingAfterBreak="0">
     <w:nsid w:val="FFFFFF88"/>
     <w:multiLevelType w:val="singleLevel"/>
-    <w:tmpl w:val="56149090"/>
+    <w:tmpl w:val="F57A017E"/>
     <w:lvl w:ilvl="0">
       <w:start w:val="1"/>
       <w:numFmt w:val="decimal"/>
@@ -7298,12 +7296,8 @@
     <w:basedOn w:val="TableCaption"/>
     <w:autoRedefine/>
     <w:qFormat/>
-    <w:rsid w:val="00654DA0"/>
+    <w:rsid w:val="00DB2578"/>
     <w:pPr>
-      <w:pBdr>
-        <w:top w:val="single" w:sz="4" w:space="4" w:color="auto"/>
-        <w:bottom w:val="single" w:sz="4" w:space="4" w:color="auto"/>
-      </w:pBdr>
       <w:spacing w:before="0"/>
     </w:pPr>
   </w:style>
@@ -8562,7 +8556,10 @@
     <w:basedOn w:val="ImageCaption"/>
     <w:autoRedefine/>
     <w:qFormat/>
-    <w:rsid w:val="00F4410B"/>
+    <w:rsid w:val="00DB2578"/>
+    <w:pPr>
+      <w:spacing w:afterLines="50" w:after="50"/>
+    </w:pPr>
   </w:style>
   <w:style w:type="paragraph" w:customStyle="1" w:styleId="ImageDiv">
     <w:name w:val="Image Div"/>
@@ -9006,6 +9003,24 @@
       <w:color w:val="0057AE"/>
       <w:bdr w:val="none" w:sz="0" w:space="0" w:color="auto"/>
       <w:shd w:val="clear" w:color="auto" w:fill="auto"/>
+    </w:rPr>
+  </w:style>
+  <w:style w:type="paragraph" w:customStyle="1" w:styleId="GraphicAnchor">
+    <w:name w:val="Graphic Anchor"/>
+    <w:autoRedefine/>
+    <w:qFormat/>
+    <w:rsid w:val="00DB2578"/>
+    <w:pPr>
+      <w:spacing w:beforeLines="50" w:before="50" w:after="120" w:line="240" w:lineRule="auto"/>
+      <w:jc w:val="center"/>
+    </w:pPr>
+    <w:rPr>
+      <w:rFonts w:ascii="Source Sans Pro" w:eastAsia="Source Han Sans" w:hAnsi="Source Sans Pro" w:cstheme="majorHAnsi"/>
+      <w:b/>
+      <w:iCs/>
+      <w:noProof/>
+      <w:sz w:val="20"/>
+      <w:szCs w:val="18"/>
     </w:rPr>
   </w:style>
 </w:styles>
@@ -9276,7 +9291,7 @@
 </file>
 
 <file path=customXml/itemProps1.xml><?xml version="1.0" encoding="utf-8"?>
-<ds:datastoreItem xmlns:ds="http://schemas.openxmlformats.org/officeDocument/2006/customXml" ds:itemID="{770B8AAC-59D7-1F4D-8A6C-54E896B13B6E}">
+<ds:datastoreItem xmlns:ds="http://schemas.openxmlformats.org/officeDocument/2006/customXml" ds:itemID="{314E54FC-974C-5E45-AA6D-82A065940ECA}">
   <ds:schemaRefs>
     <ds:schemaRef ds:uri="http://schemas.openxmlformats.org/officeDocument/2006/bibliography"/>
   </ds:schemaRefs>

</xml_diff>

<commit_message>
update ref.docx: change block quote color
</commit_message>
<xml_diff>
--- a/system/ref.docx
+++ b/system/ref.docx
@@ -6,11 +6,17 @@
       <w:pPr>
         <w:pStyle w:val="a6"/>
         <w:spacing w:after="480"/>
+        <w:rPr>
+          <w:lang w:eastAsia="ja-JP"/>
+        </w:rPr>
       </w:pPr>
       <w:r>
         <w:fldChar w:fldCharType="begin"/>
       </w:r>
       <w:r>
+        <w:rPr>
+          <w:lang w:eastAsia="ja-JP"/>
+        </w:rPr>
         <w:instrText>DOCPROPERTY  TITLE-META \* MERGEFORMAT</w:instrText>
       </w:r>
       <w:r>
@@ -19,20 +25,9 @@
       <w:r>
         <w:rPr>
           <w:rFonts w:hint="eastAsia"/>
-        </w:rPr>
-        <w:t>私的</w:t>
-      </w:r>
-      <w:r>
-        <w:rPr>
-          <w:rFonts w:hint="eastAsia"/>
-        </w:rPr>
-        <w:t>Markdown-PDF</w:t>
-      </w:r>
-      <w:r>
-        <w:rPr>
-          <w:rFonts w:hint="eastAsia"/>
-        </w:rPr>
-        <w:t>変換環境を紹介する本</w:t>
+          <w:lang w:eastAsia="ja-JP"/>
+        </w:rPr>
+        <w:t>本のタイトル</w:t>
       </w:r>
       <w:r>
         <w:fldChar w:fldCharType="end"/>
@@ -41,46 +36,70 @@
     <w:p>
       <w:pPr>
         <w:pStyle w:val="Abstract"/>
-      </w:pPr>
-      <w:r>
-        <w:lastRenderedPageBreak/>
-        <w:t>Pandoc</w:t>
-      </w:r>
-      <w:r>
-        <w:t>はいいぞ</w:t>
+        <w:rPr>
+          <w:lang w:eastAsia="ja-JP"/>
+        </w:rPr>
+      </w:pPr>
+      <w:r>
+        <w:rPr>
+          <w:lang w:eastAsia="ja-JP"/>
+        </w:rPr>
+        <w:t>本の概要</w:t>
       </w:r>
     </w:p>
     <w:p>
       <w:pPr>
         <w:pStyle w:val="Author"/>
+        <w:rPr>
+          <w:lang w:eastAsia="ja-JP"/>
+        </w:rPr>
       </w:pPr>
       <w:r>
         <w:fldChar w:fldCharType="begin"/>
       </w:r>
       <w:r>
+        <w:rPr>
+          <w:lang w:eastAsia="ja-JP"/>
+        </w:rPr>
         <w:instrText>DOCPROPERTY  AUTHOR-META \* MERGEFORMAT</w:instrText>
       </w:r>
       <w:r>
         <w:fldChar w:fldCharType="separate"/>
       </w:r>
       <w:r>
-        <w:t>@_K4ZUKI_</w:t>
+        <w:rPr>
+          <w:rFonts w:hint="eastAsia"/>
+          <w:lang w:eastAsia="ja-JP"/>
+        </w:rPr>
+        <w:t>本の作者</w:t>
       </w:r>
       <w:r>
         <w:fldChar w:fldCharType="end"/>
       </w:r>
       <w:r>
-        <w:t xml:space="preserve"> / KY</w:t>
-      </w:r>
-      <w:r>
-        <w:t>技研</w:t>
+        <w:rPr>
+          <w:lang w:eastAsia="ja-JP"/>
+        </w:rPr>
+        <w:t xml:space="preserve"> / </w:t>
+      </w:r>
+      <w:r>
+        <w:rPr>
+          <w:lang w:eastAsia="ja-JP"/>
+        </w:rPr>
+        <w:t>サークル名</w:t>
       </w:r>
     </w:p>
     <w:p>
       <w:pPr>
         <w:pStyle w:val="a4"/>
-      </w:pPr>
-      <w:r>
+        <w:rPr>
+          <w:lang w:eastAsia="ja-JP"/>
+        </w:rPr>
+      </w:pPr>
+      <w:r>
+        <w:rPr>
+          <w:lang w:eastAsia="ja-JP"/>
+        </w:rPr>
         <w:br w:type="page"/>
       </w:r>
     </w:p>
@@ -90,15 +109,12 @@
       </w:pPr>
       <w:r>
         <w:lastRenderedPageBreak/>
-        <w:t>T</w:t>
-      </w:r>
-      <w:r>
-        <w:t>able of Contents</w:t>
+        <w:t>Table of Contents</w:t>
       </w:r>
     </w:p>
     <w:sdt>
       <w:sdtPr>
-        <w:id w:val="-1479614928"/>
+        <w:id w:val="1576391721"/>
       </w:sdtPr>
       <w:sdtEndPr>
         <w:rPr>
@@ -139,7 +155,7 @@
           <w:r>
             <w:fldChar w:fldCharType="separate"/>
           </w:r>
-          <w:hyperlink w:anchor="_Toc30450801" w:history="1">
+          <w:hyperlink w:anchor="_Toc30624019" w:history="1">
             <w:r>
               <w:rPr>
                 <w:rStyle w:val="af1"/>
@@ -166,7 +182,7 @@
                 <w:noProof/>
                 <w:webHidden/>
               </w:rPr>
-              <w:instrText xml:space="preserve"> PAGEREF _Toc30450801 \h </w:instrText>
+              <w:instrText xml:space="preserve"> PAGEREF _Toc30624019 \h </w:instrText>
             </w:r>
             <w:r>
               <w:rPr>
@@ -186,7 +202,7 @@
                 <w:noProof/>
                 <w:webHidden/>
               </w:rPr>
-              <w:t>3</w:t>
+              <w:t>2</w:t>
             </w:r>
             <w:r>
               <w:rPr>
@@ -214,7 +230,7 @@
               <w:lang w:eastAsia="ja-JP"/>
             </w:rPr>
           </w:pPr>
-          <w:hyperlink w:anchor="_Toc30450802" w:history="1">
+          <w:hyperlink w:anchor="_Toc30624020" w:history="1">
             <w:r>
               <w:rPr>
                 <w:rStyle w:val="af1"/>
@@ -241,7 +257,7 @@
                 <w:noProof/>
                 <w:webHidden/>
               </w:rPr>
-              <w:instrText xml:space="preserve"> PAGEREF _Toc30450802 \h </w:instrText>
+              <w:instrText xml:space="preserve"> PAGEREF _Toc30624020 \h </w:instrText>
             </w:r>
             <w:r>
               <w:rPr>
@@ -261,7 +277,7 @@
                 <w:noProof/>
                 <w:webHidden/>
               </w:rPr>
-              <w:t>3</w:t>
+              <w:t>2</w:t>
             </w:r>
             <w:r>
               <w:rPr>
@@ -287,7 +303,7 @@
               <w:lang w:eastAsia="ja-JP"/>
             </w:rPr>
           </w:pPr>
-          <w:hyperlink w:anchor="_Toc30450803" w:history="1">
+          <w:hyperlink w:anchor="_Toc30624021" w:history="1">
             <w:r>
               <w:rPr>
                 <w:rStyle w:val="af1"/>
@@ -314,7 +330,7 @@
                 <w:noProof/>
                 <w:webHidden/>
               </w:rPr>
-              <w:instrText xml:space="preserve"> PAGEREF _Toc30450803 \h </w:instrText>
+              <w:instrText xml:space="preserve"> PAGEREF _Toc30624021 \h </w:instrText>
             </w:r>
             <w:r>
               <w:rPr>
@@ -334,7 +350,7 @@
                 <w:noProof/>
                 <w:webHidden/>
               </w:rPr>
-              <w:t>3</w:t>
+              <w:t>2</w:t>
             </w:r>
             <w:r>
               <w:rPr>
@@ -364,7 +380,7 @@
               <w:lang w:eastAsia="ja-JP"/>
             </w:rPr>
           </w:pPr>
-          <w:hyperlink w:anchor="_Toc30450804" w:history="1">
+          <w:hyperlink w:anchor="_Toc30624022" w:history="1">
             <w:r>
               <w:rPr>
                 <w:rStyle w:val="af1"/>
@@ -412,7 +428,7 @@
                 <w:noProof/>
                 <w:webHidden/>
               </w:rPr>
-              <w:instrText xml:space="preserve"> PAGEREF _Toc30450804 \h </w:instrText>
+              <w:instrText xml:space="preserve"> PAGEREF _Toc30624022 \h </w:instrText>
             </w:r>
             <w:r>
               <w:rPr>
@@ -432,7 +448,7 @@
                 <w:noProof/>
                 <w:webHidden/>
               </w:rPr>
-              <w:t>4</w:t>
+              <w:t>3</w:t>
             </w:r>
             <w:r>
               <w:rPr>
@@ -461,7 +477,7 @@
               <w:lang w:eastAsia="ja-JP"/>
             </w:rPr>
           </w:pPr>
-          <w:hyperlink w:anchor="_Toc30450805" w:history="1">
+          <w:hyperlink w:anchor="_Toc30624023" w:history="1">
             <w:r>
               <w:rPr>
                 <w:rStyle w:val="af1"/>
@@ -508,7 +524,7 @@
                 <w:noProof/>
                 <w:webHidden/>
               </w:rPr>
-              <w:instrText xml:space="preserve"> PAGEREF _Toc30450805 \h </w:instrText>
+              <w:instrText xml:space="preserve"> PAGEREF _Toc30624023 \h </w:instrText>
             </w:r>
             <w:r>
               <w:rPr>
@@ -528,7 +544,7 @@
                 <w:noProof/>
                 <w:webHidden/>
               </w:rPr>
-              <w:t>4</w:t>
+              <w:t>3</w:t>
             </w:r>
             <w:r>
               <w:rPr>
@@ -555,7 +571,7 @@
               <w:lang w:eastAsia="ja-JP"/>
             </w:rPr>
           </w:pPr>
-          <w:hyperlink w:anchor="_Toc30450806" w:history="1">
+          <w:hyperlink w:anchor="_Toc30624024" w:history="1">
             <w:r>
               <w:rPr>
                 <w:rStyle w:val="af1"/>
@@ -600,7 +616,7 @@
                 <w:noProof/>
                 <w:webHidden/>
               </w:rPr>
-              <w:instrText xml:space="preserve"> PAGEREF _Toc30450806 \h </w:instrText>
+              <w:instrText xml:space="preserve"> PAGEREF _Toc30624024 \h </w:instrText>
             </w:r>
             <w:r>
               <w:rPr>
@@ -620,7 +636,7 @@
                 <w:noProof/>
                 <w:webHidden/>
               </w:rPr>
-              <w:t>4</w:t>
+              <w:t>3</w:t>
             </w:r>
             <w:r>
               <w:rPr>
@@ -651,13 +667,10 @@
         <w:pStyle w:val="HeadingUnnumbered1"/>
       </w:pPr>
       <w:bookmarkStart w:id="0" w:name="heading-unnumbered"/>
-      <w:bookmarkStart w:id="1" w:name="_Toc30450801"/>
+      <w:bookmarkStart w:id="1" w:name="_Toc30624019"/>
       <w:r>
         <w:lastRenderedPageBreak/>
-        <w:t>&lt;</w:t>
-      </w:r>
-      <w:r>
-        <w:t>Heading Unnumbered&gt;</w:t>
+        <w:t>&lt;Heading Unnumbered&gt;</w:t>
       </w:r>
       <w:bookmarkEnd w:id="1"/>
     </w:p>
@@ -666,7 +679,7 @@
         <w:pStyle w:val="HeadingUnnumbered2"/>
       </w:pPr>
       <w:bookmarkStart w:id="2" w:name="heading-unnumbered-2"/>
-      <w:bookmarkStart w:id="3" w:name="_Toc30450802"/>
+      <w:bookmarkStart w:id="3" w:name="_Toc30624020"/>
       <w:bookmarkEnd w:id="0"/>
       <w:r>
         <w:t>&lt;Heading Unnumbered 2&gt;</w:t>
@@ -678,7 +691,7 @@
         <w:pStyle w:val="HeadingUnnumbered3"/>
       </w:pPr>
       <w:bookmarkStart w:id="4" w:name="heading-unnumbered-3"/>
-      <w:bookmarkStart w:id="5" w:name="_Toc30450803"/>
+      <w:bookmarkStart w:id="5" w:name="_Toc30624021"/>
       <w:bookmarkEnd w:id="2"/>
       <w:r>
         <w:t>&lt;Heading Unnumbered 3&gt;</w:t>
@@ -709,13 +722,10 @@
         <w:pStyle w:val="1"/>
       </w:pPr>
       <w:bookmarkStart w:id="7" w:name="heading-1"/>
-      <w:bookmarkStart w:id="8" w:name="_Toc30450804"/>
+      <w:bookmarkStart w:id="8" w:name="_Toc30624022"/>
       <w:r>
         <w:lastRenderedPageBreak/>
-        <w:t>&lt;</w:t>
-      </w:r>
-      <w:r>
-        <w:t>Heading 1&gt;</w:t>
+        <w:t>&lt;Heading 1&gt;</w:t>
       </w:r>
       <w:bookmarkEnd w:id="7"/>
       <w:bookmarkEnd w:id="8"/>
@@ -725,7 +735,7 @@
         <w:pStyle w:val="20"/>
       </w:pPr>
       <w:bookmarkStart w:id="9" w:name="heading-2"/>
-      <w:bookmarkStart w:id="10" w:name="_Toc30450805"/>
+      <w:bookmarkStart w:id="10" w:name="_Toc30624023"/>
       <w:r>
         <w:t>&lt;Heading 2&gt;</w:t>
       </w:r>
@@ -737,7 +747,7 @@
         <w:pStyle w:val="30"/>
       </w:pPr>
       <w:bookmarkStart w:id="11" w:name="heading-3"/>
-      <w:bookmarkStart w:id="12" w:name="_Toc30450806"/>
+      <w:bookmarkStart w:id="12" w:name="_Toc30624024"/>
       <w:r>
         <w:t>&lt;Heading 3&gt;</w:t>
       </w:r>
@@ -790,35 +800,37 @@
     <w:tbl>
       <w:tblPr>
         <w:tblStyle w:val="Centered"/>
-        <w:tblW w:w="5000" w:type="pct"/>
+        <w:tblW w:w="0" w:type="pct"/>
+        <w:jc w:val="center"/>
         <w:tblLook w:val="07E0" w:firstRow="1" w:lastRow="1" w:firstColumn="1" w:lastColumn="1" w:noHBand="1" w:noVBand="1"/>
         <w:tblCaption w:val="▼ Table 1.1: &lt;Table Caption&gt;"/>
       </w:tblPr>
       <w:tblGrid>
-        <w:gridCol w:w="2276"/>
-        <w:gridCol w:w="2517"/>
-        <w:gridCol w:w="717"/>
-        <w:gridCol w:w="717"/>
-        <w:gridCol w:w="717"/>
-        <w:gridCol w:w="717"/>
-        <w:gridCol w:w="713"/>
+        <w:gridCol w:w="2086"/>
+        <w:gridCol w:w="2306"/>
+        <w:gridCol w:w="656"/>
+        <w:gridCol w:w="656"/>
+        <w:gridCol w:w="656"/>
+        <w:gridCol w:w="656"/>
+        <w:gridCol w:w="656"/>
       </w:tblGrid>
       <w:tr>
         <w:trPr>
           <w:cnfStyle w:val="100000000000" w:firstRow="1" w:lastRow="0" w:firstColumn="0" w:lastColumn="0" w:oddVBand="0" w:evenVBand="0" w:oddHBand="0" w:evenHBand="0" w:firstRowFirstColumn="0" w:firstRowLastColumn="0" w:lastRowFirstColumn="0" w:lastRowLastColumn="0"/>
+          <w:jc w:val="center"/>
         </w:trPr>
         <w:tc>
           <w:tcPr>
-            <w:tcW w:w="1359" w:type="pct"/>
+            <w:tcW w:w="0" w:type="auto"/>
             <w:tcBorders>
               <w:bottom w:val="single" w:sz="0" w:space="0" w:color="auto"/>
             </w:tcBorders>
-            <w:vAlign w:val="bottom"/>
+            <w:vAlign w:val="center"/>
           </w:tcPr>
           <w:p>
             <w:pPr>
               <w:pStyle w:val="TableHeadLeft"/>
-              <w:spacing w:before="120" w:after="120"/>
+              <w:spacing w:before="120"/>
             </w:pPr>
             <w:r>
               <w:t>&lt;Table Head Left&gt;</w:t>
@@ -827,135 +839,121 @@
         </w:tc>
         <w:tc>
           <w:tcPr>
-            <w:tcW w:w="1503" w:type="pct"/>
+            <w:tcW w:w="0" w:type="auto"/>
             <w:tcBorders>
               <w:bottom w:val="single" w:sz="0" w:space="0" w:color="auto"/>
             </w:tcBorders>
-            <w:vAlign w:val="bottom"/>
+            <w:vAlign w:val="center"/>
           </w:tcPr>
           <w:p>
             <w:pPr>
               <w:pStyle w:val="TableHeadCenter"/>
-              <w:spacing w:before="120" w:after="120"/>
+              <w:spacing w:before="120"/>
             </w:pPr>
             <w:r>
-              <w:t>&lt;</w:t>
-            </w:r>
-            <w:r>
-              <w:t>Table Head Centre&gt;</w:t>
+              <w:t>&lt;Table Head Centre&gt;</w:t>
             </w:r>
           </w:p>
         </w:tc>
         <w:tc>
           <w:tcPr>
-            <w:tcW w:w="428" w:type="pct"/>
+            <w:tcW w:w="0" w:type="auto"/>
             <w:tcBorders>
               <w:bottom w:val="single" w:sz="0" w:space="0" w:color="auto"/>
             </w:tcBorders>
-            <w:vAlign w:val="bottom"/>
+            <w:vAlign w:val="center"/>
           </w:tcPr>
           <w:p>
             <w:pPr>
               <w:pStyle w:val="TableHeadLeft"/>
-              <w:spacing w:before="120" w:after="120"/>
+              <w:spacing w:before="120"/>
             </w:pPr>
             <w:r>
-              <w:t>H</w:t>
-            </w:r>
-            <w:r>
-              <w:t>ead</w:t>
+              <w:t>Head</w:t>
             </w:r>
           </w:p>
         </w:tc>
         <w:tc>
           <w:tcPr>
-            <w:tcW w:w="428" w:type="pct"/>
+            <w:tcW w:w="0" w:type="auto"/>
             <w:tcBorders>
               <w:bottom w:val="single" w:sz="0" w:space="0" w:color="auto"/>
             </w:tcBorders>
-            <w:vAlign w:val="bottom"/>
+            <w:vAlign w:val="center"/>
           </w:tcPr>
           <w:p>
             <w:pPr>
               <w:pStyle w:val="TableHeadLeft"/>
-              <w:spacing w:before="120" w:after="120"/>
+              <w:spacing w:before="120"/>
             </w:pPr>
             <w:r>
-              <w:t>H</w:t>
-            </w:r>
-            <w:r>
-              <w:t>ead</w:t>
+              <w:t>Head</w:t>
             </w:r>
           </w:p>
         </w:tc>
         <w:tc>
           <w:tcPr>
-            <w:tcW w:w="428" w:type="pct"/>
+            <w:tcW w:w="0" w:type="auto"/>
             <w:tcBorders>
               <w:bottom w:val="single" w:sz="0" w:space="0" w:color="auto"/>
             </w:tcBorders>
-            <w:vAlign w:val="bottom"/>
+            <w:vAlign w:val="center"/>
           </w:tcPr>
           <w:p>
             <w:pPr>
               <w:pStyle w:val="TableHeadLeft"/>
-              <w:spacing w:before="120" w:after="120"/>
+              <w:spacing w:before="120"/>
             </w:pPr>
             <w:r>
-              <w:t>H</w:t>
-            </w:r>
-            <w:r>
-              <w:t>ead</w:t>
+              <w:t>Head</w:t>
             </w:r>
           </w:p>
         </w:tc>
         <w:tc>
           <w:tcPr>
-            <w:tcW w:w="428" w:type="pct"/>
+            <w:tcW w:w="0" w:type="auto"/>
             <w:tcBorders>
               <w:bottom w:val="single" w:sz="0" w:space="0" w:color="auto"/>
             </w:tcBorders>
-            <w:vAlign w:val="bottom"/>
+            <w:vAlign w:val="center"/>
           </w:tcPr>
           <w:p>
             <w:pPr>
               <w:pStyle w:val="TableHeadLeft"/>
-              <w:spacing w:before="120" w:after="120"/>
+              <w:spacing w:before="120"/>
             </w:pPr>
             <w:r>
-              <w:t>H</w:t>
-            </w:r>
-            <w:r>
-              <w:t>ead</w:t>
+              <w:t>Head</w:t>
             </w:r>
           </w:p>
         </w:tc>
         <w:tc>
           <w:tcPr>
-            <w:tcW w:w="428" w:type="pct"/>
+            <w:tcW w:w="0" w:type="auto"/>
             <w:tcBorders>
               <w:bottom w:val="single" w:sz="0" w:space="0" w:color="auto"/>
             </w:tcBorders>
-            <w:vAlign w:val="bottom"/>
+            <w:vAlign w:val="center"/>
           </w:tcPr>
           <w:p>
             <w:pPr>
               <w:pStyle w:val="TableHeadLeft"/>
-              <w:spacing w:before="120" w:after="120"/>
+              <w:spacing w:before="120"/>
             </w:pPr>
             <w:r>
-              <w:t>H</w:t>
-            </w:r>
-            <w:r>
-              <w:t>ead</w:t>
+              <w:t>Head</w:t>
             </w:r>
           </w:p>
         </w:tc>
       </w:tr>
       <w:tr>
+        <w:trPr>
+          <w:jc w:val="center"/>
+        </w:trPr>
         <w:tc>
           <w:tcPr>
-            <w:tcW w:w="1359" w:type="pct"/>
+            <w:tcW w:w="0" w:type="auto"/>
+            <w:vAlign w:val="center"/>
           </w:tcPr>
           <w:p>
             <w:pPr>
@@ -968,7 +966,8 @@
         </w:tc>
         <w:tc>
           <w:tcPr>
-            <w:tcW w:w="1503" w:type="pct"/>
+            <w:tcW w:w="0" w:type="auto"/>
+            <w:vAlign w:val="center"/>
           </w:tcPr>
           <w:p>
             <w:pPr>
@@ -982,7 +981,8 @@
         </w:tc>
         <w:tc>
           <w:tcPr>
-            <w:tcW w:w="428" w:type="pct"/>
+            <w:tcW w:w="0" w:type="auto"/>
+            <w:vAlign w:val="center"/>
           </w:tcPr>
           <w:p>
             <w:pPr>
@@ -995,7 +995,8 @@
         </w:tc>
         <w:tc>
           <w:tcPr>
-            <w:tcW w:w="428" w:type="pct"/>
+            <w:tcW w:w="0" w:type="auto"/>
+            <w:vAlign w:val="center"/>
           </w:tcPr>
           <w:p>
             <w:pPr>
@@ -1008,7 +1009,8 @@
         </w:tc>
         <w:tc>
           <w:tcPr>
-            <w:tcW w:w="428" w:type="pct"/>
+            <w:tcW w:w="0" w:type="auto"/>
+            <w:vAlign w:val="center"/>
           </w:tcPr>
           <w:p>
             <w:pPr>
@@ -1021,7 +1023,8 @@
         </w:tc>
         <w:tc>
           <w:tcPr>
-            <w:tcW w:w="428" w:type="pct"/>
+            <w:tcW w:w="0" w:type="auto"/>
+            <w:vAlign w:val="center"/>
           </w:tcPr>
           <w:p>
             <w:pPr>
@@ -1034,7 +1037,8 @@
         </w:tc>
         <w:tc>
           <w:tcPr>
-            <w:tcW w:w="428" w:type="pct"/>
+            <w:tcW w:w="0" w:type="auto"/>
+            <w:vAlign w:val="center"/>
           </w:tcPr>
           <w:p>
             <w:pPr>
@@ -1086,15 +1090,20 @@
       <w:tblPr>
         <w:tblStyle w:val="Centered"/>
         <w:tblW w:w="5000" w:type="pct"/>
+        <w:jc w:val="center"/>
         <w:tblLook w:val="07C0" w:firstRow="0" w:lastRow="1" w:firstColumn="1" w:lastColumn="1" w:noHBand="1" w:noVBand="1"/>
       </w:tblPr>
       <w:tblGrid>
         <w:gridCol w:w="8374"/>
       </w:tblGrid>
       <w:tr>
+        <w:trPr>
+          <w:jc w:val="center"/>
+        </w:trPr>
         <w:tc>
           <w:tcPr>
             <w:tcW w:w="0" w:type="auto"/>
+            <w:vAlign w:val="center"/>
           </w:tcPr>
           <w:p>
             <w:pPr>
@@ -1110,13 +1119,7 @@
                   <w:rPr>
                     <w:rFonts w:ascii="Cambria Math" w:hAnsi="Cambria Math"/>
                   </w:rPr>
-                  <m:t>T</m:t>
-                </m:r>
-                <m:r>
-                  <w:rPr>
-                    <w:rFonts w:ascii="Cambria Math" w:hAnsi="Cambria Math"/>
-                  </w:rPr>
-                  <m:t>ype</m:t>
+                  <m:t>Type</m:t>
                 </m:r>
                 <m:r>
                   <w:rPr>
@@ -1174,10 +1177,7 @@
         <w:pStyle w:val="BulletList1"/>
       </w:pPr>
       <w:r>
-        <w:t>&lt;</w:t>
-      </w:r>
-      <w:r>
-        <w:t>Bullet List 1&gt;</w:t>
+        <w:t>&lt;Bullet List 1&gt;</w:t>
       </w:r>
     </w:p>
     <w:p>
@@ -1201,10 +1201,7 @@
         <w:pStyle w:val="FeatureList1"/>
       </w:pPr>
       <w:r>
-        <w:t>&lt;</w:t>
-      </w:r>
-      <w:r>
-        <w:t>Feature List 1&gt;</w:t>
+        <w:t>&lt;Feature List 1&gt;</w:t>
       </w:r>
     </w:p>
     <w:p>
@@ -1228,10 +1225,7 @@
         <w:pStyle w:val="NumberedList1"/>
       </w:pPr>
       <w:r>
-        <w:t>&lt;</w:t>
-      </w:r>
-      <w:r>
-        <w:t>Numbered List 1&gt;</w:t>
+        <w:t>&lt;Numbered List 1&gt;</w:t>
       </w:r>
     </w:p>
     <w:p>
@@ -1264,10 +1258,7 @@
         <w:pStyle w:val="ReferenceList"/>
       </w:pPr>
       <w:r>
-        <w:t>&lt;</w:t>
-      </w:r>
-      <w:r>
-        <w:t>Reference List&gt;</w:t>
+        <w:t>&lt;Reference List&gt;</w:t>
       </w:r>
     </w:p>
     <w:p>
@@ -1292,10 +1283,7 @@
       </w:pPr>
       <w:r>
         <w:lastRenderedPageBreak/>
-        <w:t>&lt;</w:t>
-      </w:r>
-      <w:r>
-        <w:t>Appendix Title&gt;</w:t>
+        <w:t>&lt;Appendix Title&gt;</w:t>
       </w:r>
     </w:p>
     <w:p>
@@ -3861,7 +3849,12 @@
         <w:pStyle w:val="ac"/>
       </w:pPr>
       <w:r>
-        <w:t>Block Quote</w:t>
+        <w:t>Bloc</w:t>
+      </w:r>
+      <w:bookmarkStart w:id="20" w:name="_GoBack"/>
+      <w:bookmarkEnd w:id="20"/>
+      <w:r>
+        <w:t>k Quote</w:t>
       </w:r>
       <w:r>
         <w:br/>
@@ -3872,7 +3865,7 @@
       <w:pPr>
         <w:pStyle w:val="TableCaption"/>
       </w:pPr>
-      <w:bookmarkStart w:id="20" w:name="tbl:sample-table"/>
+      <w:bookmarkStart w:id="21" w:name="tbl:sample-table"/>
       <w:r>
         <w:rPr>
           <w:vertAlign w:val="subscript"/>
@@ -3886,31 +3879,33 @@
     <w:tbl>
       <w:tblPr>
         <w:tblStyle w:val="Centered"/>
-        <w:tblW w:w="5000" w:type="pct"/>
+        <w:tblW w:w="0" w:type="pct"/>
+        <w:jc w:val="center"/>
         <w:tblLook w:val="07E0" w:firstRow="1" w:lastRow="1" w:firstColumn="1" w:lastColumn="1" w:noHBand="1" w:noVBand="1"/>
         <w:tblCaption w:val="▼ Table 1.2: Sample Table"/>
       </w:tblPr>
       <w:tblGrid>
-        <w:gridCol w:w="2390"/>
-        <w:gridCol w:w="3192"/>
-        <w:gridCol w:w="2792"/>
+        <w:gridCol w:w="656"/>
+        <w:gridCol w:w="876"/>
+        <w:gridCol w:w="766"/>
       </w:tblGrid>
       <w:tr>
         <w:trPr>
           <w:cnfStyle w:val="100000000000" w:firstRow="1" w:lastRow="0" w:firstColumn="0" w:lastColumn="0" w:oddVBand="0" w:evenVBand="0" w:oddHBand="0" w:evenHBand="0" w:firstRowFirstColumn="0" w:firstRowLastColumn="0" w:lastRowFirstColumn="0" w:lastRowLastColumn="0"/>
+          <w:jc w:val="center"/>
         </w:trPr>
         <w:tc>
           <w:tcPr>
-            <w:tcW w:w="1427" w:type="pct"/>
+            <w:tcW w:w="0" w:type="auto"/>
             <w:tcBorders>
               <w:bottom w:val="single" w:sz="0" w:space="0" w:color="auto"/>
             </w:tcBorders>
-            <w:vAlign w:val="bottom"/>
+            <w:vAlign w:val="center"/>
           </w:tcPr>
           <w:p>
             <w:pPr>
               <w:pStyle w:val="TableHeadLeft"/>
-              <w:spacing w:before="120" w:after="120"/>
+              <w:spacing w:before="120"/>
             </w:pPr>
             <w:r>
               <w:t>This</w:t>
@@ -3919,16 +3914,16 @@
         </w:tc>
         <w:tc>
           <w:tcPr>
-            <w:tcW w:w="1906" w:type="pct"/>
+            <w:tcW w:w="0" w:type="auto"/>
             <w:tcBorders>
               <w:bottom w:val="single" w:sz="0" w:space="0" w:color="auto"/>
             </w:tcBorders>
-            <w:vAlign w:val="bottom"/>
+            <w:vAlign w:val="center"/>
           </w:tcPr>
           <w:p>
             <w:pPr>
               <w:pStyle w:val="TableHeadCenter"/>
-              <w:spacing w:before="120" w:after="120"/>
+              <w:spacing w:before="120"/>
             </w:pPr>
             <w:r>
               <w:t>is</w:t>
@@ -3937,32 +3932,31 @@
         </w:tc>
         <w:tc>
           <w:tcPr>
-            <w:tcW w:w="1667" w:type="pct"/>
+            <w:tcW w:w="0" w:type="auto"/>
             <w:tcBorders>
               <w:bottom w:val="single" w:sz="0" w:space="0" w:color="auto"/>
             </w:tcBorders>
-            <w:vAlign w:val="bottom"/>
+            <w:vAlign w:val="center"/>
           </w:tcPr>
           <w:p>
             <w:pPr>
               <w:pStyle w:val="TableHeadRight"/>
-              <w:spacing w:before="120" w:after="120"/>
+              <w:spacing w:before="120"/>
             </w:pPr>
             <w:r>
-              <w:t>Tab</w:t>
-            </w:r>
-            <w:bookmarkStart w:id="21" w:name="_GoBack"/>
-            <w:bookmarkEnd w:id="21"/>
-            <w:r>
-              <w:t>le</w:t>
+              <w:t>Table</w:t>
             </w:r>
           </w:p>
         </w:tc>
       </w:tr>
       <w:tr>
+        <w:trPr>
+          <w:jc w:val="center"/>
+        </w:trPr>
         <w:tc>
           <w:tcPr>
-            <w:tcW w:w="1427" w:type="pct"/>
+            <w:tcW w:w="0" w:type="auto"/>
+            <w:vAlign w:val="center"/>
           </w:tcPr>
           <w:p>
             <w:pPr>
@@ -3975,7 +3969,8 @@
         </w:tc>
         <w:tc>
           <w:tcPr>
-            <w:tcW w:w="1906" w:type="pct"/>
+            <w:tcW w:w="0" w:type="auto"/>
+            <w:vAlign w:val="center"/>
           </w:tcPr>
           <w:p>
             <w:pPr>
@@ -3989,7 +3984,8 @@
         </w:tc>
         <w:tc>
           <w:tcPr>
-            <w:tcW w:w="1667" w:type="pct"/>
+            <w:tcW w:w="0" w:type="auto"/>
+            <w:vAlign w:val="center"/>
           </w:tcPr>
           <w:p>
             <w:pPr>
@@ -4009,7 +4005,7 @@
         <w:spacing w:before="120"/>
       </w:pPr>
       <w:bookmarkStart w:id="22" w:name="fig:front-image"/>
-      <w:bookmarkEnd w:id="20"/>
+      <w:bookmarkEnd w:id="21"/>
       <w:r>
         <w:drawing>
           <wp:inline distT="0" distB="0" distL="0" distR="0">
@@ -4200,7 +4196,7 @@
         <w:noProof/>
         <w:color w:val="17365D" w:themeColor="text2" w:themeShade="BF"/>
       </w:rPr>
-      <w:instrText>12</w:instrText>
+      <w:instrText>11</w:instrText>
     </w:r>
     <w:r>
       <w:rPr>
@@ -4225,7 +4221,7 @@
         <w:noProof/>
         <w:color w:val="17365D" w:themeColor="text2" w:themeShade="BF"/>
       </w:rPr>
-      <w:t>11</w:t>
+      <w:t>10</w:t>
     </w:r>
     <w:r>
       <w:rPr>
@@ -4293,6 +4289,93 @@
         <w:noProof/>
         <w:color w:val="0F243E" w:themeColor="text2" w:themeShade="80"/>
       </w:rPr>
+      <w:instrText>10</w:instrText>
+    </w:r>
+    <w:r>
+      <w:rPr>
+        <w:rFonts w:cs="Times New Roman (本文のフォント - コンプレ"/>
+        <w:color w:val="0F243E" w:themeColor="text2" w:themeShade="80"/>
+      </w:rPr>
+      <w:fldChar w:fldCharType="end"/>
+    </w:r>
+    <w:r>
+      <w:rPr>
+        <w:rFonts w:cs="Times New Roman (本文のフォント - コンプレ"/>
+        <w:color w:val="0F243E" w:themeColor="text2" w:themeShade="80"/>
+      </w:rPr>
+      <w:instrText xml:space="preserve">-1 </w:instrText>
+    </w:r>
+    <w:r>
+      <w:rPr>
+        <w:rFonts w:cs="Times New Roman (本文のフォント - コンプレ"/>
+        <w:color w:val="0F243E" w:themeColor="text2" w:themeShade="80"/>
+      </w:rPr>
+      <w:fldChar w:fldCharType="separate"/>
+    </w:r>
+    <w:r>
+      <w:rPr>
+        <w:rFonts w:cs="Times New Roman (本文のフォント - コンプレ"/>
+        <w:noProof/>
+        <w:color w:val="0F243E" w:themeColor="text2" w:themeShade="80"/>
+      </w:rPr>
+      <w:t>9</w:t>
+    </w:r>
+    <w:r>
+      <w:rPr>
+        <w:rFonts w:cs="Times New Roman (本文のフォント - コンプレ"/>
+        <w:color w:val="0F243E" w:themeColor="text2" w:themeShade="80"/>
+      </w:rPr>
+      <w:fldChar w:fldCharType="end"/>
+    </w:r>
+    <w:r>
+      <w:rPr>
+        <w:rFonts w:cs="Times New Roman (本文のフォント - コンプレ"/>
+        <w:color w:val="0F243E" w:themeColor="text2" w:themeShade="80"/>
+        <w:lang w:val="ja-JP"/>
+      </w:rPr>
+      <w:t xml:space="preserve"> | </w:t>
+    </w:r>
+    <w:r>
+      <w:rPr>
+        <w:rFonts w:cs="Times New Roman (本文のフォント - コンプレ"/>
+        <w:color w:val="0F243E" w:themeColor="text2" w:themeShade="80"/>
+      </w:rPr>
+      <w:fldChar w:fldCharType="begin"/>
+    </w:r>
+    <w:r>
+      <w:rPr>
+        <w:rFonts w:cs="Times New Roman (本文のフォント - コンプレ"/>
+        <w:color w:val="0F243E" w:themeColor="text2" w:themeShade="80"/>
+      </w:rPr>
+      <w:instrText xml:space="preserve">= </w:instrText>
+    </w:r>
+    <w:r>
+      <w:rPr>
+        <w:rFonts w:cs="Times New Roman (本文のフォント - コンプレ"/>
+        <w:color w:val="0F243E" w:themeColor="text2" w:themeShade="80"/>
+      </w:rPr>
+      <w:fldChar w:fldCharType="begin"/>
+    </w:r>
+    <w:r>
+      <w:rPr>
+        <w:rFonts w:cs="Times New Roman (本文のフォント - コンプレ"/>
+        <w:color w:val="0F243E" w:themeColor="text2" w:themeShade="80"/>
+      </w:rPr>
+      <w:instrText>NUMPAGES</w:instrText>
+    </w:r>
+    <w:r>
+      <w:rPr>
+        <w:rFonts w:cs="Times New Roman (本文のフォント - コンプレ"/>
+        <w:color w:val="0F243E" w:themeColor="text2" w:themeShade="80"/>
+      </w:rPr>
+      <w:fldChar w:fldCharType="separate"/>
+    </w:r>
+    <w:r>
+      <w:rPr>
+        <w:rFonts w:cs="Times New Roman (本文のフォント - コンプレ"/>
+        <w:noProof/>
+        <w:color w:val="0F243E" w:themeColor="text2" w:themeShade="80"/>
+      </w:rPr>
       <w:instrText>11</w:instrText>
     </w:r>
     <w:r>
@@ -4307,7 +4390,7 @@
         <w:rFonts w:cs="Times New Roman (本文のフォント - コンプレ"/>
         <w:color w:val="0F243E" w:themeColor="text2" w:themeShade="80"/>
       </w:rPr>
-      <w:instrText xml:space="preserve">-1 </w:instrText>
+      <w:instrText xml:space="preserve"> -2</w:instrText>
     </w:r>
     <w:r>
       <w:rPr>
@@ -4322,94 +4405,7 @@
         <w:noProof/>
         <w:color w:val="0F243E" w:themeColor="text2" w:themeShade="80"/>
       </w:rPr>
-      <w:t>10</w:t>
-    </w:r>
-    <w:r>
-      <w:rPr>
-        <w:rFonts w:cs="Times New Roman (本文のフォント - コンプレ"/>
-        <w:color w:val="0F243E" w:themeColor="text2" w:themeShade="80"/>
-      </w:rPr>
-      <w:fldChar w:fldCharType="end"/>
-    </w:r>
-    <w:r>
-      <w:rPr>
-        <w:rFonts w:cs="Times New Roman (本文のフォント - コンプレ"/>
-        <w:color w:val="0F243E" w:themeColor="text2" w:themeShade="80"/>
-        <w:lang w:val="ja-JP"/>
-      </w:rPr>
-      <w:t xml:space="preserve"> | </w:t>
-    </w:r>
-    <w:r>
-      <w:rPr>
-        <w:rFonts w:cs="Times New Roman (本文のフォント - コンプレ"/>
-        <w:color w:val="0F243E" w:themeColor="text2" w:themeShade="80"/>
-      </w:rPr>
-      <w:fldChar w:fldCharType="begin"/>
-    </w:r>
-    <w:r>
-      <w:rPr>
-        <w:rFonts w:cs="Times New Roman (本文のフォント - コンプレ"/>
-        <w:color w:val="0F243E" w:themeColor="text2" w:themeShade="80"/>
-      </w:rPr>
-      <w:instrText xml:space="preserve">= </w:instrText>
-    </w:r>
-    <w:r>
-      <w:rPr>
-        <w:rFonts w:cs="Times New Roman (本文のフォント - コンプレ"/>
-        <w:color w:val="0F243E" w:themeColor="text2" w:themeShade="80"/>
-      </w:rPr>
-      <w:fldChar w:fldCharType="begin"/>
-    </w:r>
-    <w:r>
-      <w:rPr>
-        <w:rFonts w:cs="Times New Roman (本文のフォント - コンプレ"/>
-        <w:color w:val="0F243E" w:themeColor="text2" w:themeShade="80"/>
-      </w:rPr>
-      <w:instrText>NUMPAGES</w:instrText>
-    </w:r>
-    <w:r>
-      <w:rPr>
-        <w:rFonts w:cs="Times New Roman (本文のフォント - コンプレ"/>
-        <w:color w:val="0F243E" w:themeColor="text2" w:themeShade="80"/>
-      </w:rPr>
-      <w:fldChar w:fldCharType="separate"/>
-    </w:r>
-    <w:r>
-      <w:rPr>
-        <w:rFonts w:cs="Times New Roman (本文のフォント - コンプレ"/>
-        <w:noProof/>
-        <w:color w:val="0F243E" w:themeColor="text2" w:themeShade="80"/>
-      </w:rPr>
-      <w:instrText>12</w:instrText>
-    </w:r>
-    <w:r>
-      <w:rPr>
-        <w:rFonts w:cs="Times New Roman (本文のフォント - コンプレ"/>
-        <w:color w:val="0F243E" w:themeColor="text2" w:themeShade="80"/>
-      </w:rPr>
-      <w:fldChar w:fldCharType="end"/>
-    </w:r>
-    <w:r>
-      <w:rPr>
-        <w:rFonts w:cs="Times New Roman (本文のフォント - コンプレ"/>
-        <w:color w:val="0F243E" w:themeColor="text2" w:themeShade="80"/>
-      </w:rPr>
-      <w:instrText xml:space="preserve"> -2</w:instrText>
-    </w:r>
-    <w:r>
-      <w:rPr>
-        <w:rFonts w:cs="Times New Roman (本文のフォント - コンプレ"/>
-        <w:color w:val="0F243E" w:themeColor="text2" w:themeShade="80"/>
-      </w:rPr>
-      <w:fldChar w:fldCharType="separate"/>
-    </w:r>
-    <w:r>
-      <w:rPr>
-        <w:rFonts w:cs="Times New Roman (本文のフォント - コンプレ"/>
-        <w:noProof/>
-        <w:color w:val="0F243E" w:themeColor="text2" w:themeShade="80"/>
-      </w:rPr>
-      <w:t>10</w:t>
+      <w:t>9</w:t>
     </w:r>
     <w:r>
       <w:rPr>
@@ -4691,7 +4687,7 @@
   <w:abstractNum w:abstractNumId="1" w15:restartNumberingAfterBreak="0">
     <w:nsid w:val="FFFFFF7C"/>
     <w:multiLevelType w:val="singleLevel"/>
-    <w:tmpl w:val="4FCA6764"/>
+    <w:tmpl w:val="B3CAF89E"/>
     <w:lvl w:ilvl="0">
       <w:start w:val="1"/>
       <w:numFmt w:val="decimal"/>
@@ -4708,7 +4704,7 @@
   <w:abstractNum w:abstractNumId="2" w15:restartNumberingAfterBreak="0">
     <w:nsid w:val="FFFFFF7D"/>
     <w:multiLevelType w:val="singleLevel"/>
-    <w:tmpl w:val="BD980EFE"/>
+    <w:tmpl w:val="65329BBA"/>
     <w:lvl w:ilvl="0">
       <w:start w:val="1"/>
       <w:numFmt w:val="decimal"/>
@@ -4725,7 +4721,7 @@
   <w:abstractNum w:abstractNumId="3" w15:restartNumberingAfterBreak="0">
     <w:nsid w:val="FFFFFF7E"/>
     <w:multiLevelType w:val="singleLevel"/>
-    <w:tmpl w:val="62EEC3D4"/>
+    <w:tmpl w:val="C6402EC2"/>
     <w:lvl w:ilvl="0">
       <w:start w:val="1"/>
       <w:numFmt w:val="decimal"/>
@@ -4742,7 +4738,7 @@
   <w:abstractNum w:abstractNumId="4" w15:restartNumberingAfterBreak="0">
     <w:nsid w:val="FFFFFF7F"/>
     <w:multiLevelType w:val="singleLevel"/>
-    <w:tmpl w:val="3A08C8F4"/>
+    <w:tmpl w:val="483EBFDC"/>
     <w:lvl w:ilvl="0">
       <w:start w:val="1"/>
       <w:numFmt w:val="decimal"/>
@@ -4759,7 +4755,7 @@
   <w:abstractNum w:abstractNumId="5" w15:restartNumberingAfterBreak="0">
     <w:nsid w:val="FFFFFF80"/>
     <w:multiLevelType w:val="singleLevel"/>
-    <w:tmpl w:val="AC7203A0"/>
+    <w:tmpl w:val="92E04686"/>
     <w:lvl w:ilvl="0">
       <w:start w:val="1"/>
       <w:numFmt w:val="bullet"/>
@@ -4779,7 +4775,7 @@
   <w:abstractNum w:abstractNumId="6" w15:restartNumberingAfterBreak="0">
     <w:nsid w:val="FFFFFF81"/>
     <w:multiLevelType w:val="singleLevel"/>
-    <w:tmpl w:val="8BA266AA"/>
+    <w:tmpl w:val="E9F0208E"/>
     <w:lvl w:ilvl="0">
       <w:start w:val="1"/>
       <w:numFmt w:val="bullet"/>
@@ -4841,7 +4837,7 @@
   <w:abstractNum w:abstractNumId="9" w15:restartNumberingAfterBreak="0">
     <w:nsid w:val="FFFFFF88"/>
     <w:multiLevelType w:val="singleLevel"/>
-    <w:tmpl w:val="ECFC207C"/>
+    <w:tmpl w:val="E1FAC492"/>
     <w:lvl w:ilvl="0">
       <w:start w:val="1"/>
       <w:numFmt w:val="decimal"/>
@@ -7533,6 +7529,9 @@
     <w:abstractNumId w:val="28"/>
   </w:num>
   <w:num w:numId="47">
+    <w:abstractNumId w:val="20"/>
+  </w:num>
+  <w:num w:numId="48">
     <w:abstractNumId w:val="20"/>
   </w:num>
 </w:numbering>
@@ -8323,7 +8322,7 @@
     <w:uiPriority w:val="9"/>
     <w:unhideWhenUsed/>
     <w:qFormat/>
-    <w:rsid w:val="00B34789"/>
+    <w:rsid w:val="008D55B9"/>
     <w:pPr>
       <w:pBdr>
         <w:left w:val="single" w:sz="24" w:space="2" w:color="808080" w:themeColor="background1" w:themeShade="80"/>
@@ -8334,7 +8333,7 @@
     <w:rPr>
       <w:rFonts w:asciiTheme="minorHAnsi" w:eastAsia="Ricty Diminished" w:hAnsiTheme="minorHAnsi" w:cs="Times New Roman (見出しのフォント - コンプ"/>
       <w:bCs/>
-      <w:color w:val="808080" w:themeColor="background1" w:themeShade="80"/>
+      <w:color w:val="595959" w:themeColor="text1" w:themeTint="A6"/>
       <w:sz w:val="18"/>
       <w:szCs w:val="20"/>
     </w:rPr>

</xml_diff>

<commit_message>
update ref.docx - header
</commit_message>
<xml_diff>
--- a/system/ref.docx
+++ b/system/ref.docx
@@ -111,12 +111,11 @@
         <w:lastRenderedPageBreak/>
         <w:t>Table of Contents</w:t>
       </w:r>
+      <w:bookmarkStart w:id="0" w:name="_GoBack"/>
+      <w:bookmarkEnd w:id="0"/>
     </w:p>
     <w:sdt>
       <w:sdtPr>
-        <w:id w:val="1576391721"/>
-      </w:sdtPr>
-      <w:sdtEndPr>
         <w:rPr>
           <w:rFonts w:ascii="Source Sans Pro" w:eastAsia="Source Han Code JP R"/>
           <w:b w:val="0"/>
@@ -126,7 +125,9 @@
           <w:sz w:val="20"/>
           <w:szCs w:val="22"/>
         </w:rPr>
-      </w:sdtEndPr>
+        <w:id w:val="1576391721"/>
+      </w:sdtPr>
+      <w:sdtEndPr/>
       <w:sdtContent>
         <w:p>
           <w:pPr>
@@ -666,8 +667,8 @@
       <w:pPr>
         <w:pStyle w:val="HeadingUnnumbered1"/>
       </w:pPr>
-      <w:bookmarkStart w:id="0" w:name="heading-unnumbered"/>
       <w:bookmarkStart w:id="1" w:name="_Toc30624019"/>
+      <w:bookmarkStart w:id="2" w:name="heading-unnumbered"/>
       <w:r>
         <w:lastRenderedPageBreak/>
         <w:t>&lt;Heading Unnumbered&gt;</w:t>
@@ -678,9 +679,9 @@
       <w:pPr>
         <w:pStyle w:val="HeadingUnnumbered2"/>
       </w:pPr>
-      <w:bookmarkStart w:id="2" w:name="heading-unnumbered-2"/>
       <w:bookmarkStart w:id="3" w:name="_Toc30624020"/>
-      <w:bookmarkEnd w:id="0"/>
+      <w:bookmarkStart w:id="4" w:name="heading-unnumbered-2"/>
+      <w:bookmarkEnd w:id="2"/>
       <w:r>
         <w:t>&lt;Heading Unnumbered 2&gt;</w:t>
       </w:r>
@@ -690,9 +691,9 @@
       <w:pPr>
         <w:pStyle w:val="HeadingUnnumbered3"/>
       </w:pPr>
-      <w:bookmarkStart w:id="4" w:name="heading-unnumbered-3"/>
       <w:bookmarkStart w:id="5" w:name="_Toc30624021"/>
-      <w:bookmarkEnd w:id="2"/>
+      <w:bookmarkStart w:id="6" w:name="heading-unnumbered-3"/>
+      <w:bookmarkEnd w:id="4"/>
       <w:r>
         <w:t>&lt;Heading Unnumbered 3&gt;</w:t>
       </w:r>
@@ -702,13 +703,13 @@
       <w:pPr>
         <w:pStyle w:val="HeadingUnnumbered4"/>
       </w:pPr>
-      <w:bookmarkStart w:id="6" w:name="heading-unnumbered-4"/>
-      <w:bookmarkEnd w:id="4"/>
+      <w:bookmarkStart w:id="7" w:name="heading-unnumbered-4"/>
+      <w:bookmarkEnd w:id="6"/>
       <w:r>
         <w:t>&lt;Heading Unnumbered 4&gt;</w:t>
       </w:r>
     </w:p>
-    <w:bookmarkEnd w:id="6"/>
+    <w:bookmarkEnd w:id="7"/>
     <w:p>
       <w:pPr>
         <w:pStyle w:val="a4"/>
@@ -721,72 +722,72 @@
       <w:pPr>
         <w:pStyle w:val="1"/>
       </w:pPr>
-      <w:bookmarkStart w:id="7" w:name="heading-1"/>
-      <w:bookmarkStart w:id="8" w:name="_Toc30624022"/>
+      <w:bookmarkStart w:id="8" w:name="heading-1"/>
+      <w:bookmarkStart w:id="9" w:name="_Toc30624022"/>
       <w:r>
         <w:lastRenderedPageBreak/>
         <w:t>&lt;Heading 1&gt;</w:t>
       </w:r>
-      <w:bookmarkEnd w:id="7"/>
       <w:bookmarkEnd w:id="8"/>
+      <w:bookmarkEnd w:id="9"/>
     </w:p>
     <w:p>
       <w:pPr>
         <w:pStyle w:val="20"/>
       </w:pPr>
-      <w:bookmarkStart w:id="9" w:name="heading-2"/>
-      <w:bookmarkStart w:id="10" w:name="_Toc30624023"/>
+      <w:bookmarkStart w:id="10" w:name="heading-2"/>
+      <w:bookmarkStart w:id="11" w:name="_Toc30624023"/>
       <w:r>
         <w:t>&lt;Heading 2&gt;</w:t>
       </w:r>
-      <w:bookmarkEnd w:id="9"/>
       <w:bookmarkEnd w:id="10"/>
+      <w:bookmarkEnd w:id="11"/>
     </w:p>
     <w:p>
       <w:pPr>
         <w:pStyle w:val="30"/>
       </w:pPr>
-      <w:bookmarkStart w:id="11" w:name="heading-3"/>
-      <w:bookmarkStart w:id="12" w:name="_Toc30624024"/>
+      <w:bookmarkStart w:id="12" w:name="heading-3"/>
+      <w:bookmarkStart w:id="13" w:name="_Toc30624024"/>
       <w:r>
         <w:t>&lt;Heading 3&gt;</w:t>
       </w:r>
-      <w:bookmarkEnd w:id="11"/>
       <w:bookmarkEnd w:id="12"/>
-    </w:p>
-    <w:p>
-      <w:pPr>
-        <w:pStyle w:val="4"/>
-      </w:pPr>
-      <w:bookmarkStart w:id="13" w:name="heading-4"/>
-      <w:r>
-        <w:t>&lt;Heading 4&gt;</w:t>
-      </w:r>
       <w:bookmarkEnd w:id="13"/>
     </w:p>
     <w:p>
       <w:pPr>
-        <w:pStyle w:val="5"/>
-      </w:pPr>
-      <w:bookmarkStart w:id="14" w:name="heading-5"/>
-      <w:r>
-        <w:t>&lt;Heading 5&gt;</w:t>
+        <w:pStyle w:val="4"/>
+      </w:pPr>
+      <w:bookmarkStart w:id="14" w:name="heading-4"/>
+      <w:r>
+        <w:t>&lt;Heading 4&gt;</w:t>
       </w:r>
       <w:bookmarkEnd w:id="14"/>
     </w:p>
     <w:p>
       <w:pPr>
-        <w:pStyle w:val="a4"/>
-      </w:pPr>
-      <w:r>
-        <w:t>&lt;Body&gt;</w:t>
-      </w:r>
+        <w:pStyle w:val="5"/>
+      </w:pPr>
+      <w:bookmarkStart w:id="15" w:name="heading-5"/>
+      <w:r>
+        <w:t>&lt;Heading 5&gt;</w:t>
+      </w:r>
+      <w:bookmarkEnd w:id="15"/>
     </w:p>
     <w:p>
       <w:pPr>
+        <w:pStyle w:val="a4"/>
+      </w:pPr>
+      <w:r>
+        <w:t>&lt;Body&gt;</w:t>
+      </w:r>
+    </w:p>
+    <w:p>
+      <w:pPr>
         <w:pStyle w:val="TableCaption"/>
       </w:pPr>
-      <w:bookmarkStart w:id="15" w:name="tbl:table-caption"/>
+      <w:bookmarkStart w:id="16" w:name="tbl:table-caption"/>
       <w:r>
         <w:rPr>
           <w:vertAlign w:val="subscript"/>
@@ -1051,7 +1052,7 @@
         </w:tc>
       </w:tr>
     </w:tbl>
-    <w:bookmarkEnd w:id="15"/>
+    <w:bookmarkEnd w:id="16"/>
     <w:p>
       <w:pPr>
         <w:pStyle w:val="Note"/>
@@ -1109,7 +1110,7 @@
             <w:pPr>
               <w:pStyle w:val="TableBodyLeft"/>
             </w:pPr>
-            <w:bookmarkStart w:id="16" w:name="eq:equation-1"/>
+            <w:bookmarkStart w:id="17" w:name="eq:equation-1"/>
             <m:oMathPara>
               <m:oMathParaPr>
                 <m:jc m:val="center"/>
@@ -1119,47 +1120,11 @@
                   <w:rPr>
                     <w:rFonts w:ascii="Cambria Math" w:hAnsi="Cambria Math"/>
                   </w:rPr>
-                  <m:t>Type</m:t>
-                </m:r>
-                <m:r>
-                  <w:rPr>
-                    <w:rFonts w:ascii="Cambria Math" w:hAnsi="Cambria Math"/>
-                  </w:rPr>
-                  <m:t> </m:t>
-                </m:r>
-                <m:r>
-                  <w:rPr>
-                    <w:rFonts w:ascii="Cambria Math" w:hAnsi="Cambria Math"/>
-                  </w:rPr>
-                  <m:t>equation</m:t>
-                </m:r>
-                <m:r>
-                  <w:rPr>
-                    <w:rFonts w:ascii="Cambria Math" w:hAnsi="Cambria Math"/>
-                  </w:rPr>
-                  <m:t> h</m:t>
-                </m:r>
-                <m:r>
-                  <w:rPr>
-                    <w:rFonts w:ascii="Cambria Math" w:hAnsi="Cambria Math"/>
-                  </w:rPr>
-                  <m:t>ere</m:t>
-                </m:r>
-                <m:r>
-                  <w:rPr>
-                    <w:rFonts w:ascii="Cambria Math" w:hAnsi="Cambria Math"/>
-                  </w:rPr>
-                  <m:t>  </m:t>
-                </m:r>
-                <m:r>
-                  <w:rPr>
-                    <w:rFonts w:ascii="Cambria Math" w:hAnsi="Cambria Math"/>
-                  </w:rPr>
-                  <m:t>(1.1)</m:t>
+                  <m:t>Type equation here  (1.1)</m:t>
                 </m:r>
               </m:oMath>
             </m:oMathPara>
-            <w:bookmarkEnd w:id="16"/>
+            <w:bookmarkEnd w:id="17"/>
           </w:p>
         </w:tc>
       </w:tr>
@@ -1531,13 +1496,7 @@
         <w:rPr>
           <w:rStyle w:val="StringTok"/>
         </w:rPr>
-        <w:t>"T</w:t>
-      </w:r>
-      <w:r>
-        <w:rPr>
-          <w:rStyle w:val="StringTok"/>
-        </w:rPr>
-        <w:t>ok"</w:t>
+        <w:t>"Tok"</w:t>
       </w:r>
       <w:r>
         <w:rPr>
@@ -1899,7 +1858,7 @@
       <w:pPr>
         <w:pStyle w:val="ae"/>
       </w:pPr>
-      <w:bookmarkStart w:id="17" w:name="lst:docs-makefile"/>
+      <w:bookmarkStart w:id="18" w:name="lst:docs-makefile"/>
       <w:r>
         <w:rPr>
           <w:vertAlign w:val="subscript"/>
@@ -2279,13 +2238,16 @@
         <w:rPr>
           <w:rStyle w:val="CommentTok"/>
         </w:rPr>
-        <w:t>#MDDIR :=</w:t>
+        <w:t>#MDDIR := markdown</w:t>
+      </w:r>
+      <w:r>
+        <w:br/>
       </w:r>
       <w:r>
         <w:rPr>
           <w:rStyle w:val="CommentTok"/>
         </w:rPr>
-        <w:t xml:space="preserve"> markdown</w:t>
+        <w:t>#DATADIR:= data</w:t>
       </w:r>
       <w:r>
         <w:br/>
@@ -2294,7 +2256,7 @@
         <w:rPr>
           <w:rStyle w:val="CommentTok"/>
         </w:rPr>
-        <w:t>#DATADIR:= data</w:t>
+        <w:t>#TARGETDIR := Out</w:t>
       </w:r>
       <w:r>
         <w:br/>
@@ -2303,7 +2265,10 @@
         <w:rPr>
           <w:rStyle w:val="CommentTok"/>
         </w:rPr>
-        <w:t>#TARGETDIR := Out</w:t>
+        <w:t>#IMAGEDIR:= images</w:t>
+      </w:r>
+      <w:r>
+        <w:br/>
       </w:r>
       <w:r>
         <w:br/>
@@ -2312,10 +2277,28 @@
         <w:rPr>
           <w:rStyle w:val="CommentTok"/>
         </w:rPr>
-        <w:t>#IMAGEDIR:= images</w:t>
-      </w:r>
-      <w:r>
-        <w:br/>
+        <w:t>#CONFIG:= config.yaml</w:t>
+      </w:r>
+      <w:r>
+        <w:br/>
+      </w:r>
+      <w:r>
+        <w:rPr>
+          <w:rStyle w:val="DataTypeTok"/>
+        </w:rPr>
+        <w:t>INPUT</w:t>
+      </w:r>
+      <w:r>
+        <w:rPr>
+          <w:rStyle w:val="CharTok"/>
+        </w:rPr>
+        <w:t>:=</w:t>
+      </w:r>
+      <w:r>
+        <w:rPr>
+          <w:rStyle w:val="StringTok"/>
+        </w:rPr>
+        <w:t xml:space="preserve"> makeref.md</w:t>
       </w:r>
       <w:r>
         <w:br/>
@@ -2324,28 +2307,7 @@
         <w:rPr>
           <w:rStyle w:val="CommentTok"/>
         </w:rPr>
-        <w:t>#CONFIG:= config.yaml</w:t>
-      </w:r>
-      <w:r>
-        <w:br/>
-      </w:r>
-      <w:r>
-        <w:rPr>
-          <w:rStyle w:val="DataTypeTok"/>
-        </w:rPr>
-        <w:t>INPUT</w:t>
-      </w:r>
-      <w:r>
-        <w:rPr>
-          <w:rStyle w:val="CharTok"/>
-        </w:rPr>
-        <w:t>:=</w:t>
-      </w:r>
-      <w:r>
-        <w:rPr>
-          <w:rStyle w:val="StringTok"/>
-        </w:rPr>
-        <w:t xml:space="preserve"> makeref.md</w:t>
+        <w:t>#TARGET:= TARGET-$(DATE)-$(HASH)</w:t>
       </w:r>
       <w:r>
         <w:br/>
@@ -2354,7 +2316,7 @@
         <w:rPr>
           <w:rStyle w:val="CommentTok"/>
         </w:rPr>
-        <w:t>#TARGET:= TARGET-$(DATE)-$(HASH)</w:t>
+        <w:t>#REVERSE_INPUT:= reverse-input.docx</w:t>
       </w:r>
       <w:r>
         <w:br/>
@@ -2363,7 +2325,7 @@
         <w:rPr>
           <w:rStyle w:val="CommentTok"/>
         </w:rPr>
-        <w:t>#REVERSE_INPUT:= reverse-input.docx</w:t>
+        <w:t>#COREPROPFLAGS := --table "Normal Table=Centered"</w:t>
       </w:r>
       <w:r>
         <w:br/>
@@ -2372,22 +2334,7 @@
         <w:rPr>
           <w:rStyle w:val="CommentTok"/>
         </w:rPr>
-        <w:t>#COREPROPFLAGS := --table "Normal Table=Centered"</w:t>
-      </w:r>
-      <w:r>
-        <w:br/>
-      </w:r>
-      <w:r>
-        <w:rPr>
-          <w:rStyle w:val="CommentTok"/>
-        </w:rPr>
-        <w:t>#COREPROPFLAGS += --paragraph "N</w:t>
-      </w:r>
-      <w:r>
-        <w:rPr>
-          <w:rStyle w:val="CommentTok"/>
-        </w:rPr>
-        <w:t>ormal=Body Text"</w:t>
+        <w:t>#COREPROPFLAGS += --paragraph "Normal=Body Text"</w:t>
       </w:r>
       <w:r>
         <w:br/>
@@ -2835,8 +2782,8 @@
       <w:pPr>
         <w:pStyle w:val="ae"/>
       </w:pPr>
-      <w:bookmarkStart w:id="18" w:name="lst:makefile"/>
-      <w:bookmarkEnd w:id="17"/>
+      <w:bookmarkStart w:id="19" w:name="lst:makefile"/>
+      <w:bookmarkEnd w:id="18"/>
       <w:r>
         <w:rPr>
           <w:vertAlign w:val="subscript"/>
@@ -3078,8 +3025,8 @@
       <w:pPr>
         <w:pStyle w:val="ae"/>
       </w:pPr>
-      <w:bookmarkStart w:id="19" w:name="lst:setup_py"/>
-      <w:bookmarkEnd w:id="18"/>
+      <w:bookmarkStart w:id="20" w:name="lst:setup_py"/>
+      <w:bookmarkEnd w:id="19"/>
       <w:r>
         <w:rPr>
           <w:vertAlign w:val="subscript"/>
@@ -3119,13 +3066,16 @@
         <w:rPr>
           <w:rStyle w:val="CommentTok"/>
         </w:rPr>
-        <w:t>https://packaging.python.org/en/latest/distributing.ht</w:t>
+        <w:t>https://packaging.python.org/en/latest/distributing.html</w:t>
+      </w:r>
+      <w:r>
+        <w:br/>
       </w:r>
       <w:r>
         <w:rPr>
           <w:rStyle w:val="CommentTok"/>
         </w:rPr>
-        <w:t>ml</w:t>
+        <w:t>https://github.com/pypa/sampleproject</w:t>
       </w:r>
       <w:r>
         <w:br/>
@@ -3134,7 +3084,10 @@
         <w:rPr>
           <w:rStyle w:val="CommentTok"/>
         </w:rPr>
-        <w:t>https://github.com/pypa/sampleproject</w:t>
+        <w:t>"""</w:t>
+      </w:r>
+      <w:r>
+        <w:br/>
       </w:r>
       <w:r>
         <w:br/>
@@ -3143,7 +3096,61 @@
         <w:rPr>
           <w:rStyle w:val="CommentTok"/>
         </w:rPr>
-        <w:t>"""</w:t>
+        <w:t># Always prefer setuptools over distutils</w:t>
+      </w:r>
+      <w:r>
+        <w:br/>
+      </w:r>
+      <w:r>
+        <w:rPr>
+          <w:rStyle w:val="ImportTok"/>
+        </w:rPr>
+        <w:t>from</w:t>
+      </w:r>
+      <w:r>
+        <w:rPr>
+          <w:rStyle w:val="NormalTok"/>
+        </w:rPr>
+        <w:t xml:space="preserve"> setuptools </w:t>
+      </w:r>
+      <w:r>
+        <w:rPr>
+          <w:rStyle w:val="ImportTok"/>
+        </w:rPr>
+        <w:t>import</w:t>
+      </w:r>
+      <w:r>
+        <w:rPr>
+          <w:rStyle w:val="NormalTok"/>
+        </w:rPr>
+        <w:t xml:space="preserve"> setup, find_packages</w:t>
+      </w:r>
+      <w:r>
+        <w:br/>
+      </w:r>
+      <w:r>
+        <w:rPr>
+          <w:rStyle w:val="ImportTok"/>
+        </w:rPr>
+        <w:t>from</w:t>
+      </w:r>
+      <w:r>
+        <w:rPr>
+          <w:rStyle w:val="NormalTok"/>
+        </w:rPr>
+        <w:t xml:space="preserve"> os </w:t>
+      </w:r>
+      <w:r>
+        <w:rPr>
+          <w:rStyle w:val="ImportTok"/>
+        </w:rPr>
+        <w:t>import</w:t>
+      </w:r>
+      <w:r>
+        <w:rPr>
+          <w:rStyle w:val="NormalTok"/>
+        </w:rPr>
+        <w:t xml:space="preserve"> path</w:t>
       </w:r>
       <w:r>
         <w:br/>
@@ -3155,118 +3162,304 @@
         <w:rPr>
           <w:rStyle w:val="CommentTok"/>
         </w:rPr>
-        <w:t># Always prefer setuptools over distutils</w:t>
-      </w:r>
-      <w:r>
-        <w:br/>
+        <w:t># io.open is needed for projects that support Python 2.7</w:t>
+      </w:r>
+      <w:r>
+        <w:br/>
+      </w:r>
+      <w:r>
+        <w:rPr>
+          <w:rStyle w:val="CommentTok"/>
+        </w:rPr>
+        <w:t># It ensures open() defaults to text mode with universal newlines,</w:t>
+      </w:r>
+      <w:r>
+        <w:br/>
+      </w:r>
+      <w:r>
+        <w:rPr>
+          <w:rStyle w:val="CommentTok"/>
+        </w:rPr>
+        <w:t># and accepts an argument to specify the text encoding</w:t>
+      </w:r>
+      <w:r>
+        <w:br/>
+      </w:r>
+      <w:r>
+        <w:rPr>
+          <w:rStyle w:val="CommentTok"/>
+        </w:rPr>
+        <w:t># Python 3 only projects can skip this import</w:t>
+      </w:r>
+      <w:r>
+        <w:br/>
+      </w:r>
+      <w:r>
+        <w:rPr>
+          <w:rStyle w:val="CommentTok"/>
+        </w:rPr>
+        <w:t># from io import open</w:t>
+      </w:r>
+      <w:r>
+        <w:br/>
+      </w:r>
+      <w:r>
+        <w:br/>
+      </w:r>
+      <w:r>
+        <w:rPr>
+          <w:rStyle w:val="NormalTok"/>
+        </w:rPr>
+        <w:t xml:space="preserve">here </w:t>
+      </w:r>
+      <w:r>
+        <w:rPr>
+          <w:rStyle w:val="OperatorTok"/>
+        </w:rPr>
+        <w:t>=</w:t>
+      </w:r>
+      <w:r>
+        <w:rPr>
+          <w:rStyle w:val="NormalTok"/>
+        </w:rPr>
+        <w:t xml:space="preserve"> path.abspath(path.dirname(</w:t>
+      </w:r>
+      <w:r>
+        <w:rPr>
+          <w:rStyle w:val="VariableTok"/>
+        </w:rPr>
+        <w:t>__file__</w:t>
+      </w:r>
+      <w:r>
+        <w:rPr>
+          <w:rStyle w:val="NormalTok"/>
+        </w:rPr>
+        <w:t>))</w:t>
+      </w:r>
+      <w:r>
+        <w:br/>
+      </w:r>
+      <w:r>
+        <w:br/>
+      </w:r>
+      <w:r>
+        <w:rPr>
+          <w:rStyle w:val="CommentTok"/>
+        </w:rPr>
+        <w:t># Get the long description from the README file</w:t>
+      </w:r>
+      <w:r>
+        <w:br/>
+      </w:r>
+      <w:r>
+        <w:rPr>
+          <w:rStyle w:val="ControlFlowTok"/>
+        </w:rPr>
+        <w:t>with</w:t>
+      </w:r>
+      <w:r>
+        <w:rPr>
+          <w:rStyle w:val="NormalTok"/>
+        </w:rPr>
+        <w:t xml:space="preserve"> </w:t>
+      </w:r>
+      <w:r>
+        <w:rPr>
+          <w:rStyle w:val="BuiltInTok"/>
+        </w:rPr>
+        <w:t>open</w:t>
+      </w:r>
+      <w:r>
+        <w:rPr>
+          <w:rStyle w:val="NormalTok"/>
+        </w:rPr>
+        <w:t xml:space="preserve">(path.join(here, </w:t>
+      </w:r>
+      <w:r>
+        <w:rPr>
+          <w:rStyle w:val="StringTok"/>
+        </w:rPr>
+        <w:t>"README.md"</w:t>
+      </w:r>
+      <w:r>
+        <w:rPr>
+          <w:rStyle w:val="NormalTok"/>
+        </w:rPr>
+        <w:t>), encoding</w:t>
+      </w:r>
+      <w:r>
+        <w:rPr>
+          <w:rStyle w:val="OperatorTok"/>
+        </w:rPr>
+        <w:t>=</w:t>
+      </w:r>
+      <w:r>
+        <w:rPr>
+          <w:rStyle w:val="StringTok"/>
+        </w:rPr>
+        <w:t>"utf-8"</w:t>
+      </w:r>
+      <w:r>
+        <w:rPr>
+          <w:rStyle w:val="NormalTok"/>
+        </w:rPr>
+        <w:t xml:space="preserve">) </w:t>
       </w:r>
       <w:r>
         <w:rPr>
           <w:rStyle w:val="ImportTok"/>
         </w:rPr>
-        <w:t>from</w:t>
+        <w:t>as</w:t>
       </w:r>
       <w:r>
         <w:rPr>
           <w:rStyle w:val="NormalTok"/>
         </w:rPr>
-        <w:t xml:space="preserve"> setuptools </w:t>
-      </w:r>
-      <w:r>
-        <w:rPr>
-          <w:rStyle w:val="ImportTok"/>
-        </w:rPr>
-        <w:t>import</w:t>
+        <w:t xml:space="preserve"> f:</w:t>
+      </w:r>
+      <w:r>
+        <w:br/>
       </w:r>
       <w:r>
         <w:rPr>
           <w:rStyle w:val="NormalTok"/>
         </w:rPr>
-        <w:t xml:space="preserve"> setup, find_packages</w:t>
-      </w:r>
-      <w:r>
-        <w:br/>
-      </w:r>
-      <w:r>
-        <w:rPr>
-          <w:rStyle w:val="ImportTok"/>
-        </w:rPr>
-        <w:t>from</w:t>
+        <w:t xml:space="preserve">    long_description </w:t>
+      </w:r>
+      <w:r>
+        <w:rPr>
+          <w:rStyle w:val="OperatorTok"/>
+        </w:rPr>
+        <w:t>=</w:t>
       </w:r>
       <w:r>
         <w:rPr>
           <w:rStyle w:val="NormalTok"/>
         </w:rPr>
-        <w:t xml:space="preserve"> os </w:t>
-      </w:r>
-      <w:r>
-        <w:rPr>
-          <w:rStyle w:val="ImportTok"/>
-        </w:rPr>
-        <w:t>import</w:t>
+        <w:t xml:space="preserve"> f.read()</w:t>
+      </w:r>
+      <w:r>
+        <w:br/>
+      </w:r>
+      <w:r>
+        <w:br/>
+      </w:r>
+      <w:r>
+        <w:rPr>
+          <w:rStyle w:val="CommentTok"/>
+        </w:rPr>
+        <w:t># Arguments marked as "Required" below must be included for upload to PyPI.</w:t>
+      </w:r>
+      <w:r>
+        <w:br/>
+      </w:r>
+      <w:r>
+        <w:rPr>
+          <w:rStyle w:val="CommentTok"/>
+        </w:rPr>
+        <w:t># Fields marked as "Optional" may be commented out.</w:t>
+      </w:r>
+      <w:r>
+        <w:br/>
+      </w:r>
+      <w:r>
+        <w:br/>
       </w:r>
       <w:r>
         <w:rPr>
           <w:rStyle w:val="NormalTok"/>
         </w:rPr>
-        <w:t xml:space="preserve"> path</w:t>
-      </w:r>
-      <w:r>
-        <w:br/>
-      </w:r>
-      <w:r>
-        <w:br/>
+        <w:t>setup(</w:t>
+      </w:r>
+      <w:r>
+        <w:br/>
+      </w:r>
+      <w:r>
+        <w:rPr>
+          <w:rStyle w:val="NormalTok"/>
+        </w:rPr>
+        <w:t xml:space="preserve">    </w:t>
       </w:r>
       <w:r>
         <w:rPr>
           <w:rStyle w:val="CommentTok"/>
         </w:rPr>
-        <w:t># io.open is needed for projects that support Python 2.7</w:t>
-      </w:r>
-      <w:r>
-        <w:br/>
+        <w:t># This is the name of your project. The first time you publish this</w:t>
+      </w:r>
+      <w:r>
+        <w:br/>
+      </w:r>
+      <w:r>
+        <w:rPr>
+          <w:rStyle w:val="NormalTok"/>
+        </w:rPr>
+        <w:t xml:space="preserve">    </w:t>
       </w:r>
       <w:r>
         <w:rPr>
           <w:rStyle w:val="CommentTok"/>
         </w:rPr>
-        <w:t># It ensures open() defaults to text mode with</w:t>
+        <w:t># package, this name will be registered for you. It will determine how</w:t>
+      </w:r>
+      <w:r>
+        <w:br/>
+      </w:r>
+      <w:r>
+        <w:rPr>
+          <w:rStyle w:val="NormalTok"/>
+        </w:rPr>
+        <w:t xml:space="preserve">    </w:t>
       </w:r>
       <w:r>
         <w:rPr>
           <w:rStyle w:val="CommentTok"/>
         </w:rPr>
-        <w:t xml:space="preserve"> universal newlines,</w:t>
-      </w:r>
-      <w:r>
-        <w:br/>
+        <w:t># users can install this project, e.g.:</w:t>
+      </w:r>
+      <w:r>
+        <w:br/>
+      </w:r>
+      <w:r>
+        <w:rPr>
+          <w:rStyle w:val="NormalTok"/>
+        </w:rPr>
+        <w:t xml:space="preserve">    </w:t>
       </w:r>
       <w:r>
         <w:rPr>
           <w:rStyle w:val="CommentTok"/>
         </w:rPr>
-        <w:t># and accepts an argument to specify the text encoding</w:t>
-      </w:r>
-      <w:r>
-        <w:br/>
+        <w:t>#</w:t>
+      </w:r>
+      <w:r>
+        <w:br/>
+      </w:r>
+      <w:r>
+        <w:rPr>
+          <w:rStyle w:val="NormalTok"/>
+        </w:rPr>
+        <w:t xml:space="preserve">    </w:t>
       </w:r>
       <w:r>
         <w:rPr>
           <w:rStyle w:val="CommentTok"/>
         </w:rPr>
-        <w:t># Python 3 only projects can skip this import</w:t>
-      </w:r>
-      <w:r>
-        <w:br/>
+        <w:t># $ pip install sampleproject</w:t>
+      </w:r>
+      <w:r>
+        <w:br/>
+      </w:r>
+      <w:r>
+        <w:rPr>
+          <w:rStyle w:val="NormalTok"/>
+        </w:rPr>
+        <w:t xml:space="preserve">    </w:t>
       </w:r>
       <w:r>
         <w:rPr>
           <w:rStyle w:val="CommentTok"/>
         </w:rPr>
-        <w:t># from io import open</w:t>
-      </w:r>
-      <w:r>
-        <w:br/>
+        <w:t>#</w:t>
       </w:r>
       <w:r>
         <w:br/>
@@ -3275,7 +3468,82 @@
         <w:rPr>
           <w:rStyle w:val="NormalTok"/>
         </w:rPr>
-        <w:t xml:space="preserve">here </w:t>
+        <w:t xml:space="preserve">    </w:t>
+      </w:r>
+      <w:r>
+        <w:rPr>
+          <w:rStyle w:val="CommentTok"/>
+        </w:rPr>
+        <w:t># And where it will live on PyPI: https://pypi.org/project/sampleproject/</w:t>
+      </w:r>
+      <w:r>
+        <w:br/>
+      </w:r>
+      <w:r>
+        <w:rPr>
+          <w:rStyle w:val="NormalTok"/>
+        </w:rPr>
+        <w:t xml:space="preserve">    </w:t>
+      </w:r>
+      <w:r>
+        <w:rPr>
+          <w:rStyle w:val="CommentTok"/>
+        </w:rPr>
+        <w:t>#</w:t>
+      </w:r>
+      <w:r>
+        <w:br/>
+      </w:r>
+      <w:r>
+        <w:rPr>
+          <w:rStyle w:val="NormalTok"/>
+        </w:rPr>
+        <w:t xml:space="preserve">    </w:t>
+      </w:r>
+      <w:r>
+        <w:rPr>
+          <w:rStyle w:val="CommentTok"/>
+        </w:rPr>
+        <w:t># There are some restrictions on what makes a valid project name</w:t>
+      </w:r>
+      <w:r>
+        <w:br/>
+      </w:r>
+      <w:r>
+        <w:rPr>
+          <w:rStyle w:val="NormalTok"/>
+        </w:rPr>
+        <w:t xml:space="preserve">    </w:t>
+      </w:r>
+      <w:r>
+        <w:rPr>
+          <w:rStyle w:val="CommentTok"/>
+        </w:rPr>
+        <w:t># specification here:</w:t>
+      </w:r>
+      <w:r>
+        <w:br/>
+      </w:r>
+      <w:r>
+        <w:rPr>
+          <w:rStyle w:val="NormalTok"/>
+        </w:rPr>
+        <w:t xml:space="preserve">    </w:t>
+      </w:r>
+      <w:r>
+        <w:rPr>
+          <w:rStyle w:val="CommentTok"/>
+        </w:rPr>
+        <w:t># https://packaging.python.org/specifications/core-metadata/#name</w:t>
+      </w:r>
+      <w:r>
+        <w:br/>
+      </w:r>
+      <w:r>
+        <w:rPr>
+          <w:rStyle w:val="NormalTok"/>
+        </w:rPr>
+        <w:t xml:space="preserve">    name</w:t>
       </w:r>
       <w:r>
         <w:rPr>
@@ -3285,450 +3553,99 @@
       </w:r>
       <w:r>
         <w:rPr>
+          <w:rStyle w:val="StringTok"/>
+        </w:rPr>
+        <w:t>"pandoc_misc"</w:t>
+      </w:r>
+      <w:r>
+        <w:rPr>
           <w:rStyle w:val="NormalTok"/>
         </w:rPr>
-        <w:t xml:space="preserve"> path.abspath(path.dirname(</w:t>
-      </w:r>
-      <w:r>
-        <w:rPr>
-          <w:rStyle w:val="VariableTok"/>
-        </w:rPr>
-        <w:t>__file__</w:t>
+        <w:t xml:space="preserve">,  </w:t>
+      </w:r>
+      <w:r>
+        <w:rPr>
+          <w:rStyle w:val="CommentTok"/>
+        </w:rPr>
+        <w:t># Required</w:t>
+      </w:r>
+      <w:r>
+        <w:br/>
+      </w:r>
+      <w:r>
+        <w:br/>
       </w:r>
       <w:r>
         <w:rPr>
           <w:rStyle w:val="NormalTok"/>
         </w:rPr>
-        <w:t>))</w:t>
-      </w:r>
-      <w:r>
-        <w:br/>
-      </w:r>
-      <w:r>
-        <w:br/>
+        <w:t xml:space="preserve">    </w:t>
       </w:r>
       <w:r>
         <w:rPr>
           <w:rStyle w:val="CommentTok"/>
         </w:rPr>
-        <w:t># Get the long description from the README file</w:t>
-      </w:r>
-      <w:r>
-        <w:br/>
-      </w:r>
-      <w:r>
-        <w:rPr>
-          <w:rStyle w:val="ControlFlowTok"/>
-        </w:rPr>
-        <w:t>with</w:t>
+        <w:t># Versions should comply with PEP 440:</w:t>
+      </w:r>
+      <w:r>
+        <w:br/>
       </w:r>
       <w:r>
         <w:rPr>
           <w:rStyle w:val="NormalTok"/>
         </w:rPr>
-        <w:t xml:space="preserve"> </w:t>
-      </w:r>
-      <w:r>
-        <w:rPr>
-          <w:rStyle w:val="BuiltInTok"/>
-        </w:rPr>
-        <w:t>open</w:t>
+        <w:t xml:space="preserve">    </w:t>
+      </w:r>
+      <w:r>
+        <w:rPr>
+          <w:rStyle w:val="CommentTok"/>
+        </w:rPr>
+        <w:t># https://www.python.org/dev/peps/pep-0440/</w:t>
+      </w:r>
+      <w:r>
+        <w:br/>
       </w:r>
       <w:r>
         <w:rPr>
           <w:rStyle w:val="NormalTok"/>
         </w:rPr>
-        <w:t>(path.joi</w:t>
+        <w:t xml:space="preserve">    </w:t>
+      </w:r>
+      <w:r>
+        <w:rPr>
+          <w:rStyle w:val="CommentTok"/>
+        </w:rPr>
+        <w:t>#</w:t>
+      </w:r>
+      <w:r>
+        <w:br/>
       </w:r>
       <w:r>
         <w:rPr>
           <w:rStyle w:val="NormalTok"/>
         </w:rPr>
-        <w:t xml:space="preserve">n(here, </w:t>
-      </w:r>
-      <w:r>
-        <w:rPr>
-          <w:rStyle w:val="StringTok"/>
-        </w:rPr>
-        <w:t>"README.md"</w:t>
+        <w:t xml:space="preserve">    </w:t>
+      </w:r>
+      <w:r>
+        <w:rPr>
+          <w:rStyle w:val="CommentTok"/>
+        </w:rPr>
+        <w:t># For a discussion on single-sourcing the version across setup.py and the</w:t>
+      </w:r>
+      <w:r>
+        <w:br/>
       </w:r>
       <w:r>
         <w:rPr>
           <w:rStyle w:val="NormalTok"/>
         </w:rPr>
-        <w:t>), encoding</w:t>
-      </w:r>
-      <w:r>
-        <w:rPr>
-          <w:rStyle w:val="OperatorTok"/>
-        </w:rPr>
-        <w:t>=</w:t>
-      </w:r>
-      <w:r>
-        <w:rPr>
-          <w:rStyle w:val="StringTok"/>
-        </w:rPr>
-        <w:t>"utf-8"</w:t>
-      </w:r>
-      <w:r>
-        <w:rPr>
-          <w:rStyle w:val="NormalTok"/>
-        </w:rPr>
-        <w:t xml:space="preserve">) </w:t>
-      </w:r>
-      <w:r>
-        <w:rPr>
-          <w:rStyle w:val="ImportTok"/>
-        </w:rPr>
-        <w:t>as</w:t>
-      </w:r>
-      <w:r>
-        <w:rPr>
-          <w:rStyle w:val="NormalTok"/>
-        </w:rPr>
-        <w:t xml:space="preserve"> f:</w:t>
-      </w:r>
-      <w:r>
-        <w:br/>
-      </w:r>
-      <w:r>
-        <w:rPr>
-          <w:rStyle w:val="NormalTok"/>
-        </w:rPr>
-        <w:t xml:space="preserve">    long_description </w:t>
-      </w:r>
-      <w:r>
-        <w:rPr>
-          <w:rStyle w:val="OperatorTok"/>
-        </w:rPr>
-        <w:t>=</w:t>
-      </w:r>
-      <w:r>
-        <w:rPr>
-          <w:rStyle w:val="NormalTok"/>
-        </w:rPr>
-        <w:t xml:space="preserve"> f.read()</w:t>
-      </w:r>
-      <w:r>
-        <w:br/>
-      </w:r>
-      <w:r>
-        <w:br/>
+        <w:t xml:space="preserve">    </w:t>
       </w:r>
       <w:r>
         <w:rPr>
           <w:rStyle w:val="CommentTok"/>
         </w:rPr>
-        <w:t># Arguments marked as "Required" below must be included for upload to PyPI.</w:t>
-      </w:r>
-      <w:r>
-        <w:br/>
-      </w:r>
-      <w:r>
-        <w:rPr>
-          <w:rStyle w:val="CommentTok"/>
-        </w:rPr>
-        <w:t># Fields marked as "Optional" may be commented out.</w:t>
-      </w:r>
-      <w:r>
-        <w:br/>
-      </w:r>
-      <w:r>
-        <w:br/>
-      </w:r>
-      <w:r>
-        <w:rPr>
-          <w:rStyle w:val="NormalTok"/>
-        </w:rPr>
-        <w:t>setup(</w:t>
-      </w:r>
-      <w:r>
-        <w:br/>
-      </w:r>
-      <w:r>
-        <w:rPr>
-          <w:rStyle w:val="NormalTok"/>
-        </w:rPr>
-        <w:t xml:space="preserve">    </w:t>
-      </w:r>
-      <w:r>
-        <w:rPr>
-          <w:rStyle w:val="CommentTok"/>
-        </w:rPr>
-        <w:t># This is the name of your project. The first time you publish this</w:t>
-      </w:r>
-      <w:r>
-        <w:br/>
-      </w:r>
-      <w:r>
-        <w:rPr>
-          <w:rStyle w:val="NormalTok"/>
-        </w:rPr>
-        <w:t xml:space="preserve">    </w:t>
-      </w:r>
-      <w:r>
-        <w:rPr>
-          <w:rStyle w:val="CommentTok"/>
-        </w:rPr>
-        <w:t># package, this name will be registered for you. It will determine how</w:t>
-      </w:r>
-      <w:r>
-        <w:br/>
-      </w:r>
-      <w:r>
-        <w:rPr>
-          <w:rStyle w:val="NormalTok"/>
-        </w:rPr>
-        <w:t xml:space="preserve">    </w:t>
-      </w:r>
-      <w:r>
-        <w:rPr>
-          <w:rStyle w:val="CommentTok"/>
-        </w:rPr>
-        <w:t># users can install this project, e.g.:</w:t>
-      </w:r>
-      <w:r>
-        <w:br/>
-      </w:r>
-      <w:r>
-        <w:rPr>
-          <w:rStyle w:val="NormalTok"/>
-        </w:rPr>
-        <w:t xml:space="preserve">    </w:t>
-      </w:r>
-      <w:r>
-        <w:rPr>
-          <w:rStyle w:val="CommentTok"/>
-        </w:rPr>
-        <w:t>#</w:t>
-      </w:r>
-      <w:r>
-        <w:br/>
-      </w:r>
-      <w:r>
-        <w:rPr>
-          <w:rStyle w:val="NormalTok"/>
-        </w:rPr>
-        <w:t xml:space="preserve">    </w:t>
-      </w:r>
-      <w:r>
-        <w:rPr>
-          <w:rStyle w:val="CommentTok"/>
-        </w:rPr>
-        <w:t># $ pip install sampleproject</w:t>
-      </w:r>
-      <w:r>
-        <w:br/>
-      </w:r>
-      <w:r>
-        <w:rPr>
-          <w:rStyle w:val="NormalTok"/>
-        </w:rPr>
-        <w:t xml:space="preserve">    </w:t>
-      </w:r>
-      <w:r>
-        <w:rPr>
-          <w:rStyle w:val="CommentTok"/>
-        </w:rPr>
-        <w:t>#</w:t>
-      </w:r>
-      <w:r>
-        <w:br/>
-      </w:r>
-      <w:r>
-        <w:rPr>
-          <w:rStyle w:val="NormalTok"/>
-        </w:rPr>
-        <w:t xml:space="preserve">    </w:t>
-      </w:r>
-      <w:r>
-        <w:rPr>
-          <w:rStyle w:val="CommentTok"/>
-        </w:rPr>
-        <w:t># And where it will live on PyPI: https://pypi.org/project/sampleproject/</w:t>
-      </w:r>
-      <w:r>
-        <w:br/>
-      </w:r>
-      <w:r>
-        <w:rPr>
-          <w:rStyle w:val="NormalTok"/>
-        </w:rPr>
-        <w:t xml:space="preserve">    </w:t>
-      </w:r>
-      <w:r>
-        <w:rPr>
-          <w:rStyle w:val="CommentTok"/>
-        </w:rPr>
-        <w:t>#</w:t>
-      </w:r>
-      <w:r>
-        <w:br/>
-      </w:r>
-      <w:r>
-        <w:rPr>
-          <w:rStyle w:val="NormalTok"/>
-        </w:rPr>
-        <w:t xml:space="preserve">    </w:t>
-      </w:r>
-      <w:r>
-        <w:rPr>
-          <w:rStyle w:val="CommentTok"/>
-        </w:rPr>
-        <w:t># There are some restrictions on what makes a valid project name</w:t>
-      </w:r>
-      <w:r>
-        <w:br/>
-      </w:r>
-      <w:r>
-        <w:rPr>
-          <w:rStyle w:val="NormalTok"/>
-        </w:rPr>
-        <w:t xml:space="preserve">    </w:t>
-      </w:r>
-      <w:r>
-        <w:rPr>
-          <w:rStyle w:val="CommentTok"/>
-        </w:rPr>
-        <w:t># specification here:</w:t>
-      </w:r>
-      <w:r>
-        <w:br/>
-      </w:r>
-      <w:r>
-        <w:rPr>
-          <w:rStyle w:val="NormalTok"/>
-        </w:rPr>
-        <w:t xml:space="preserve">    </w:t>
-      </w:r>
-      <w:r>
-        <w:rPr>
-          <w:rStyle w:val="CommentTok"/>
-        </w:rPr>
-        <w:t># https://packaging.python.org/s</w:t>
-      </w:r>
-      <w:r>
-        <w:rPr>
-          <w:rStyle w:val="CommentTok"/>
-        </w:rPr>
-        <w:t>pecifications/core-metadata/#name</w:t>
-      </w:r>
-      <w:r>
-        <w:br/>
-      </w:r>
-      <w:r>
-        <w:rPr>
-          <w:rStyle w:val="NormalTok"/>
-        </w:rPr>
-        <w:t xml:space="preserve">    name</w:t>
-      </w:r>
-      <w:r>
-        <w:rPr>
-          <w:rStyle w:val="OperatorTok"/>
-        </w:rPr>
-        <w:t>=</w:t>
-      </w:r>
-      <w:r>
-        <w:rPr>
-          <w:rStyle w:val="StringTok"/>
-        </w:rPr>
-        <w:t>"pandoc_misc"</w:t>
-      </w:r>
-      <w:r>
-        <w:rPr>
-          <w:rStyle w:val="NormalTok"/>
-        </w:rPr>
-        <w:t xml:space="preserve">,  </w:t>
-      </w:r>
-      <w:r>
-        <w:rPr>
-          <w:rStyle w:val="CommentTok"/>
-        </w:rPr>
-        <w:t># Required</w:t>
-      </w:r>
-      <w:r>
-        <w:br/>
-      </w:r>
-      <w:r>
-        <w:br/>
-      </w:r>
-      <w:r>
-        <w:rPr>
-          <w:rStyle w:val="NormalTok"/>
-        </w:rPr>
-        <w:t xml:space="preserve">    </w:t>
-      </w:r>
-      <w:r>
-        <w:rPr>
-          <w:rStyle w:val="CommentTok"/>
-        </w:rPr>
-        <w:t># Versions should comply with PEP 440:</w:t>
-      </w:r>
-      <w:r>
-        <w:br/>
-      </w:r>
-      <w:r>
-        <w:rPr>
-          <w:rStyle w:val="NormalTok"/>
-        </w:rPr>
-        <w:t xml:space="preserve">    </w:t>
-      </w:r>
-      <w:r>
-        <w:rPr>
-          <w:rStyle w:val="CommentTok"/>
-        </w:rPr>
-        <w:t># https://www.python.org/dev/peps/pep-0440/</w:t>
-      </w:r>
-      <w:r>
-        <w:br/>
-      </w:r>
-      <w:r>
-        <w:rPr>
-          <w:rStyle w:val="NormalTok"/>
-        </w:rPr>
-        <w:t xml:space="preserve">    </w:t>
-      </w:r>
-      <w:r>
-        <w:rPr>
-          <w:rStyle w:val="CommentTok"/>
-        </w:rPr>
-        <w:t>#</w:t>
-      </w:r>
-      <w:r>
-        <w:br/>
-      </w:r>
-      <w:r>
-        <w:rPr>
-          <w:rStyle w:val="NormalTok"/>
-        </w:rPr>
-        <w:t xml:space="preserve">    </w:t>
-      </w:r>
-      <w:r>
-        <w:rPr>
-          <w:rStyle w:val="CommentTok"/>
-        </w:rPr>
-        <w:t># For a discussion on single-sourcing the version across setup.py and the</w:t>
-      </w:r>
-      <w:r>
-        <w:br/>
-      </w:r>
-      <w:r>
-        <w:rPr>
-          <w:rStyle w:val="NormalTok"/>
-        </w:rPr>
-        <w:t xml:space="preserve">    </w:t>
-      </w:r>
-      <w:r>
-        <w:rPr>
-          <w:rStyle w:val="CommentTok"/>
-        </w:rPr>
-        <w:t># proj</w:t>
-      </w:r>
-      <w:r>
-        <w:rPr>
-          <w:rStyle w:val="CommentTok"/>
-        </w:rPr>
-        <w:t>ect code, see</w:t>
+        <w:t># project code, see</w:t>
       </w:r>
       <w:r>
         <w:br/>
@@ -3822,7 +3739,7 @@
         <w:t>],</w:t>
       </w:r>
     </w:p>
-    <w:bookmarkEnd w:id="19"/>
+    <w:bookmarkEnd w:id="20"/>
     <w:p>
       <w:pPr>
         <w:pStyle w:val="a4"/>
@@ -3849,12 +3766,7 @@
         <w:pStyle w:val="ac"/>
       </w:pPr>
       <w:r>
-        <w:t>Bloc</w:t>
-      </w:r>
-      <w:bookmarkStart w:id="20" w:name="_GoBack"/>
-      <w:bookmarkEnd w:id="20"/>
-      <w:r>
-        <w:t>k Quote</w:t>
+        <w:t>Block Quote</w:t>
       </w:r>
       <w:r>
         <w:br/>
@@ -4067,12 +3979,10 @@
       </w:r>
     </w:p>
     <w:sectPr>
-      <w:headerReference w:type="even" r:id="rId9"/>
-      <w:headerReference w:type="default" r:id="rId10"/>
-      <w:footerReference w:type="even" r:id="rId11"/>
-      <w:footerReference w:type="default" r:id="rId12"/>
-      <w:headerReference w:type="first" r:id="rId13"/>
-      <w:footerReference w:type="first" r:id="rId14"/>
+      <w:headerReference w:type="default" r:id="rId9"/>
+      <w:footerReference w:type="even" r:id="rId10"/>
+      <w:footerReference w:type="default" r:id="rId11"/>
+      <w:headerReference w:type="first" r:id="rId12"/>
       <w:pgSz w:w="10318" w:h="14570" w:code="13"/>
       <w:pgMar w:top="1440" w:right="1080" w:bottom="1440" w:left="1080" w:header="851" w:footer="992" w:gutter="0"/>
       <w:pgNumType w:start="0"/>
@@ -4289,7 +4199,7 @@
         <w:noProof/>
         <w:color w:val="0F243E" w:themeColor="text2" w:themeShade="80"/>
       </w:rPr>
-      <w:instrText>10</w:instrText>
+      <w:instrText>1</w:instrText>
     </w:r>
     <w:r>
       <w:rPr>
@@ -4318,7 +4228,7 @@
         <w:noProof/>
         <w:color w:val="0F243E" w:themeColor="text2" w:themeShade="80"/>
       </w:rPr>
-      <w:t>9</w:t>
+      <w:t>0</w:t>
     </w:r>
     <w:r>
       <w:rPr>
@@ -4432,16 +4342,6 @@
 </w:ftr>
 </file>
 
-<file path=word/footer3.xml><?xml version="1.0" encoding="utf-8"?>
-<w:ftr xmlns:wpc="http://schemas.microsoft.com/office/word/2010/wordprocessingCanvas" xmlns:cx="http://schemas.microsoft.com/office/drawing/2014/chartex" xmlns:cx1="http://schemas.microsoft.com/office/drawing/2015/9/8/chartex" xmlns:cx2="http://schemas.microsoft.com/office/drawing/2015/10/21/chartex" xmlns:cx3="http://schemas.microsoft.com/office/drawing/2016/5/9/chartex" xmlns:cx4="http://schemas.microsoft.com/office/drawing/2016/5/10/chartex" xmlns:cx5="http://schemas.microsoft.com/office/drawing/2016/5/11/chartex" xmlns:cx6="http://schemas.microsoft.com/office/drawing/2016/5/12/chartex" xmlns:cx7="http://schemas.microsoft.com/office/drawing/2016/5/13/chartex" xmlns:cx8="http://schemas.microsoft.com/office/drawing/2016/5/14/chartex" xmlns:mc="http://schemas.openxmlformats.org/markup-compatibility/2006" xmlns:aink="http://schemas.microsoft.com/office/drawing/2016/ink" xmlns:am3d="http://schemas.microsoft.com/office/drawing/2017/model3d" xmlns:o="urn:schemas-microsoft-com:office:office" xmlns:r="http://schemas.openxmlformats.org/officeDocument/2006/relationships" xmlns:m="http://schemas.openxmlformats.org/officeDocument/2006/math" xmlns:v="urn:schemas-microsoft-com:vml" xmlns:wp14="http://schemas.microsoft.com/office/word/2010/wordprocessingDrawing" xmlns:wp="http://schemas.openxmlformats.org/drawingml/2006/wordprocessingDrawing" xmlns:w10="urn:schemas-microsoft-com:office:word" xmlns:w="http://schemas.openxmlformats.org/wordprocessingml/2006/main" xmlns:w14="http://schemas.microsoft.com/office/word/2010/wordml" xmlns:w15="http://schemas.microsoft.com/office/word/2012/wordml" xmlns:w16cid="http://schemas.microsoft.com/office/word/2016/wordml/cid" xmlns:w16se="http://schemas.microsoft.com/office/word/2015/wordml/symex" xmlns:wpg="http://schemas.microsoft.com/office/word/2010/wordprocessingGroup" xmlns:wpi="http://schemas.microsoft.com/office/word/2010/wordprocessingInk" xmlns:wne="http://schemas.microsoft.com/office/word/2006/wordml" xmlns:wps="http://schemas.microsoft.com/office/word/2010/wordprocessingShape" mc:Ignorable="w14 w15 w16se w16cid wp14">
-  <w:p>
-    <w:pPr>
-      <w:pStyle w:val="af5"/>
-    </w:pPr>
-  </w:p>
-</w:ftr>
-</file>
-
 <file path=word/footnotes.xml><?xml version="1.0" encoding="utf-8"?>
 <w:footnotes xmlns:wpc="http://schemas.microsoft.com/office/word/2010/wordprocessingCanvas" xmlns:cx="http://schemas.microsoft.com/office/drawing/2014/chartex" xmlns:cx1="http://schemas.microsoft.com/office/drawing/2015/9/8/chartex" xmlns:cx2="http://schemas.microsoft.com/office/drawing/2015/10/21/chartex" xmlns:cx3="http://schemas.microsoft.com/office/drawing/2016/5/9/chartex" xmlns:cx4="http://schemas.microsoft.com/office/drawing/2016/5/10/chartex" xmlns:cx5="http://schemas.microsoft.com/office/drawing/2016/5/11/chartex" xmlns:cx6="http://schemas.microsoft.com/office/drawing/2016/5/12/chartex" xmlns:cx7="http://schemas.microsoft.com/office/drawing/2016/5/13/chartex" xmlns:cx8="http://schemas.microsoft.com/office/drawing/2016/5/14/chartex" xmlns:mc="http://schemas.openxmlformats.org/markup-compatibility/2006" xmlns:aink="http://schemas.microsoft.com/office/drawing/2016/ink" xmlns:am3d="http://schemas.microsoft.com/office/drawing/2017/model3d" xmlns:o="urn:schemas-microsoft-com:office:office" xmlns:r="http://schemas.openxmlformats.org/officeDocument/2006/relationships" xmlns:m="http://schemas.openxmlformats.org/officeDocument/2006/math" xmlns:v="urn:schemas-microsoft-com:vml" xmlns:wp14="http://schemas.microsoft.com/office/word/2010/wordprocessingDrawing" xmlns:wp="http://schemas.openxmlformats.org/drawingml/2006/wordprocessingDrawing" xmlns:w10="urn:schemas-microsoft-com:office:word" xmlns:w="http://schemas.openxmlformats.org/wordprocessingml/2006/main" xmlns:w14="http://schemas.microsoft.com/office/word/2010/wordml" xmlns:w15="http://schemas.microsoft.com/office/word/2012/wordml" xmlns:w16cid="http://schemas.microsoft.com/office/word/2016/wordml/cid" xmlns:w16se="http://schemas.microsoft.com/office/word/2015/wordml/symex" xmlns:wpg="http://schemas.microsoft.com/office/word/2010/wordprocessingGroup" xmlns:wpi="http://schemas.microsoft.com/office/word/2010/wordprocessingInk" xmlns:wne="http://schemas.microsoft.com/office/word/2006/wordml" xmlns:wps="http://schemas.microsoft.com/office/word/2010/wordprocessingShape" mc:Ignorable="w14 w15 w16se w16cid wp14">
   <w:footnote w:type="separator" w:id="-1">
@@ -4466,65 +4366,58 @@
   <w:p>
     <w:pPr>
       <w:pStyle w:val="af3"/>
+      <w:jc w:val="right"/>
     </w:pPr>
+    <w:r>
+      <w:rPr>
+        <w:rFonts w:asciiTheme="majorHAnsi" w:eastAsiaTheme="majorEastAsia" w:hAnsiTheme="majorHAnsi" w:cstheme="majorBidi"/>
+      </w:rPr>
+      <w:fldChar w:fldCharType="begin"/>
+    </w:r>
+    <w:r>
+      <w:rPr>
+        <w:rFonts w:asciiTheme="majorHAnsi" w:eastAsiaTheme="majorEastAsia" w:hAnsiTheme="majorHAnsi" w:cstheme="majorBidi"/>
+      </w:rPr>
+      <w:instrText xml:space="preserve"> </w:instrText>
+    </w:r>
+    <w:r>
+      <w:rPr>
+        <w:rFonts w:asciiTheme="majorHAnsi" w:eastAsiaTheme="majorEastAsia" w:hAnsiTheme="majorHAnsi" w:cstheme="majorBidi"/>
+        <w:lang w:eastAsia="ja-JP"/>
+      </w:rPr>
+      <w:instrText>DOCPROPERTY TITLE-META \* MERGEFORMAT</w:instrText>
+    </w:r>
+    <w:r>
+      <w:rPr>
+        <w:rFonts w:asciiTheme="majorHAnsi" w:eastAsiaTheme="majorEastAsia" w:hAnsiTheme="majorHAnsi" w:cstheme="majorBidi" w:hint="eastAsia"/>
+        <w:lang w:eastAsia="ja-JP"/>
+      </w:rPr>
+      <w:instrText xml:space="preserve"> </w:instrText>
+    </w:r>
+    <w:r>
+      <w:rPr>
+        <w:rFonts w:asciiTheme="majorHAnsi" w:eastAsiaTheme="majorEastAsia" w:hAnsiTheme="majorHAnsi" w:cstheme="majorBidi"/>
+      </w:rPr>
+      <w:fldChar w:fldCharType="separate"/>
+    </w:r>
+    <w:r>
+      <w:rPr>
+        <w:rFonts w:asciiTheme="majorHAnsi" w:eastAsiaTheme="majorEastAsia" w:hAnsiTheme="majorHAnsi" w:cstheme="majorBidi"/>
+        <w:lang w:eastAsia="ja-JP"/>
+      </w:rPr>
+      <w:t>本のタイトル</w:t>
+    </w:r>
+    <w:r>
+      <w:rPr>
+        <w:rFonts w:asciiTheme="majorHAnsi" w:eastAsiaTheme="majorEastAsia" w:hAnsiTheme="majorHAnsi" w:cstheme="majorBidi"/>
+      </w:rPr>
+      <w:fldChar w:fldCharType="end"/>
+    </w:r>
   </w:p>
 </w:hdr>
 </file>
 
 <file path=word/header2.xml><?xml version="1.0" encoding="utf-8"?>
-<w:hdr xmlns:wpc="http://schemas.microsoft.com/office/word/2010/wordprocessingCanvas" xmlns:cx="http://schemas.microsoft.com/office/drawing/2014/chartex" xmlns:cx1="http://schemas.microsoft.com/office/drawing/2015/9/8/chartex" xmlns:cx2="http://schemas.microsoft.com/office/drawing/2015/10/21/chartex" xmlns:cx3="http://schemas.microsoft.com/office/drawing/2016/5/9/chartex" xmlns:cx4="http://schemas.microsoft.com/office/drawing/2016/5/10/chartex" xmlns:cx5="http://schemas.microsoft.com/office/drawing/2016/5/11/chartex" xmlns:cx6="http://schemas.microsoft.com/office/drawing/2016/5/12/chartex" xmlns:cx7="http://schemas.microsoft.com/office/drawing/2016/5/13/chartex" xmlns:cx8="http://schemas.microsoft.com/office/drawing/2016/5/14/chartex" xmlns:mc="http://schemas.openxmlformats.org/markup-compatibility/2006" xmlns:aink="http://schemas.microsoft.com/office/drawing/2016/ink" xmlns:am3d="http://schemas.microsoft.com/office/drawing/2017/model3d" xmlns:o="urn:schemas-microsoft-com:office:office" xmlns:r="http://schemas.openxmlformats.org/officeDocument/2006/relationships" xmlns:m="http://schemas.openxmlformats.org/officeDocument/2006/math" xmlns:v="urn:schemas-microsoft-com:vml" xmlns:wp14="http://schemas.microsoft.com/office/word/2010/wordprocessingDrawing" xmlns:wp="http://schemas.openxmlformats.org/drawingml/2006/wordprocessingDrawing" xmlns:w10="urn:schemas-microsoft-com:office:word" xmlns:w="http://schemas.openxmlformats.org/wordprocessingml/2006/main" xmlns:w14="http://schemas.microsoft.com/office/word/2010/wordml" xmlns:w15="http://schemas.microsoft.com/office/word/2012/wordml" xmlns:w16cid="http://schemas.microsoft.com/office/word/2016/wordml/cid" xmlns:w16se="http://schemas.microsoft.com/office/word/2015/wordml/symex" xmlns:wpg="http://schemas.microsoft.com/office/word/2010/wordprocessingGroup" xmlns:wpi="http://schemas.microsoft.com/office/word/2010/wordprocessingInk" xmlns:wne="http://schemas.microsoft.com/office/word/2006/wordml" xmlns:wps="http://schemas.microsoft.com/office/word/2010/wordprocessingShape" mc:Ignorable="w14 w15 w16se w16cid wp14">
-  <w:p>
-    <w:pPr>
-      <w:pStyle w:val="af3"/>
-      <w:jc w:val="right"/>
-    </w:pPr>
-    <w:sdt>
-      <w:sdtPr>
-        <w:rPr>
-          <w:rFonts w:asciiTheme="majorHAnsi" w:eastAsiaTheme="majorEastAsia" w:hAnsiTheme="majorHAnsi" w:cstheme="majorBidi"/>
-        </w:rPr>
-        <w:alias w:val="タイトル"/>
-        <w:id w:val="1474015194"/>
-        <w:showingPlcHdr/>
-        <w:dataBinding w:prefixMappings="xmlns:ns0='http://schemas.openxmlformats.org/package/2006/metadata/core-properties' xmlns:ns1='http://purl.org/dc/elements/1.1/'" w:xpath="/ns0:coreProperties[1]/ns1:title[1]" w:storeItemID="{6C3C8BC8-F283-45AE-878A-BAB7291924A1}"/>
-        <w:text/>
-      </w:sdtPr>
-      <w:sdtEndPr/>
-      <w:sdtContent>
-        <w:r>
-          <w:rPr>
-            <w:rFonts w:asciiTheme="majorHAnsi" w:eastAsiaTheme="majorEastAsia" w:hAnsiTheme="majorHAnsi" w:cstheme="majorBidi"/>
-            <w:sz w:val="27"/>
-            <w:szCs w:val="27"/>
-            <w:lang w:val="ja-JP" w:eastAsia="ja-JP"/>
-          </w:rPr>
-          <w:t>[</w:t>
-        </w:r>
-        <w:r>
-          <w:rPr>
-            <w:rFonts w:asciiTheme="majorHAnsi" w:eastAsiaTheme="majorEastAsia" w:hAnsiTheme="majorHAnsi" w:cstheme="majorBidi"/>
-            <w:sz w:val="27"/>
-            <w:szCs w:val="27"/>
-            <w:lang w:val="ja-JP" w:eastAsia="ja-JP"/>
-          </w:rPr>
-          <w:t>文書のタイトル</w:t>
-        </w:r>
-        <w:r>
-          <w:rPr>
-            <w:rFonts w:asciiTheme="majorHAnsi" w:eastAsiaTheme="majorEastAsia" w:hAnsiTheme="majorHAnsi" w:cstheme="majorBidi"/>
-            <w:sz w:val="27"/>
-            <w:szCs w:val="27"/>
-            <w:lang w:val="ja-JP" w:eastAsia="ja-JP"/>
-          </w:rPr>
-          <w:t>]</w:t>
-        </w:r>
-      </w:sdtContent>
-    </w:sdt>
-  </w:p>
-</w:hdr>
-</file>
-
-<file path=word/header3.xml><?xml version="1.0" encoding="utf-8"?>
 <w:hdr xmlns:wpc="http://schemas.microsoft.com/office/word/2010/wordprocessingCanvas" xmlns:cx="http://schemas.microsoft.com/office/drawing/2014/chartex" xmlns:cx1="http://schemas.microsoft.com/office/drawing/2015/9/8/chartex" xmlns:cx2="http://schemas.microsoft.com/office/drawing/2015/10/21/chartex" xmlns:cx3="http://schemas.microsoft.com/office/drawing/2016/5/9/chartex" xmlns:cx4="http://schemas.microsoft.com/office/drawing/2016/5/10/chartex" xmlns:cx5="http://schemas.microsoft.com/office/drawing/2016/5/11/chartex" xmlns:cx6="http://schemas.microsoft.com/office/drawing/2016/5/12/chartex" xmlns:cx7="http://schemas.microsoft.com/office/drawing/2016/5/13/chartex" xmlns:cx8="http://schemas.microsoft.com/office/drawing/2016/5/14/chartex" xmlns:mc="http://schemas.openxmlformats.org/markup-compatibility/2006" xmlns:aink="http://schemas.microsoft.com/office/drawing/2016/ink" xmlns:am3d="http://schemas.microsoft.com/office/drawing/2017/model3d" xmlns:o="urn:schemas-microsoft-com:office:office" xmlns:r="http://schemas.openxmlformats.org/officeDocument/2006/relationships" xmlns:m="http://schemas.openxmlformats.org/officeDocument/2006/math" xmlns:v="urn:schemas-microsoft-com:vml" xmlns:wp14="http://schemas.microsoft.com/office/word/2010/wordprocessingDrawing" xmlns:wp="http://schemas.openxmlformats.org/drawingml/2006/wordprocessingDrawing" xmlns:w10="urn:schemas-microsoft-com:office:word" xmlns:w="http://schemas.openxmlformats.org/wordprocessingml/2006/main" xmlns:w14="http://schemas.microsoft.com/office/word/2010/wordml" xmlns:w15="http://schemas.microsoft.com/office/word/2012/wordml" xmlns:w16cid="http://schemas.microsoft.com/office/word/2016/wordml/cid" xmlns:w16se="http://schemas.microsoft.com/office/word/2015/wordml/symex" xmlns:wpg="http://schemas.microsoft.com/office/word/2010/wordprocessingGroup" xmlns:wpi="http://schemas.microsoft.com/office/word/2010/wordprocessingInk" xmlns:wne="http://schemas.microsoft.com/office/word/2006/wordml" xmlns:wps="http://schemas.microsoft.com/office/word/2010/wordprocessingShape" mc:Ignorable="w14 w15 w16se w16cid wp14">
   <w:p>
     <w:pPr>

</xml_diff>

<commit_message>
update ref.docx - fix table style hell
</commit_message>
<xml_diff>
--- a/system/ref.docx
+++ b/system/ref.docx
@@ -1,6 +1,6 @@
 
 <file path=word/document.xml><?xml version="1.0" encoding="utf-8"?>
-<w:document xmlns:wpc="http://schemas.microsoft.com/office/word/2010/wordprocessingCanvas" xmlns:cx="http://schemas.microsoft.com/office/drawing/2014/chartex" xmlns:cx1="http://schemas.microsoft.com/office/drawing/2015/9/8/chartex" xmlns:cx2="http://schemas.microsoft.com/office/drawing/2015/10/21/chartex" xmlns:cx3="http://schemas.microsoft.com/office/drawing/2016/5/9/chartex" xmlns:cx4="http://schemas.microsoft.com/office/drawing/2016/5/10/chartex" xmlns:cx5="http://schemas.microsoft.com/office/drawing/2016/5/11/chartex" xmlns:cx6="http://schemas.microsoft.com/office/drawing/2016/5/12/chartex" xmlns:cx7="http://schemas.microsoft.com/office/drawing/2016/5/13/chartex" xmlns:cx8="http://schemas.microsoft.com/office/drawing/2016/5/14/chartex" xmlns:mc="http://schemas.openxmlformats.org/markup-compatibility/2006" xmlns:aink="http://schemas.microsoft.com/office/drawing/2016/ink" xmlns:am3d="http://schemas.microsoft.com/office/drawing/2017/model3d" xmlns:o="urn:schemas-microsoft-com:office:office" xmlns:oel="http://schemas.microsoft.com/office/2019/extlst" xmlns:r="http://schemas.openxmlformats.org/officeDocument/2006/relationships" xmlns:m="http://schemas.openxmlformats.org/officeDocument/2006/math" xmlns:v="urn:schemas-microsoft-com:vml" xmlns:wp14="http://schemas.microsoft.com/office/word/2010/wordprocessingDrawing" xmlns:wp="http://schemas.openxmlformats.org/drawingml/2006/wordprocessingDrawing" xmlns:w10="urn:schemas-microsoft-com:office:word" xmlns:w="http://schemas.openxmlformats.org/wordprocessingml/2006/main" xmlns:w14="http://schemas.microsoft.com/office/word/2010/wordml" xmlns:w15="http://schemas.microsoft.com/office/word/2012/wordml" xmlns:w16cex="http://schemas.microsoft.com/office/word/2018/wordml/cex" xmlns:w16cid="http://schemas.microsoft.com/office/word/2016/wordml/cid" xmlns:w16="http://schemas.microsoft.com/office/word/2018/wordml" xmlns:w16du="http://schemas.microsoft.com/office/word/2023/wordml/word16du" xmlns:w16sdtdh="http://schemas.microsoft.com/office/word/2020/wordml/sdtdatahash" xmlns:w16se="http://schemas.microsoft.com/office/word/2015/wordml/symex" xmlns:wpg="http://schemas.microsoft.com/office/word/2010/wordprocessingGroup" xmlns:wpi="http://schemas.microsoft.com/office/word/2010/wordprocessingInk" xmlns:wne="http://schemas.microsoft.com/office/word/2006/wordml" xmlns:wps="http://schemas.microsoft.com/office/word/2010/wordprocessingShape" mc:Ignorable="w14 w15 w16se w16cid w16 w16cex w16sdtdh wp14">
+<w:document xmlns:wpc="http://schemas.microsoft.com/office/word/2010/wordprocessingCanvas" xmlns:cx="http://schemas.microsoft.com/office/drawing/2014/chartex" xmlns:cx1="http://schemas.microsoft.com/office/drawing/2015/9/8/chartex" xmlns:cx2="http://schemas.microsoft.com/office/drawing/2015/10/21/chartex" xmlns:cx3="http://schemas.microsoft.com/office/drawing/2016/5/9/chartex" xmlns:cx4="http://schemas.microsoft.com/office/drawing/2016/5/10/chartex" xmlns:cx5="http://schemas.microsoft.com/office/drawing/2016/5/11/chartex" xmlns:cx6="http://schemas.microsoft.com/office/drawing/2016/5/12/chartex" xmlns:cx7="http://schemas.microsoft.com/office/drawing/2016/5/13/chartex" xmlns:cx8="http://schemas.microsoft.com/office/drawing/2016/5/14/chartex" xmlns:mc="http://schemas.openxmlformats.org/markup-compatibility/2006" xmlns:aink="http://schemas.microsoft.com/office/drawing/2016/ink" xmlns:am3d="http://schemas.microsoft.com/office/drawing/2017/model3d" xmlns:o="urn:schemas-microsoft-com:office:office" xmlns:oel="http://schemas.microsoft.com/office/2019/extlst" xmlns:r="http://schemas.openxmlformats.org/officeDocument/2006/relationships" xmlns:m="http://schemas.openxmlformats.org/officeDocument/2006/math" xmlns:v="urn:schemas-microsoft-com:vml" xmlns:wp14="http://schemas.microsoft.com/office/word/2010/wordprocessingDrawing" xmlns:wp="http://schemas.openxmlformats.org/drawingml/2006/wordprocessingDrawing" xmlns:w10="urn:schemas-microsoft-com:office:word" xmlns:w="http://schemas.openxmlformats.org/wordprocessingml/2006/main" xmlns:w14="http://schemas.microsoft.com/office/word/2010/wordml" xmlns:w15="http://schemas.microsoft.com/office/word/2012/wordml" xmlns:w16cex="http://schemas.microsoft.com/office/word/2018/wordml/cex" xmlns:w16cid="http://schemas.microsoft.com/office/word/2016/wordml/cid" xmlns:w16="http://schemas.microsoft.com/office/word/2018/wordml" xmlns:w16sdtdh="http://schemas.microsoft.com/office/word/2020/wordml/sdtdatahash" xmlns:w16se="http://schemas.microsoft.com/office/word/2015/wordml/symex" xmlns:wpg="http://schemas.microsoft.com/office/word/2010/wordprocessingGroup" xmlns:wpi="http://schemas.microsoft.com/office/word/2010/wordprocessingInk" xmlns:wne="http://schemas.microsoft.com/office/word/2006/wordml" xmlns:wps="http://schemas.microsoft.com/office/word/2010/wordprocessingShape" mc:Ignorable="w14 w15 w16se w16cid w16 w16cex w16sdtdh wp14">
   <w:body>
     <w:p>
       <w:pPr>
@@ -1050,8 +1050,8 @@
           <w:lang w:eastAsia="ja-JP"/>
         </w:rPr>
       </w:pPr>
-      <w:bookmarkStart w:id="0" w:name="heading-unnumbered"/>
-      <w:bookmarkStart w:id="1" w:name="_Toc135490218"/>
+      <w:bookmarkStart w:id="0" w:name="_Toc135490218"/>
+      <w:bookmarkStart w:id="1" w:name="heading-unnumbered"/>
       <w:r>
         <w:rPr>
           <w:rFonts w:hint="eastAsia"/>
@@ -1060,38 +1060,38 @@
         <w:lastRenderedPageBreak/>
         <w:t>まえがき</w:t>
       </w:r>
-      <w:bookmarkEnd w:id="1"/>
+      <w:bookmarkEnd w:id="0"/>
     </w:p>
     <w:p>
       <w:pPr>
         <w:pStyle w:val="HeadingUnnumbered2"/>
       </w:pPr>
-      <w:bookmarkStart w:id="2" w:name="heading-unnumbered-2"/>
-      <w:bookmarkStart w:id="3" w:name="_Toc135490219"/>
-      <w:bookmarkEnd w:id="0"/>
+      <w:bookmarkStart w:id="2" w:name="_Toc135490219"/>
+      <w:bookmarkStart w:id="3" w:name="heading-unnumbered-2"/>
+      <w:bookmarkEnd w:id="1"/>
       <w:r>
         <w:t>&lt;Heading Unnumbered 2&gt;</w:t>
       </w:r>
-      <w:bookmarkEnd w:id="3"/>
+      <w:bookmarkEnd w:id="2"/>
     </w:p>
     <w:p>
       <w:pPr>
         <w:pStyle w:val="HeadingUnnumbered3"/>
       </w:pPr>
-      <w:bookmarkStart w:id="4" w:name="heading-unnumbered-3"/>
-      <w:bookmarkStart w:id="5" w:name="_Toc135490220"/>
-      <w:bookmarkEnd w:id="2"/>
+      <w:bookmarkStart w:id="4" w:name="_Toc135490220"/>
+      <w:bookmarkStart w:id="5" w:name="heading-unnumbered-3"/>
+      <w:bookmarkEnd w:id="3"/>
       <w:r>
         <w:t>&lt;Heading Unnumbered 3&gt;</w:t>
       </w:r>
-      <w:bookmarkEnd w:id="5"/>
+      <w:bookmarkEnd w:id="4"/>
     </w:p>
     <w:p>
       <w:pPr>
         <w:pStyle w:val="HeadingUnnumbered4"/>
       </w:pPr>
       <w:bookmarkStart w:id="6" w:name="heading-unnumbered-4"/>
-      <w:bookmarkEnd w:id="4"/>
+      <w:bookmarkEnd w:id="5"/>
       <w:r>
         <w:t>&lt;Heading Unnumbered 4&gt;</w:t>
       </w:r>
@@ -1844,6 +1844,355 @@
         <w:br/>
       </w:r>
     </w:p>
+    <w:tbl>
+      <w:tblPr>
+        <w:tblStyle w:val="Centered"/>
+        <w:tblW w:w="0" w:type="auto"/>
+        <w:tblLook w:val="01E0" w:firstRow="1" w:lastRow="1" w:firstColumn="1" w:lastColumn="1" w:noHBand="0" w:noVBand="0"/>
+      </w:tblPr>
+      <w:tblGrid>
+        <w:gridCol w:w="1392"/>
+        <w:gridCol w:w="1392"/>
+        <w:gridCol w:w="1393"/>
+        <w:gridCol w:w="1393"/>
+        <w:gridCol w:w="1393"/>
+        <w:gridCol w:w="1393"/>
+      </w:tblGrid>
+      <w:tr>
+        <w:trPr>
+          <w:cnfStyle w:val="100000000000" w:firstRow="1" w:lastRow="0" w:firstColumn="0" w:lastColumn="0" w:oddVBand="0" w:evenVBand="0" w:oddHBand="0" w:evenHBand="0" w:firstRowFirstColumn="0" w:firstRowLastColumn="0" w:lastRowFirstColumn="0" w:lastRowLastColumn="0"/>
+        </w:trPr>
+        <w:tc>
+          <w:tcPr>
+            <w:tcW w:w="1392" w:type="dxa"/>
+          </w:tcPr>
+          <w:p>
+            <w:pPr>
+              <w:pStyle w:val="TableHeadLeft"/>
+            </w:pPr>
+            <w:r>
+              <w:rPr>
+                <w:rFonts w:hint="eastAsia"/>
+              </w:rPr>
+              <w:t>H</w:t>
+            </w:r>
+            <w:r>
+              <w:t>ead</w:t>
+            </w:r>
+          </w:p>
+        </w:tc>
+        <w:tc>
+          <w:tcPr>
+            <w:tcW w:w="1392" w:type="dxa"/>
+          </w:tcPr>
+          <w:p>
+            <w:pPr>
+              <w:pStyle w:val="TableHeadLeft"/>
+            </w:pPr>
+            <w:r>
+              <w:t>Head</w:t>
+            </w:r>
+          </w:p>
+        </w:tc>
+        <w:tc>
+          <w:tcPr>
+            <w:tcW w:w="1393" w:type="dxa"/>
+          </w:tcPr>
+          <w:p>
+            <w:pPr>
+              <w:pStyle w:val="TableHeadCenter"/>
+            </w:pPr>
+            <w:r>
+              <w:t>Head</w:t>
+            </w:r>
+          </w:p>
+        </w:tc>
+        <w:tc>
+          <w:tcPr>
+            <w:tcW w:w="1393" w:type="dxa"/>
+          </w:tcPr>
+          <w:p>
+            <w:pPr>
+              <w:pStyle w:val="TableHeadCenter"/>
+            </w:pPr>
+            <w:r>
+              <w:t>Head</w:t>
+            </w:r>
+          </w:p>
+        </w:tc>
+        <w:tc>
+          <w:tcPr>
+            <w:tcW w:w="1393" w:type="dxa"/>
+          </w:tcPr>
+          <w:p>
+            <w:pPr>
+              <w:pStyle w:val="TableHeadRight"/>
+            </w:pPr>
+            <w:r>
+              <w:t>Head</w:t>
+            </w:r>
+          </w:p>
+        </w:tc>
+        <w:tc>
+          <w:tcPr>
+            <w:tcW w:w="1393" w:type="dxa"/>
+          </w:tcPr>
+          <w:p>
+            <w:pPr>
+              <w:pStyle w:val="TableHeadRight"/>
+            </w:pPr>
+            <w:r>
+              <w:t>Head</w:t>
+            </w:r>
+          </w:p>
+        </w:tc>
+      </w:tr>
+      <w:tr>
+        <w:tc>
+          <w:tcPr>
+            <w:tcW w:w="1392" w:type="dxa"/>
+          </w:tcPr>
+          <w:p>
+            <w:pPr>
+              <w:pStyle w:val="TableBodyLeft"/>
+            </w:pPr>
+            <w:r>
+              <w:t>cell</w:t>
+            </w:r>
+          </w:p>
+        </w:tc>
+        <w:tc>
+          <w:tcPr>
+            <w:tcW w:w="1392" w:type="dxa"/>
+          </w:tcPr>
+          <w:p>
+            <w:pPr>
+              <w:pStyle w:val="TableBodyLeft"/>
+            </w:pPr>
+            <w:r>
+              <w:t>cell</w:t>
+            </w:r>
+          </w:p>
+        </w:tc>
+        <w:tc>
+          <w:tcPr>
+            <w:tcW w:w="1393" w:type="dxa"/>
+          </w:tcPr>
+          <w:p>
+            <w:pPr>
+              <w:pStyle w:val="TableBodyCenter"/>
+            </w:pPr>
+            <w:r>
+              <w:t>cell</w:t>
+            </w:r>
+          </w:p>
+        </w:tc>
+        <w:tc>
+          <w:tcPr>
+            <w:tcW w:w="1393" w:type="dxa"/>
+          </w:tcPr>
+          <w:p>
+            <w:pPr>
+              <w:pStyle w:val="TableBodyCenter"/>
+            </w:pPr>
+            <w:r>
+              <w:t>cell</w:t>
+            </w:r>
+          </w:p>
+        </w:tc>
+        <w:tc>
+          <w:tcPr>
+            <w:tcW w:w="1393" w:type="dxa"/>
+          </w:tcPr>
+          <w:p>
+            <w:pPr>
+              <w:pStyle w:val="TableBodyRight"/>
+            </w:pPr>
+            <w:r>
+              <w:t>cell</w:t>
+            </w:r>
+          </w:p>
+        </w:tc>
+        <w:tc>
+          <w:tcPr>
+            <w:tcW w:w="1393" w:type="dxa"/>
+          </w:tcPr>
+          <w:p>
+            <w:pPr>
+              <w:pStyle w:val="TableBodyRight"/>
+            </w:pPr>
+            <w:r>
+              <w:t>cell</w:t>
+            </w:r>
+          </w:p>
+        </w:tc>
+      </w:tr>
+      <w:tr>
+        <w:tc>
+          <w:tcPr>
+            <w:tcW w:w="1392" w:type="dxa"/>
+          </w:tcPr>
+          <w:p>
+            <w:pPr>
+              <w:pStyle w:val="TableBodyLeft"/>
+            </w:pPr>
+            <w:r>
+              <w:t>cell</w:t>
+            </w:r>
+          </w:p>
+        </w:tc>
+        <w:tc>
+          <w:tcPr>
+            <w:tcW w:w="1392" w:type="dxa"/>
+          </w:tcPr>
+          <w:p>
+            <w:pPr>
+              <w:pStyle w:val="TableBodyLeft"/>
+            </w:pPr>
+            <w:r>
+              <w:t>cell</w:t>
+            </w:r>
+          </w:p>
+        </w:tc>
+        <w:tc>
+          <w:tcPr>
+            <w:tcW w:w="1393" w:type="dxa"/>
+          </w:tcPr>
+          <w:p>
+            <w:pPr>
+              <w:pStyle w:val="TableBodyCenter"/>
+            </w:pPr>
+            <w:r>
+              <w:t>cell</w:t>
+            </w:r>
+          </w:p>
+        </w:tc>
+        <w:tc>
+          <w:tcPr>
+            <w:tcW w:w="1393" w:type="dxa"/>
+          </w:tcPr>
+          <w:p>
+            <w:pPr>
+              <w:pStyle w:val="TableBodyCenter"/>
+            </w:pPr>
+            <w:r>
+              <w:t>cell</w:t>
+            </w:r>
+          </w:p>
+        </w:tc>
+        <w:tc>
+          <w:tcPr>
+            <w:tcW w:w="1393" w:type="dxa"/>
+          </w:tcPr>
+          <w:p>
+            <w:pPr>
+              <w:pStyle w:val="TableBodyRight"/>
+            </w:pPr>
+            <w:r>
+              <w:t>cell</w:t>
+            </w:r>
+          </w:p>
+        </w:tc>
+        <w:tc>
+          <w:tcPr>
+            <w:tcW w:w="1393" w:type="dxa"/>
+          </w:tcPr>
+          <w:p>
+            <w:pPr>
+              <w:pStyle w:val="TableBodyRight"/>
+            </w:pPr>
+            <w:r>
+              <w:t>cell</w:t>
+            </w:r>
+          </w:p>
+        </w:tc>
+      </w:tr>
+      <w:tr>
+        <w:tc>
+          <w:tcPr>
+            <w:tcW w:w="1392" w:type="dxa"/>
+          </w:tcPr>
+          <w:p>
+            <w:pPr>
+              <w:pStyle w:val="TableBodyLeft"/>
+            </w:pPr>
+            <w:r>
+              <w:t>cell</w:t>
+            </w:r>
+          </w:p>
+        </w:tc>
+        <w:tc>
+          <w:tcPr>
+            <w:tcW w:w="1392" w:type="dxa"/>
+          </w:tcPr>
+          <w:p>
+            <w:pPr>
+              <w:pStyle w:val="TableBodyLeft"/>
+            </w:pPr>
+            <w:r>
+              <w:t>cell</w:t>
+            </w:r>
+          </w:p>
+        </w:tc>
+        <w:tc>
+          <w:tcPr>
+            <w:tcW w:w="1393" w:type="dxa"/>
+          </w:tcPr>
+          <w:p>
+            <w:pPr>
+              <w:pStyle w:val="TableBodyCenter"/>
+            </w:pPr>
+            <w:r>
+              <w:t>cell</w:t>
+            </w:r>
+          </w:p>
+        </w:tc>
+        <w:tc>
+          <w:tcPr>
+            <w:tcW w:w="1393" w:type="dxa"/>
+          </w:tcPr>
+          <w:p>
+            <w:pPr>
+              <w:pStyle w:val="TableBodyCenter"/>
+            </w:pPr>
+            <w:r>
+              <w:t>cell</w:t>
+            </w:r>
+          </w:p>
+        </w:tc>
+        <w:tc>
+          <w:tcPr>
+            <w:tcW w:w="1393" w:type="dxa"/>
+          </w:tcPr>
+          <w:p>
+            <w:pPr>
+              <w:pStyle w:val="TableBodyRight"/>
+            </w:pPr>
+            <w:r>
+              <w:t>cell</w:t>
+            </w:r>
+          </w:p>
+        </w:tc>
+        <w:tc>
+          <w:tcPr>
+            <w:tcW w:w="1393" w:type="dxa"/>
+          </w:tcPr>
+          <w:p>
+            <w:pPr>
+              <w:pStyle w:val="TableBodyRight"/>
+            </w:pPr>
+            <w:r>
+              <w:t>cell</w:t>
+            </w:r>
+          </w:p>
+        </w:tc>
+      </w:tr>
+    </w:tbl>
+    <w:p>
+      <w:pPr>
+        <w:pStyle w:val="a1"/>
+      </w:pPr>
+    </w:p>
     <w:p>
       <w:pPr>
         <w:pStyle w:val="a1"/>
@@ -4683,7 +5032,7 @@
 </file>
 
 <file path=word/endnotes.xml><?xml version="1.0" encoding="utf-8"?>
-<w:endnotes xmlns:wpc="http://schemas.microsoft.com/office/word/2010/wordprocessingCanvas" xmlns:cx="http://schemas.microsoft.com/office/drawing/2014/chartex" xmlns:cx1="http://schemas.microsoft.com/office/drawing/2015/9/8/chartex" xmlns:cx2="http://schemas.microsoft.com/office/drawing/2015/10/21/chartex" xmlns:cx3="http://schemas.microsoft.com/office/drawing/2016/5/9/chartex" xmlns:cx4="http://schemas.microsoft.com/office/drawing/2016/5/10/chartex" xmlns:cx5="http://schemas.microsoft.com/office/drawing/2016/5/11/chartex" xmlns:cx6="http://schemas.microsoft.com/office/drawing/2016/5/12/chartex" xmlns:cx7="http://schemas.microsoft.com/office/drawing/2016/5/13/chartex" xmlns:cx8="http://schemas.microsoft.com/office/drawing/2016/5/14/chartex" xmlns:mc="http://schemas.openxmlformats.org/markup-compatibility/2006" xmlns:aink="http://schemas.microsoft.com/office/drawing/2016/ink" xmlns:am3d="http://schemas.microsoft.com/office/drawing/2017/model3d" xmlns:o="urn:schemas-microsoft-com:office:office" xmlns:oel="http://schemas.microsoft.com/office/2019/extlst" xmlns:r="http://schemas.openxmlformats.org/officeDocument/2006/relationships" xmlns:m="http://schemas.openxmlformats.org/officeDocument/2006/math" xmlns:v="urn:schemas-microsoft-com:vml" xmlns:wp14="http://schemas.microsoft.com/office/word/2010/wordprocessingDrawing" xmlns:wp="http://schemas.openxmlformats.org/drawingml/2006/wordprocessingDrawing" xmlns:w10="urn:schemas-microsoft-com:office:word" xmlns:w="http://schemas.openxmlformats.org/wordprocessingml/2006/main" xmlns:w14="http://schemas.microsoft.com/office/word/2010/wordml" xmlns:w15="http://schemas.microsoft.com/office/word/2012/wordml" xmlns:w16cex="http://schemas.microsoft.com/office/word/2018/wordml/cex" xmlns:w16cid="http://schemas.microsoft.com/office/word/2016/wordml/cid" xmlns:w16="http://schemas.microsoft.com/office/word/2018/wordml" xmlns:w16du="http://schemas.microsoft.com/office/word/2023/wordml/word16du" xmlns:w16sdtdh="http://schemas.microsoft.com/office/word/2020/wordml/sdtdatahash" xmlns:w16se="http://schemas.microsoft.com/office/word/2015/wordml/symex" xmlns:wpg="http://schemas.microsoft.com/office/word/2010/wordprocessingGroup" xmlns:wpi="http://schemas.microsoft.com/office/word/2010/wordprocessingInk" xmlns:wne="http://schemas.microsoft.com/office/word/2006/wordml" xmlns:wps="http://schemas.microsoft.com/office/word/2010/wordprocessingShape" mc:Ignorable="w14 w15 w16se w16cid w16 w16cex w16sdtdh wp14">
+<w:endnotes xmlns:wpc="http://schemas.microsoft.com/office/word/2010/wordprocessingCanvas" xmlns:cx="http://schemas.microsoft.com/office/drawing/2014/chartex" xmlns:cx1="http://schemas.microsoft.com/office/drawing/2015/9/8/chartex" xmlns:cx2="http://schemas.microsoft.com/office/drawing/2015/10/21/chartex" xmlns:cx3="http://schemas.microsoft.com/office/drawing/2016/5/9/chartex" xmlns:cx4="http://schemas.microsoft.com/office/drawing/2016/5/10/chartex" xmlns:cx5="http://schemas.microsoft.com/office/drawing/2016/5/11/chartex" xmlns:cx6="http://schemas.microsoft.com/office/drawing/2016/5/12/chartex" xmlns:cx7="http://schemas.microsoft.com/office/drawing/2016/5/13/chartex" xmlns:cx8="http://schemas.microsoft.com/office/drawing/2016/5/14/chartex" xmlns:mc="http://schemas.openxmlformats.org/markup-compatibility/2006" xmlns:aink="http://schemas.microsoft.com/office/drawing/2016/ink" xmlns:am3d="http://schemas.microsoft.com/office/drawing/2017/model3d" xmlns:o="urn:schemas-microsoft-com:office:office" xmlns:oel="http://schemas.microsoft.com/office/2019/extlst" xmlns:r="http://schemas.openxmlformats.org/officeDocument/2006/relationships" xmlns:m="http://schemas.openxmlformats.org/officeDocument/2006/math" xmlns:v="urn:schemas-microsoft-com:vml" xmlns:wp14="http://schemas.microsoft.com/office/word/2010/wordprocessingDrawing" xmlns:wp="http://schemas.openxmlformats.org/drawingml/2006/wordprocessingDrawing" xmlns:w10="urn:schemas-microsoft-com:office:word" xmlns:w="http://schemas.openxmlformats.org/wordprocessingml/2006/main" xmlns:w14="http://schemas.microsoft.com/office/word/2010/wordml" xmlns:w15="http://schemas.microsoft.com/office/word/2012/wordml" xmlns:w16cex="http://schemas.microsoft.com/office/word/2018/wordml/cex" xmlns:w16cid="http://schemas.microsoft.com/office/word/2016/wordml/cid" xmlns:w16="http://schemas.microsoft.com/office/word/2018/wordml" xmlns:w16sdtdh="http://schemas.microsoft.com/office/word/2020/wordml/sdtdatahash" xmlns:w16se="http://schemas.microsoft.com/office/word/2015/wordml/symex" xmlns:wpg="http://schemas.microsoft.com/office/word/2010/wordprocessingGroup" xmlns:wpi="http://schemas.microsoft.com/office/word/2010/wordprocessingInk" xmlns:wne="http://schemas.microsoft.com/office/word/2006/wordml" xmlns:wps="http://schemas.microsoft.com/office/word/2010/wordprocessingShape" mc:Ignorable="w14 w15 w16se w16cid w16 w16cex w16sdtdh wp14">
   <w:endnote w:type="separator" w:id="-1">
     <w:p>
       <w:r>
@@ -4702,7 +5051,7 @@
 </file>
 
 <file path=word/footer1.xml><?xml version="1.0" encoding="utf-8"?>
-<w:ftr xmlns:wpc="http://schemas.microsoft.com/office/word/2010/wordprocessingCanvas" xmlns:cx="http://schemas.microsoft.com/office/drawing/2014/chartex" xmlns:cx1="http://schemas.microsoft.com/office/drawing/2015/9/8/chartex" xmlns:cx2="http://schemas.microsoft.com/office/drawing/2015/10/21/chartex" xmlns:cx3="http://schemas.microsoft.com/office/drawing/2016/5/9/chartex" xmlns:cx4="http://schemas.microsoft.com/office/drawing/2016/5/10/chartex" xmlns:cx5="http://schemas.microsoft.com/office/drawing/2016/5/11/chartex" xmlns:cx6="http://schemas.microsoft.com/office/drawing/2016/5/12/chartex" xmlns:cx7="http://schemas.microsoft.com/office/drawing/2016/5/13/chartex" xmlns:cx8="http://schemas.microsoft.com/office/drawing/2016/5/14/chartex" xmlns:mc="http://schemas.openxmlformats.org/markup-compatibility/2006" xmlns:aink="http://schemas.microsoft.com/office/drawing/2016/ink" xmlns:am3d="http://schemas.microsoft.com/office/drawing/2017/model3d" xmlns:o="urn:schemas-microsoft-com:office:office" xmlns:oel="http://schemas.microsoft.com/office/2019/extlst" xmlns:r="http://schemas.openxmlformats.org/officeDocument/2006/relationships" xmlns:m="http://schemas.openxmlformats.org/officeDocument/2006/math" xmlns:v="urn:schemas-microsoft-com:vml" xmlns:wp14="http://schemas.microsoft.com/office/word/2010/wordprocessingDrawing" xmlns:wp="http://schemas.openxmlformats.org/drawingml/2006/wordprocessingDrawing" xmlns:w10="urn:schemas-microsoft-com:office:word" xmlns:w="http://schemas.openxmlformats.org/wordprocessingml/2006/main" xmlns:w14="http://schemas.microsoft.com/office/word/2010/wordml" xmlns:w15="http://schemas.microsoft.com/office/word/2012/wordml" xmlns:w16cex="http://schemas.microsoft.com/office/word/2018/wordml/cex" xmlns:w16cid="http://schemas.microsoft.com/office/word/2016/wordml/cid" xmlns:w16="http://schemas.microsoft.com/office/word/2018/wordml" xmlns:w16du="http://schemas.microsoft.com/office/word/2023/wordml/word16du" xmlns:w16sdtdh="http://schemas.microsoft.com/office/word/2020/wordml/sdtdatahash" xmlns:w16se="http://schemas.microsoft.com/office/word/2015/wordml/symex" xmlns:wpg="http://schemas.microsoft.com/office/word/2010/wordprocessingGroup" xmlns:wpi="http://schemas.microsoft.com/office/word/2010/wordprocessingInk" xmlns:wne="http://schemas.microsoft.com/office/word/2006/wordml" xmlns:wps="http://schemas.microsoft.com/office/word/2010/wordprocessingShape" mc:Ignorable="w14 w15 w16se w16cid w16 w16cex w16sdtdh wp14">
+<w:ftr xmlns:wpc="http://schemas.microsoft.com/office/word/2010/wordprocessingCanvas" xmlns:cx="http://schemas.microsoft.com/office/drawing/2014/chartex" xmlns:cx1="http://schemas.microsoft.com/office/drawing/2015/9/8/chartex" xmlns:cx2="http://schemas.microsoft.com/office/drawing/2015/10/21/chartex" xmlns:cx3="http://schemas.microsoft.com/office/drawing/2016/5/9/chartex" xmlns:cx4="http://schemas.microsoft.com/office/drawing/2016/5/10/chartex" xmlns:cx5="http://schemas.microsoft.com/office/drawing/2016/5/11/chartex" xmlns:cx6="http://schemas.microsoft.com/office/drawing/2016/5/12/chartex" xmlns:cx7="http://schemas.microsoft.com/office/drawing/2016/5/13/chartex" xmlns:cx8="http://schemas.microsoft.com/office/drawing/2016/5/14/chartex" xmlns:mc="http://schemas.openxmlformats.org/markup-compatibility/2006" xmlns:aink="http://schemas.microsoft.com/office/drawing/2016/ink" xmlns:am3d="http://schemas.microsoft.com/office/drawing/2017/model3d" xmlns:o="urn:schemas-microsoft-com:office:office" xmlns:oel="http://schemas.microsoft.com/office/2019/extlst" xmlns:r="http://schemas.openxmlformats.org/officeDocument/2006/relationships" xmlns:m="http://schemas.openxmlformats.org/officeDocument/2006/math" xmlns:v="urn:schemas-microsoft-com:vml" xmlns:wp14="http://schemas.microsoft.com/office/word/2010/wordprocessingDrawing" xmlns:wp="http://schemas.openxmlformats.org/drawingml/2006/wordprocessingDrawing" xmlns:w10="urn:schemas-microsoft-com:office:word" xmlns:w="http://schemas.openxmlformats.org/wordprocessingml/2006/main" xmlns:w14="http://schemas.microsoft.com/office/word/2010/wordml" xmlns:w15="http://schemas.microsoft.com/office/word/2012/wordml" xmlns:w16cex="http://schemas.microsoft.com/office/word/2018/wordml/cex" xmlns:w16cid="http://schemas.microsoft.com/office/word/2016/wordml/cid" xmlns:w16="http://schemas.microsoft.com/office/word/2018/wordml" xmlns:w16sdtdh="http://schemas.microsoft.com/office/word/2020/wordml/sdtdatahash" xmlns:w16se="http://schemas.microsoft.com/office/word/2015/wordml/symex" xmlns:wpg="http://schemas.microsoft.com/office/word/2010/wordprocessingGroup" xmlns:wpi="http://schemas.microsoft.com/office/word/2010/wordprocessingInk" xmlns:wne="http://schemas.microsoft.com/office/word/2006/wordml" xmlns:wps="http://schemas.microsoft.com/office/word/2010/wordprocessingShape" mc:Ignorable="w14 w15 w16se w16cid w16 w16cex w16sdtdh wp14">
   <w:p>
     <w:pPr>
       <w:tabs>
@@ -4826,7 +5175,7 @@
 </file>
 
 <file path=word/footer2.xml><?xml version="1.0" encoding="utf-8"?>
-<w:ftr xmlns:wpc="http://schemas.microsoft.com/office/word/2010/wordprocessingCanvas" xmlns:cx="http://schemas.microsoft.com/office/drawing/2014/chartex" xmlns:cx1="http://schemas.microsoft.com/office/drawing/2015/9/8/chartex" xmlns:cx2="http://schemas.microsoft.com/office/drawing/2015/10/21/chartex" xmlns:cx3="http://schemas.microsoft.com/office/drawing/2016/5/9/chartex" xmlns:cx4="http://schemas.microsoft.com/office/drawing/2016/5/10/chartex" xmlns:cx5="http://schemas.microsoft.com/office/drawing/2016/5/11/chartex" xmlns:cx6="http://schemas.microsoft.com/office/drawing/2016/5/12/chartex" xmlns:cx7="http://schemas.microsoft.com/office/drawing/2016/5/13/chartex" xmlns:cx8="http://schemas.microsoft.com/office/drawing/2016/5/14/chartex" xmlns:mc="http://schemas.openxmlformats.org/markup-compatibility/2006" xmlns:aink="http://schemas.microsoft.com/office/drawing/2016/ink" xmlns:am3d="http://schemas.microsoft.com/office/drawing/2017/model3d" xmlns:o="urn:schemas-microsoft-com:office:office" xmlns:oel="http://schemas.microsoft.com/office/2019/extlst" xmlns:r="http://schemas.openxmlformats.org/officeDocument/2006/relationships" xmlns:m="http://schemas.openxmlformats.org/officeDocument/2006/math" xmlns:v="urn:schemas-microsoft-com:vml" xmlns:wp14="http://schemas.microsoft.com/office/word/2010/wordprocessingDrawing" xmlns:wp="http://schemas.openxmlformats.org/drawingml/2006/wordprocessingDrawing" xmlns:w10="urn:schemas-microsoft-com:office:word" xmlns:w="http://schemas.openxmlformats.org/wordprocessingml/2006/main" xmlns:w14="http://schemas.microsoft.com/office/word/2010/wordml" xmlns:w15="http://schemas.microsoft.com/office/word/2012/wordml" xmlns:w16cex="http://schemas.microsoft.com/office/word/2018/wordml/cex" xmlns:w16cid="http://schemas.microsoft.com/office/word/2016/wordml/cid" xmlns:w16="http://schemas.microsoft.com/office/word/2018/wordml" xmlns:w16du="http://schemas.microsoft.com/office/word/2023/wordml/word16du" xmlns:w16sdtdh="http://schemas.microsoft.com/office/word/2020/wordml/sdtdatahash" xmlns:w16se="http://schemas.microsoft.com/office/word/2015/wordml/symex" xmlns:wpg="http://schemas.microsoft.com/office/word/2010/wordprocessingGroup" xmlns:wpi="http://schemas.microsoft.com/office/word/2010/wordprocessingInk" xmlns:wne="http://schemas.microsoft.com/office/word/2006/wordml" xmlns:wps="http://schemas.microsoft.com/office/word/2010/wordprocessingShape" mc:Ignorable="w14 w15 w16se w16cid w16 w16cex w16sdtdh wp14">
+<w:ftr xmlns:wpc="http://schemas.microsoft.com/office/word/2010/wordprocessingCanvas" xmlns:cx="http://schemas.microsoft.com/office/drawing/2014/chartex" xmlns:cx1="http://schemas.microsoft.com/office/drawing/2015/9/8/chartex" xmlns:cx2="http://schemas.microsoft.com/office/drawing/2015/10/21/chartex" xmlns:cx3="http://schemas.microsoft.com/office/drawing/2016/5/9/chartex" xmlns:cx4="http://schemas.microsoft.com/office/drawing/2016/5/10/chartex" xmlns:cx5="http://schemas.microsoft.com/office/drawing/2016/5/11/chartex" xmlns:cx6="http://schemas.microsoft.com/office/drawing/2016/5/12/chartex" xmlns:cx7="http://schemas.microsoft.com/office/drawing/2016/5/13/chartex" xmlns:cx8="http://schemas.microsoft.com/office/drawing/2016/5/14/chartex" xmlns:mc="http://schemas.openxmlformats.org/markup-compatibility/2006" xmlns:aink="http://schemas.microsoft.com/office/drawing/2016/ink" xmlns:am3d="http://schemas.microsoft.com/office/drawing/2017/model3d" xmlns:o="urn:schemas-microsoft-com:office:office" xmlns:oel="http://schemas.microsoft.com/office/2019/extlst" xmlns:r="http://schemas.openxmlformats.org/officeDocument/2006/relationships" xmlns:m="http://schemas.openxmlformats.org/officeDocument/2006/math" xmlns:v="urn:schemas-microsoft-com:vml" xmlns:wp14="http://schemas.microsoft.com/office/word/2010/wordprocessingDrawing" xmlns:wp="http://schemas.openxmlformats.org/drawingml/2006/wordprocessingDrawing" xmlns:w10="urn:schemas-microsoft-com:office:word" xmlns:w="http://schemas.openxmlformats.org/wordprocessingml/2006/main" xmlns:w14="http://schemas.microsoft.com/office/word/2010/wordml" xmlns:w15="http://schemas.microsoft.com/office/word/2012/wordml" xmlns:w16cex="http://schemas.microsoft.com/office/word/2018/wordml/cex" xmlns:w16cid="http://schemas.microsoft.com/office/word/2016/wordml/cid" xmlns:w16="http://schemas.microsoft.com/office/word/2018/wordml" xmlns:w16sdtdh="http://schemas.microsoft.com/office/word/2020/wordml/sdtdatahash" xmlns:w16se="http://schemas.microsoft.com/office/word/2015/wordml/symex" xmlns:wpg="http://schemas.microsoft.com/office/word/2010/wordprocessingGroup" xmlns:wpi="http://schemas.microsoft.com/office/word/2010/wordprocessingInk" xmlns:wne="http://schemas.microsoft.com/office/word/2006/wordml" xmlns:wps="http://schemas.microsoft.com/office/word/2010/wordprocessingShape" mc:Ignorable="w14 w15 w16se w16cid w16 w16cex w16sdtdh wp14">
   <w:p>
     <w:pPr>
       <w:tabs>
@@ -4881,7 +5230,7 @@
         <w:noProof/>
         <w:color w:val="0F243E" w:themeColor="text2" w:themeShade="80"/>
       </w:rPr>
-      <w:instrText>2</w:instrText>
+      <w:instrText>7</w:instrText>
     </w:r>
     <w:r>
       <w:rPr>
@@ -4910,7 +5259,7 @@
         <w:noProof/>
         <w:color w:val="0F243E" w:themeColor="text2" w:themeShade="80"/>
       </w:rPr>
-      <w:t>2</w:t>
+      <w:t>7</w:t>
     </w:r>
     <w:r>
       <w:rPr>
@@ -5032,7 +5381,7 @@
 </file>
 
 <file path=word/footnotes.xml><?xml version="1.0" encoding="utf-8"?>
-<w:footnotes xmlns:wpc="http://schemas.microsoft.com/office/word/2010/wordprocessingCanvas" xmlns:cx="http://schemas.microsoft.com/office/drawing/2014/chartex" xmlns:cx1="http://schemas.microsoft.com/office/drawing/2015/9/8/chartex" xmlns:cx2="http://schemas.microsoft.com/office/drawing/2015/10/21/chartex" xmlns:cx3="http://schemas.microsoft.com/office/drawing/2016/5/9/chartex" xmlns:cx4="http://schemas.microsoft.com/office/drawing/2016/5/10/chartex" xmlns:cx5="http://schemas.microsoft.com/office/drawing/2016/5/11/chartex" xmlns:cx6="http://schemas.microsoft.com/office/drawing/2016/5/12/chartex" xmlns:cx7="http://schemas.microsoft.com/office/drawing/2016/5/13/chartex" xmlns:cx8="http://schemas.microsoft.com/office/drawing/2016/5/14/chartex" xmlns:mc="http://schemas.openxmlformats.org/markup-compatibility/2006" xmlns:aink="http://schemas.microsoft.com/office/drawing/2016/ink" xmlns:am3d="http://schemas.microsoft.com/office/drawing/2017/model3d" xmlns:o="urn:schemas-microsoft-com:office:office" xmlns:oel="http://schemas.microsoft.com/office/2019/extlst" xmlns:r="http://schemas.openxmlformats.org/officeDocument/2006/relationships" xmlns:m="http://schemas.openxmlformats.org/officeDocument/2006/math" xmlns:v="urn:schemas-microsoft-com:vml" xmlns:wp14="http://schemas.microsoft.com/office/word/2010/wordprocessingDrawing" xmlns:wp="http://schemas.openxmlformats.org/drawingml/2006/wordprocessingDrawing" xmlns:w10="urn:schemas-microsoft-com:office:word" xmlns:w="http://schemas.openxmlformats.org/wordprocessingml/2006/main" xmlns:w14="http://schemas.microsoft.com/office/word/2010/wordml" xmlns:w15="http://schemas.microsoft.com/office/word/2012/wordml" xmlns:w16cex="http://schemas.microsoft.com/office/word/2018/wordml/cex" xmlns:w16cid="http://schemas.microsoft.com/office/word/2016/wordml/cid" xmlns:w16="http://schemas.microsoft.com/office/word/2018/wordml" xmlns:w16du="http://schemas.microsoft.com/office/word/2023/wordml/word16du" xmlns:w16sdtdh="http://schemas.microsoft.com/office/word/2020/wordml/sdtdatahash" xmlns:w16se="http://schemas.microsoft.com/office/word/2015/wordml/symex" xmlns:wpg="http://schemas.microsoft.com/office/word/2010/wordprocessingGroup" xmlns:wpi="http://schemas.microsoft.com/office/word/2010/wordprocessingInk" xmlns:wne="http://schemas.microsoft.com/office/word/2006/wordml" xmlns:wps="http://schemas.microsoft.com/office/word/2010/wordprocessingShape" mc:Ignorable="w14 w15 w16se w16cid w16 w16cex w16sdtdh wp14">
+<w:footnotes xmlns:wpc="http://schemas.microsoft.com/office/word/2010/wordprocessingCanvas" xmlns:cx="http://schemas.microsoft.com/office/drawing/2014/chartex" xmlns:cx1="http://schemas.microsoft.com/office/drawing/2015/9/8/chartex" xmlns:cx2="http://schemas.microsoft.com/office/drawing/2015/10/21/chartex" xmlns:cx3="http://schemas.microsoft.com/office/drawing/2016/5/9/chartex" xmlns:cx4="http://schemas.microsoft.com/office/drawing/2016/5/10/chartex" xmlns:cx5="http://schemas.microsoft.com/office/drawing/2016/5/11/chartex" xmlns:cx6="http://schemas.microsoft.com/office/drawing/2016/5/12/chartex" xmlns:cx7="http://schemas.microsoft.com/office/drawing/2016/5/13/chartex" xmlns:cx8="http://schemas.microsoft.com/office/drawing/2016/5/14/chartex" xmlns:mc="http://schemas.openxmlformats.org/markup-compatibility/2006" xmlns:aink="http://schemas.microsoft.com/office/drawing/2016/ink" xmlns:am3d="http://schemas.microsoft.com/office/drawing/2017/model3d" xmlns:o="urn:schemas-microsoft-com:office:office" xmlns:oel="http://schemas.microsoft.com/office/2019/extlst" xmlns:r="http://schemas.openxmlformats.org/officeDocument/2006/relationships" xmlns:m="http://schemas.openxmlformats.org/officeDocument/2006/math" xmlns:v="urn:schemas-microsoft-com:vml" xmlns:wp14="http://schemas.microsoft.com/office/word/2010/wordprocessingDrawing" xmlns:wp="http://schemas.openxmlformats.org/drawingml/2006/wordprocessingDrawing" xmlns:w10="urn:schemas-microsoft-com:office:word" xmlns:w="http://schemas.openxmlformats.org/wordprocessingml/2006/main" xmlns:w14="http://schemas.microsoft.com/office/word/2010/wordml" xmlns:w15="http://schemas.microsoft.com/office/word/2012/wordml" xmlns:w16cex="http://schemas.microsoft.com/office/word/2018/wordml/cex" xmlns:w16cid="http://schemas.microsoft.com/office/word/2016/wordml/cid" xmlns:w16="http://schemas.microsoft.com/office/word/2018/wordml" xmlns:w16sdtdh="http://schemas.microsoft.com/office/word/2020/wordml/sdtdatahash" xmlns:w16se="http://schemas.microsoft.com/office/word/2015/wordml/symex" xmlns:wpg="http://schemas.microsoft.com/office/word/2010/wordprocessingGroup" xmlns:wpi="http://schemas.microsoft.com/office/word/2010/wordprocessingInk" xmlns:wne="http://schemas.microsoft.com/office/word/2006/wordml" xmlns:wps="http://schemas.microsoft.com/office/word/2010/wordprocessingShape" mc:Ignorable="w14 w15 w16se w16cid w16 w16cex w16sdtdh wp14">
   <w:footnote w:type="separator" w:id="-1">
     <w:p>
       <w:r>
@@ -5051,7 +5400,7 @@
 </file>
 
 <file path=word/header1.xml><?xml version="1.0" encoding="utf-8"?>
-<w:hdr xmlns:wpc="http://schemas.microsoft.com/office/word/2010/wordprocessingCanvas" xmlns:cx="http://schemas.microsoft.com/office/drawing/2014/chartex" xmlns:cx1="http://schemas.microsoft.com/office/drawing/2015/9/8/chartex" xmlns:cx2="http://schemas.microsoft.com/office/drawing/2015/10/21/chartex" xmlns:cx3="http://schemas.microsoft.com/office/drawing/2016/5/9/chartex" xmlns:cx4="http://schemas.microsoft.com/office/drawing/2016/5/10/chartex" xmlns:cx5="http://schemas.microsoft.com/office/drawing/2016/5/11/chartex" xmlns:cx6="http://schemas.microsoft.com/office/drawing/2016/5/12/chartex" xmlns:cx7="http://schemas.microsoft.com/office/drawing/2016/5/13/chartex" xmlns:cx8="http://schemas.microsoft.com/office/drawing/2016/5/14/chartex" xmlns:mc="http://schemas.openxmlformats.org/markup-compatibility/2006" xmlns:aink="http://schemas.microsoft.com/office/drawing/2016/ink" xmlns:am3d="http://schemas.microsoft.com/office/drawing/2017/model3d" xmlns:o="urn:schemas-microsoft-com:office:office" xmlns:oel="http://schemas.microsoft.com/office/2019/extlst" xmlns:r="http://schemas.openxmlformats.org/officeDocument/2006/relationships" xmlns:m="http://schemas.openxmlformats.org/officeDocument/2006/math" xmlns:v="urn:schemas-microsoft-com:vml" xmlns:wp14="http://schemas.microsoft.com/office/word/2010/wordprocessingDrawing" xmlns:wp="http://schemas.openxmlformats.org/drawingml/2006/wordprocessingDrawing" xmlns:w10="urn:schemas-microsoft-com:office:word" xmlns:w="http://schemas.openxmlformats.org/wordprocessingml/2006/main" xmlns:w14="http://schemas.microsoft.com/office/word/2010/wordml" xmlns:w15="http://schemas.microsoft.com/office/word/2012/wordml" xmlns:w16cex="http://schemas.microsoft.com/office/word/2018/wordml/cex" xmlns:w16cid="http://schemas.microsoft.com/office/word/2016/wordml/cid" xmlns:w16="http://schemas.microsoft.com/office/word/2018/wordml" xmlns:w16du="http://schemas.microsoft.com/office/word/2023/wordml/word16du" xmlns:w16sdtdh="http://schemas.microsoft.com/office/word/2020/wordml/sdtdatahash" xmlns:w16se="http://schemas.microsoft.com/office/word/2015/wordml/symex" xmlns:wpg="http://schemas.microsoft.com/office/word/2010/wordprocessingGroup" xmlns:wpi="http://schemas.microsoft.com/office/word/2010/wordprocessingInk" xmlns:wne="http://schemas.microsoft.com/office/word/2006/wordml" xmlns:wps="http://schemas.microsoft.com/office/word/2010/wordprocessingShape" mc:Ignorable="w14 w15 w16se w16cid w16 w16cex w16sdtdh wp14">
+<w:hdr xmlns:wpc="http://schemas.microsoft.com/office/word/2010/wordprocessingCanvas" xmlns:cx="http://schemas.microsoft.com/office/drawing/2014/chartex" xmlns:cx1="http://schemas.microsoft.com/office/drawing/2015/9/8/chartex" xmlns:cx2="http://schemas.microsoft.com/office/drawing/2015/10/21/chartex" xmlns:cx3="http://schemas.microsoft.com/office/drawing/2016/5/9/chartex" xmlns:cx4="http://schemas.microsoft.com/office/drawing/2016/5/10/chartex" xmlns:cx5="http://schemas.microsoft.com/office/drawing/2016/5/11/chartex" xmlns:cx6="http://schemas.microsoft.com/office/drawing/2016/5/12/chartex" xmlns:cx7="http://schemas.microsoft.com/office/drawing/2016/5/13/chartex" xmlns:cx8="http://schemas.microsoft.com/office/drawing/2016/5/14/chartex" xmlns:mc="http://schemas.openxmlformats.org/markup-compatibility/2006" xmlns:aink="http://schemas.microsoft.com/office/drawing/2016/ink" xmlns:am3d="http://schemas.microsoft.com/office/drawing/2017/model3d" xmlns:o="urn:schemas-microsoft-com:office:office" xmlns:oel="http://schemas.microsoft.com/office/2019/extlst" xmlns:r="http://schemas.openxmlformats.org/officeDocument/2006/relationships" xmlns:m="http://schemas.openxmlformats.org/officeDocument/2006/math" xmlns:v="urn:schemas-microsoft-com:vml" xmlns:wp14="http://schemas.microsoft.com/office/word/2010/wordprocessingDrawing" xmlns:wp="http://schemas.openxmlformats.org/drawingml/2006/wordprocessingDrawing" xmlns:w10="urn:schemas-microsoft-com:office:word" xmlns:w="http://schemas.openxmlformats.org/wordprocessingml/2006/main" xmlns:w14="http://schemas.microsoft.com/office/word/2010/wordml" xmlns:w15="http://schemas.microsoft.com/office/word/2012/wordml" xmlns:w16cex="http://schemas.microsoft.com/office/word/2018/wordml/cex" xmlns:w16cid="http://schemas.microsoft.com/office/word/2016/wordml/cid" xmlns:w16="http://schemas.microsoft.com/office/word/2018/wordml" xmlns:w16sdtdh="http://schemas.microsoft.com/office/word/2020/wordml/sdtdatahash" xmlns:w16se="http://schemas.microsoft.com/office/word/2015/wordml/symex" xmlns:wpg="http://schemas.microsoft.com/office/word/2010/wordprocessingGroup" xmlns:wpi="http://schemas.microsoft.com/office/word/2010/wordprocessingInk" xmlns:wne="http://schemas.microsoft.com/office/word/2006/wordml" xmlns:wps="http://schemas.microsoft.com/office/word/2010/wordprocessingShape" mc:Ignorable="w14 w15 w16se w16cid w16 w16cex w16sdtdh wp14">
   <w:p>
     <w:pPr>
       <w:pStyle w:val="af3"/>
@@ -5107,7 +5456,7 @@
 </file>
 
 <file path=word/header2.xml><?xml version="1.0" encoding="utf-8"?>
-<w:hdr xmlns:wpc="http://schemas.microsoft.com/office/word/2010/wordprocessingCanvas" xmlns:cx="http://schemas.microsoft.com/office/drawing/2014/chartex" xmlns:cx1="http://schemas.microsoft.com/office/drawing/2015/9/8/chartex" xmlns:cx2="http://schemas.microsoft.com/office/drawing/2015/10/21/chartex" xmlns:cx3="http://schemas.microsoft.com/office/drawing/2016/5/9/chartex" xmlns:cx4="http://schemas.microsoft.com/office/drawing/2016/5/10/chartex" xmlns:cx5="http://schemas.microsoft.com/office/drawing/2016/5/11/chartex" xmlns:cx6="http://schemas.microsoft.com/office/drawing/2016/5/12/chartex" xmlns:cx7="http://schemas.microsoft.com/office/drawing/2016/5/13/chartex" xmlns:cx8="http://schemas.microsoft.com/office/drawing/2016/5/14/chartex" xmlns:mc="http://schemas.openxmlformats.org/markup-compatibility/2006" xmlns:aink="http://schemas.microsoft.com/office/drawing/2016/ink" xmlns:am3d="http://schemas.microsoft.com/office/drawing/2017/model3d" xmlns:o="urn:schemas-microsoft-com:office:office" xmlns:oel="http://schemas.microsoft.com/office/2019/extlst" xmlns:r="http://schemas.openxmlformats.org/officeDocument/2006/relationships" xmlns:m="http://schemas.openxmlformats.org/officeDocument/2006/math" xmlns:v="urn:schemas-microsoft-com:vml" xmlns:wp14="http://schemas.microsoft.com/office/word/2010/wordprocessingDrawing" xmlns:wp="http://schemas.openxmlformats.org/drawingml/2006/wordprocessingDrawing" xmlns:w10="urn:schemas-microsoft-com:office:word" xmlns:w="http://schemas.openxmlformats.org/wordprocessingml/2006/main" xmlns:w14="http://schemas.microsoft.com/office/word/2010/wordml" xmlns:w15="http://schemas.microsoft.com/office/word/2012/wordml" xmlns:w16cex="http://schemas.microsoft.com/office/word/2018/wordml/cex" xmlns:w16cid="http://schemas.microsoft.com/office/word/2016/wordml/cid" xmlns:w16="http://schemas.microsoft.com/office/word/2018/wordml" xmlns:w16du="http://schemas.microsoft.com/office/word/2023/wordml/word16du" xmlns:w16sdtdh="http://schemas.microsoft.com/office/word/2020/wordml/sdtdatahash" xmlns:w16se="http://schemas.microsoft.com/office/word/2015/wordml/symex" xmlns:wpg="http://schemas.microsoft.com/office/word/2010/wordprocessingGroup" xmlns:wpi="http://schemas.microsoft.com/office/word/2010/wordprocessingInk" xmlns:wne="http://schemas.microsoft.com/office/word/2006/wordml" xmlns:wps="http://schemas.microsoft.com/office/word/2010/wordprocessingShape" mc:Ignorable="w14 w15 w16se w16cid w16 w16cex w16sdtdh wp14">
+<w:hdr xmlns:wpc="http://schemas.microsoft.com/office/word/2010/wordprocessingCanvas" xmlns:cx="http://schemas.microsoft.com/office/drawing/2014/chartex" xmlns:cx1="http://schemas.microsoft.com/office/drawing/2015/9/8/chartex" xmlns:cx2="http://schemas.microsoft.com/office/drawing/2015/10/21/chartex" xmlns:cx3="http://schemas.microsoft.com/office/drawing/2016/5/9/chartex" xmlns:cx4="http://schemas.microsoft.com/office/drawing/2016/5/10/chartex" xmlns:cx5="http://schemas.microsoft.com/office/drawing/2016/5/11/chartex" xmlns:cx6="http://schemas.microsoft.com/office/drawing/2016/5/12/chartex" xmlns:cx7="http://schemas.microsoft.com/office/drawing/2016/5/13/chartex" xmlns:cx8="http://schemas.microsoft.com/office/drawing/2016/5/14/chartex" xmlns:mc="http://schemas.openxmlformats.org/markup-compatibility/2006" xmlns:aink="http://schemas.microsoft.com/office/drawing/2016/ink" xmlns:am3d="http://schemas.microsoft.com/office/drawing/2017/model3d" xmlns:o="urn:schemas-microsoft-com:office:office" xmlns:oel="http://schemas.microsoft.com/office/2019/extlst" xmlns:r="http://schemas.openxmlformats.org/officeDocument/2006/relationships" xmlns:m="http://schemas.openxmlformats.org/officeDocument/2006/math" xmlns:v="urn:schemas-microsoft-com:vml" xmlns:wp14="http://schemas.microsoft.com/office/word/2010/wordprocessingDrawing" xmlns:wp="http://schemas.openxmlformats.org/drawingml/2006/wordprocessingDrawing" xmlns:w10="urn:schemas-microsoft-com:office:word" xmlns:w="http://schemas.openxmlformats.org/wordprocessingml/2006/main" xmlns:w14="http://schemas.microsoft.com/office/word/2010/wordml" xmlns:w15="http://schemas.microsoft.com/office/word/2012/wordml" xmlns:w16cex="http://schemas.microsoft.com/office/word/2018/wordml/cex" xmlns:w16cid="http://schemas.microsoft.com/office/word/2016/wordml/cid" xmlns:w16="http://schemas.microsoft.com/office/word/2018/wordml" xmlns:w16sdtdh="http://schemas.microsoft.com/office/word/2020/wordml/sdtdatahash" xmlns:w16se="http://schemas.microsoft.com/office/word/2015/wordml/symex" xmlns:wpg="http://schemas.microsoft.com/office/word/2010/wordprocessingGroup" xmlns:wpi="http://schemas.microsoft.com/office/word/2010/wordprocessingInk" xmlns:wne="http://schemas.microsoft.com/office/word/2006/wordml" xmlns:wps="http://schemas.microsoft.com/office/word/2010/wordprocessingShape" mc:Ignorable="w14 w15 w16se w16cid w16 w16cex w16sdtdh wp14">
   <w:p>
     <w:pPr>
       <w:spacing w:line="264" w:lineRule="auto"/>
@@ -5173,11 +5522,11 @@
 </file>
 
 <file path=word/numbering.xml><?xml version="1.0" encoding="utf-8"?>
-<w:numbering xmlns:wpc="http://schemas.microsoft.com/office/word/2010/wordprocessingCanvas" xmlns:cx="http://schemas.microsoft.com/office/drawing/2014/chartex" xmlns:cx1="http://schemas.microsoft.com/office/drawing/2015/9/8/chartex" xmlns:cx2="http://schemas.microsoft.com/office/drawing/2015/10/21/chartex" xmlns:cx3="http://schemas.microsoft.com/office/drawing/2016/5/9/chartex" xmlns:cx4="http://schemas.microsoft.com/office/drawing/2016/5/10/chartex" xmlns:cx5="http://schemas.microsoft.com/office/drawing/2016/5/11/chartex" xmlns:cx6="http://schemas.microsoft.com/office/drawing/2016/5/12/chartex" xmlns:cx7="http://schemas.microsoft.com/office/drawing/2016/5/13/chartex" xmlns:cx8="http://schemas.microsoft.com/office/drawing/2016/5/14/chartex" xmlns:mc="http://schemas.openxmlformats.org/markup-compatibility/2006" xmlns:aink="http://schemas.microsoft.com/office/drawing/2016/ink" xmlns:am3d="http://schemas.microsoft.com/office/drawing/2017/model3d" xmlns:o="urn:schemas-microsoft-com:office:office" xmlns:oel="http://schemas.microsoft.com/office/2019/extlst" xmlns:r="http://schemas.openxmlformats.org/officeDocument/2006/relationships" xmlns:m="http://schemas.openxmlformats.org/officeDocument/2006/math" xmlns:v="urn:schemas-microsoft-com:vml" xmlns:wp14="http://schemas.microsoft.com/office/word/2010/wordprocessingDrawing" xmlns:wp="http://schemas.openxmlformats.org/drawingml/2006/wordprocessingDrawing" xmlns:w10="urn:schemas-microsoft-com:office:word" xmlns:w="http://schemas.openxmlformats.org/wordprocessingml/2006/main" xmlns:w14="http://schemas.microsoft.com/office/word/2010/wordml" xmlns:w15="http://schemas.microsoft.com/office/word/2012/wordml" xmlns:w16cex="http://schemas.microsoft.com/office/word/2018/wordml/cex" xmlns:w16cid="http://schemas.microsoft.com/office/word/2016/wordml/cid" xmlns:w16="http://schemas.microsoft.com/office/word/2018/wordml" xmlns:w16du="http://schemas.microsoft.com/office/word/2023/wordml/word16du" xmlns:w16sdtdh="http://schemas.microsoft.com/office/word/2020/wordml/sdtdatahash" xmlns:w16se="http://schemas.microsoft.com/office/word/2015/wordml/symex" xmlns:wpg="http://schemas.microsoft.com/office/word/2010/wordprocessingGroup" xmlns:wpi="http://schemas.microsoft.com/office/word/2010/wordprocessingInk" xmlns:wne="http://schemas.microsoft.com/office/word/2006/wordml" xmlns:wps="http://schemas.microsoft.com/office/word/2010/wordprocessingShape" mc:Ignorable="w14 w15 w16se w16cid w16 w16cex w16sdtdh wp14">
+<w:numbering xmlns:wpc="http://schemas.microsoft.com/office/word/2010/wordprocessingCanvas" xmlns:cx="http://schemas.microsoft.com/office/drawing/2014/chartex" xmlns:cx1="http://schemas.microsoft.com/office/drawing/2015/9/8/chartex" xmlns:cx2="http://schemas.microsoft.com/office/drawing/2015/10/21/chartex" xmlns:cx3="http://schemas.microsoft.com/office/drawing/2016/5/9/chartex" xmlns:cx4="http://schemas.microsoft.com/office/drawing/2016/5/10/chartex" xmlns:cx5="http://schemas.microsoft.com/office/drawing/2016/5/11/chartex" xmlns:cx6="http://schemas.microsoft.com/office/drawing/2016/5/12/chartex" xmlns:cx7="http://schemas.microsoft.com/office/drawing/2016/5/13/chartex" xmlns:cx8="http://schemas.microsoft.com/office/drawing/2016/5/14/chartex" xmlns:mc="http://schemas.openxmlformats.org/markup-compatibility/2006" xmlns:aink="http://schemas.microsoft.com/office/drawing/2016/ink" xmlns:am3d="http://schemas.microsoft.com/office/drawing/2017/model3d" xmlns:o="urn:schemas-microsoft-com:office:office" xmlns:oel="http://schemas.microsoft.com/office/2019/extlst" xmlns:r="http://schemas.openxmlformats.org/officeDocument/2006/relationships" xmlns:m="http://schemas.openxmlformats.org/officeDocument/2006/math" xmlns:v="urn:schemas-microsoft-com:vml" xmlns:wp14="http://schemas.microsoft.com/office/word/2010/wordprocessingDrawing" xmlns:wp="http://schemas.openxmlformats.org/drawingml/2006/wordprocessingDrawing" xmlns:w10="urn:schemas-microsoft-com:office:word" xmlns:w="http://schemas.openxmlformats.org/wordprocessingml/2006/main" xmlns:w14="http://schemas.microsoft.com/office/word/2010/wordml" xmlns:w15="http://schemas.microsoft.com/office/word/2012/wordml" xmlns:w16cex="http://schemas.microsoft.com/office/word/2018/wordml/cex" xmlns:w16cid="http://schemas.microsoft.com/office/word/2016/wordml/cid" xmlns:w16="http://schemas.microsoft.com/office/word/2018/wordml" xmlns:w16sdtdh="http://schemas.microsoft.com/office/word/2020/wordml/sdtdatahash" xmlns:w16se="http://schemas.microsoft.com/office/word/2015/wordml/symex" xmlns:wpg="http://schemas.microsoft.com/office/word/2010/wordprocessingGroup" xmlns:wpi="http://schemas.microsoft.com/office/word/2010/wordprocessingInk" xmlns:wne="http://schemas.microsoft.com/office/word/2006/wordml" xmlns:wps="http://schemas.microsoft.com/office/word/2010/wordprocessingShape" mc:Ignorable="w14 w15 w16se w16cid w16 w16cex w16sdtdh wp14">
   <w:abstractNum w:abstractNumId="0" w15:restartNumberingAfterBreak="0">
     <w:nsid w:val="FFFFFF7C"/>
     <w:multiLevelType w:val="singleLevel"/>
-    <w:tmpl w:val="C10809EA"/>
+    <w:tmpl w:val="F27294AC"/>
     <w:lvl w:ilvl="0">
       <w:start w:val="1"/>
       <w:numFmt w:val="decimal"/>
@@ -5194,7 +5543,7 @@
   <w:abstractNum w:abstractNumId="1" w15:restartNumberingAfterBreak="0">
     <w:nsid w:val="FFFFFF7D"/>
     <w:multiLevelType w:val="singleLevel"/>
-    <w:tmpl w:val="AFA003F4"/>
+    <w:tmpl w:val="86607BA8"/>
     <w:lvl w:ilvl="0">
       <w:start w:val="1"/>
       <w:numFmt w:val="decimal"/>
@@ -5211,7 +5560,7 @@
   <w:abstractNum w:abstractNumId="2" w15:restartNumberingAfterBreak="0">
     <w:nsid w:val="FFFFFF7E"/>
     <w:multiLevelType w:val="singleLevel"/>
-    <w:tmpl w:val="1F44C932"/>
+    <w:tmpl w:val="2B86F7C2"/>
     <w:lvl w:ilvl="0">
       <w:start w:val="1"/>
       <w:numFmt w:val="decimal"/>
@@ -5228,7 +5577,7 @@
   <w:abstractNum w:abstractNumId="3" w15:restartNumberingAfterBreak="0">
     <w:nsid w:val="FFFFFF7F"/>
     <w:multiLevelType w:val="singleLevel"/>
-    <w:tmpl w:val="2FECFD3C"/>
+    <w:tmpl w:val="57444BBC"/>
     <w:lvl w:ilvl="0">
       <w:start w:val="1"/>
       <w:numFmt w:val="decimal"/>
@@ -5245,7 +5594,7 @@
   <w:abstractNum w:abstractNumId="4" w15:restartNumberingAfterBreak="0">
     <w:nsid w:val="FFFFFF80"/>
     <w:multiLevelType w:val="singleLevel"/>
-    <w:tmpl w:val="AA109490"/>
+    <w:tmpl w:val="B62AF326"/>
     <w:lvl w:ilvl="0">
       <w:start w:val="1"/>
       <w:numFmt w:val="bullet"/>
@@ -5265,7 +5614,7 @@
   <w:abstractNum w:abstractNumId="5" w15:restartNumberingAfterBreak="0">
     <w:nsid w:val="FFFFFF81"/>
     <w:multiLevelType w:val="singleLevel"/>
-    <w:tmpl w:val="F138B018"/>
+    <w:tmpl w:val="3BB875AE"/>
     <w:lvl w:ilvl="0">
       <w:start w:val="1"/>
       <w:numFmt w:val="bullet"/>
@@ -5327,7 +5676,7 @@
   <w:abstractNum w:abstractNumId="8" w15:restartNumberingAfterBreak="0">
     <w:nsid w:val="FFFFFF88"/>
     <w:multiLevelType w:val="singleLevel"/>
-    <w:tmpl w:val="DAC8B3F4"/>
+    <w:tmpl w:val="1742B3BC"/>
     <w:lvl w:ilvl="0">
       <w:start w:val="1"/>
       <w:numFmt w:val="decimal"/>
@@ -9439,6 +9788,216 @@
     <w:abstractNumId w:val="4"/>
   </w:num>
   <w:num w:numId="927" w16cid:durableId="1027365439">
+    <w:abstractNumId w:val="5"/>
+  </w:num>
+  <w:num w:numId="928" w16cid:durableId="1781415078">
+    <w:abstractNumId w:val="0"/>
+  </w:num>
+  <w:num w:numId="929" w16cid:durableId="400101795">
+    <w:abstractNumId w:val="1"/>
+  </w:num>
+  <w:num w:numId="930" w16cid:durableId="239020166">
+    <w:abstractNumId w:val="2"/>
+  </w:num>
+  <w:num w:numId="931" w16cid:durableId="1123769617">
+    <w:abstractNumId w:val="3"/>
+  </w:num>
+  <w:num w:numId="932" w16cid:durableId="1174414893">
+    <w:abstractNumId w:val="8"/>
+  </w:num>
+  <w:num w:numId="933" w16cid:durableId="804812588">
+    <w:abstractNumId w:val="4"/>
+  </w:num>
+  <w:num w:numId="934" w16cid:durableId="989090072">
+    <w:abstractNumId w:val="5"/>
+  </w:num>
+  <w:num w:numId="935" w16cid:durableId="1962883790">
+    <w:abstractNumId w:val="0"/>
+  </w:num>
+  <w:num w:numId="936" w16cid:durableId="1800563561">
+    <w:abstractNumId w:val="1"/>
+  </w:num>
+  <w:num w:numId="937" w16cid:durableId="1104227089">
+    <w:abstractNumId w:val="2"/>
+  </w:num>
+  <w:num w:numId="938" w16cid:durableId="1029723346">
+    <w:abstractNumId w:val="3"/>
+  </w:num>
+  <w:num w:numId="939" w16cid:durableId="1724980863">
+    <w:abstractNumId w:val="8"/>
+  </w:num>
+  <w:num w:numId="940" w16cid:durableId="222445898">
+    <w:abstractNumId w:val="4"/>
+  </w:num>
+  <w:num w:numId="941" w16cid:durableId="722221189">
+    <w:abstractNumId w:val="5"/>
+  </w:num>
+  <w:num w:numId="942" w16cid:durableId="117339553">
+    <w:abstractNumId w:val="0"/>
+  </w:num>
+  <w:num w:numId="943" w16cid:durableId="86191926">
+    <w:abstractNumId w:val="1"/>
+  </w:num>
+  <w:num w:numId="944" w16cid:durableId="764226061">
+    <w:abstractNumId w:val="2"/>
+  </w:num>
+  <w:num w:numId="945" w16cid:durableId="637345736">
+    <w:abstractNumId w:val="3"/>
+  </w:num>
+  <w:num w:numId="946" w16cid:durableId="2101174534">
+    <w:abstractNumId w:val="8"/>
+  </w:num>
+  <w:num w:numId="947" w16cid:durableId="1105880198">
+    <w:abstractNumId w:val="4"/>
+  </w:num>
+  <w:num w:numId="948" w16cid:durableId="351342259">
+    <w:abstractNumId w:val="5"/>
+  </w:num>
+  <w:num w:numId="949" w16cid:durableId="963391490">
+    <w:abstractNumId w:val="0"/>
+  </w:num>
+  <w:num w:numId="950" w16cid:durableId="1149513705">
+    <w:abstractNumId w:val="1"/>
+  </w:num>
+  <w:num w:numId="951" w16cid:durableId="2024361862">
+    <w:abstractNumId w:val="2"/>
+  </w:num>
+  <w:num w:numId="952" w16cid:durableId="1314725103">
+    <w:abstractNumId w:val="3"/>
+  </w:num>
+  <w:num w:numId="953" w16cid:durableId="1354186239">
+    <w:abstractNumId w:val="8"/>
+  </w:num>
+  <w:num w:numId="954" w16cid:durableId="1366248083">
+    <w:abstractNumId w:val="4"/>
+  </w:num>
+  <w:num w:numId="955" w16cid:durableId="519899876">
+    <w:abstractNumId w:val="5"/>
+  </w:num>
+  <w:num w:numId="956" w16cid:durableId="1224372547">
+    <w:abstractNumId w:val="0"/>
+  </w:num>
+  <w:num w:numId="957" w16cid:durableId="564880479">
+    <w:abstractNumId w:val="1"/>
+  </w:num>
+  <w:num w:numId="958" w16cid:durableId="76948702">
+    <w:abstractNumId w:val="2"/>
+  </w:num>
+  <w:num w:numId="959" w16cid:durableId="1337726796">
+    <w:abstractNumId w:val="3"/>
+  </w:num>
+  <w:num w:numId="960" w16cid:durableId="1531796272">
+    <w:abstractNumId w:val="8"/>
+  </w:num>
+  <w:num w:numId="961" w16cid:durableId="846213175">
+    <w:abstractNumId w:val="4"/>
+  </w:num>
+  <w:num w:numId="962" w16cid:durableId="933511446">
+    <w:abstractNumId w:val="5"/>
+  </w:num>
+  <w:num w:numId="963" w16cid:durableId="1818065073">
+    <w:abstractNumId w:val="0"/>
+  </w:num>
+  <w:num w:numId="964" w16cid:durableId="976570440">
+    <w:abstractNumId w:val="1"/>
+  </w:num>
+  <w:num w:numId="965" w16cid:durableId="285162299">
+    <w:abstractNumId w:val="2"/>
+  </w:num>
+  <w:num w:numId="966" w16cid:durableId="25256064">
+    <w:abstractNumId w:val="3"/>
+  </w:num>
+  <w:num w:numId="967" w16cid:durableId="520438116">
+    <w:abstractNumId w:val="8"/>
+  </w:num>
+  <w:num w:numId="968" w16cid:durableId="1155535440">
+    <w:abstractNumId w:val="4"/>
+  </w:num>
+  <w:num w:numId="969" w16cid:durableId="1688095006">
+    <w:abstractNumId w:val="5"/>
+  </w:num>
+  <w:num w:numId="970" w16cid:durableId="1283918640">
+    <w:abstractNumId w:val="0"/>
+  </w:num>
+  <w:num w:numId="971" w16cid:durableId="246229380">
+    <w:abstractNumId w:val="1"/>
+  </w:num>
+  <w:num w:numId="972" w16cid:durableId="342708506">
+    <w:abstractNumId w:val="2"/>
+  </w:num>
+  <w:num w:numId="973" w16cid:durableId="1656640083">
+    <w:abstractNumId w:val="3"/>
+  </w:num>
+  <w:num w:numId="974" w16cid:durableId="1527131842">
+    <w:abstractNumId w:val="8"/>
+  </w:num>
+  <w:num w:numId="975" w16cid:durableId="685865232">
+    <w:abstractNumId w:val="4"/>
+  </w:num>
+  <w:num w:numId="976" w16cid:durableId="1404252926">
+    <w:abstractNumId w:val="5"/>
+  </w:num>
+  <w:num w:numId="977" w16cid:durableId="392311493">
+    <w:abstractNumId w:val="0"/>
+  </w:num>
+  <w:num w:numId="978" w16cid:durableId="1103570213">
+    <w:abstractNumId w:val="1"/>
+  </w:num>
+  <w:num w:numId="979" w16cid:durableId="1726224614">
+    <w:abstractNumId w:val="2"/>
+  </w:num>
+  <w:num w:numId="980" w16cid:durableId="937643132">
+    <w:abstractNumId w:val="3"/>
+  </w:num>
+  <w:num w:numId="981" w16cid:durableId="1004473082">
+    <w:abstractNumId w:val="8"/>
+  </w:num>
+  <w:num w:numId="982" w16cid:durableId="1668559043">
+    <w:abstractNumId w:val="4"/>
+  </w:num>
+  <w:num w:numId="983" w16cid:durableId="1123694718">
+    <w:abstractNumId w:val="5"/>
+  </w:num>
+  <w:num w:numId="984" w16cid:durableId="7103948">
+    <w:abstractNumId w:val="0"/>
+  </w:num>
+  <w:num w:numId="985" w16cid:durableId="1691223256">
+    <w:abstractNumId w:val="1"/>
+  </w:num>
+  <w:num w:numId="986" w16cid:durableId="1373115072">
+    <w:abstractNumId w:val="2"/>
+  </w:num>
+  <w:num w:numId="987" w16cid:durableId="1672022107">
+    <w:abstractNumId w:val="3"/>
+  </w:num>
+  <w:num w:numId="988" w16cid:durableId="742800908">
+    <w:abstractNumId w:val="8"/>
+  </w:num>
+  <w:num w:numId="989" w16cid:durableId="4022701">
+    <w:abstractNumId w:val="4"/>
+  </w:num>
+  <w:num w:numId="990" w16cid:durableId="1777016451">
+    <w:abstractNumId w:val="5"/>
+  </w:num>
+  <w:num w:numId="991" w16cid:durableId="1133405040">
+    <w:abstractNumId w:val="0"/>
+  </w:num>
+  <w:num w:numId="992" w16cid:durableId="1620530793">
+    <w:abstractNumId w:val="1"/>
+  </w:num>
+  <w:num w:numId="993" w16cid:durableId="1355889521">
+    <w:abstractNumId w:val="2"/>
+  </w:num>
+  <w:num w:numId="994" w16cid:durableId="1740399540">
+    <w:abstractNumId w:val="3"/>
+  </w:num>
+  <w:num w:numId="995" w16cid:durableId="693075486">
+    <w:abstractNumId w:val="8"/>
+  </w:num>
+  <w:num w:numId="996" w16cid:durableId="1455707023">
+    <w:abstractNumId w:val="4"/>
+  </w:num>
+  <w:num w:numId="997" w16cid:durableId="2022854394">
     <w:abstractNumId w:val="5"/>
   </w:num>
   <w:numIdMacAtCleanup w:val="13"/>
@@ -10359,7 +10918,7 @@
     <w:uiPriority w:val="39"/>
     <w:unhideWhenUsed/>
     <w:qFormat/>
-    <w:rsid w:val="00C31630"/>
+    <w:rsid w:val="009557C2"/>
     <w:pPr>
       <w:keepLines w:val="0"/>
       <w:numPr>
@@ -10373,7 +10932,7 @@
     <w:rPr>
       <w:bCs/>
       <w:color w:val="auto"/>
-      <w:sz w:val="24"/>
+      <w:sz w:val="28"/>
       <w:szCs w:val="24"/>
     </w:rPr>
   </w:style>
@@ -11235,7 +11794,7 @@
     <w:basedOn w:val="30"/>
     <w:autoRedefine/>
     <w:qFormat/>
-    <w:rsid w:val="005E0ECC"/>
+    <w:rsid w:val="007F64DA"/>
     <w:pPr>
       <w:numPr>
         <w:ilvl w:val="0"/>
@@ -11244,7 +11803,6 @@
     </w:pPr>
     <w:rPr>
       <w:rFonts w:cs="Source Han Sans Regular"/>
-      <w:b/>
       <w:bCs/>
     </w:rPr>
   </w:style>
@@ -11253,10 +11811,7 @@
     <w:basedOn w:val="4"/>
     <w:autoRedefine/>
     <w:qFormat/>
-    <w:rsid w:val="005E0ECC"/>
-    <w:rPr>
-      <w:b/>
-    </w:rPr>
+    <w:rsid w:val="007F64DA"/>
   </w:style>
   <w:style w:type="paragraph" w:styleId="a">
     <w:name w:val="List Bullet"/>
@@ -12088,13 +12643,16 @@
   </w:style>
   <w:style w:type="paragraph" w:customStyle="1" w:styleId="TableBodyLeft">
     <w:name w:val="Table Body Left"/>
-    <w:basedOn w:val="a1"/>
+    <w:basedOn w:val="TableHeadLeft"/>
     <w:autoRedefine/>
     <w:qFormat/>
-    <w:rsid w:val="00A43DF1"/>
+    <w:rsid w:val="00C70164"/>
     <w:pPr>
       <w:spacing w:afterLines="50" w:after="120"/>
     </w:pPr>
+    <w:rPr>
+      <w:b w:val="0"/>
+    </w:rPr>
   </w:style>
   <w:style w:type="paragraph" w:customStyle="1" w:styleId="TableBodyRight">
     <w:name w:val="Table Body Right"/>
@@ -12146,14 +12704,13 @@
     <w:basedOn w:val="5"/>
     <w:autoRedefine/>
     <w:qFormat/>
-    <w:rsid w:val="005E0ECC"/>
+    <w:rsid w:val="007F64DA"/>
     <w:pPr>
       <w:numPr>
         <w:numId w:val="0"/>
       </w:numPr>
     </w:pPr>
     <w:rPr>
-      <w:b/>
       <w:bCs/>
       <w:szCs w:val="18"/>
     </w:rPr>

</xml_diff>